<commit_message>
docs: resume update and added PDF
</commit_message>
<xml_diff>
--- a/src/assets/resume/Andre_Masson_CV.docx
+++ b/src/assets/resume/Andre_Masson_CV.docx
@@ -1,6 +1,6 @@
 
 <file path=word/document.xml><?xml version="1.0" encoding="utf-8"?>
-<w:document xmlns:wpc="http://schemas.microsoft.com/office/word/2010/wordprocessingCanvas" xmlns:cx="http://schemas.microsoft.com/office/drawing/2014/chartex" xmlns:cx1="http://schemas.microsoft.com/office/drawing/2015/9/8/chartex" xmlns:cx2="http://schemas.microsoft.com/office/drawing/2015/10/21/chartex" xmlns:cx3="http://schemas.microsoft.com/office/drawing/2016/5/9/chartex" xmlns:cx4="http://schemas.microsoft.com/office/drawing/2016/5/10/chartex" xmlns:cx5="http://schemas.microsoft.com/office/drawing/2016/5/11/chartex" xmlns:cx6="http://schemas.microsoft.com/office/drawing/2016/5/12/chartex" xmlns:cx7="http://schemas.microsoft.com/office/drawing/2016/5/13/chartex" xmlns:cx8="http://schemas.microsoft.com/office/drawing/2016/5/14/chartex" xmlns:mc="http://schemas.openxmlformats.org/markup-compatibility/2006" xmlns:aink="http://schemas.microsoft.com/office/drawing/2016/ink" xmlns:am3d="http://schemas.microsoft.com/office/drawing/2017/model3d" xmlns:o="urn:schemas-microsoft-com:office:office" xmlns:r="http://schemas.openxmlformats.org/officeDocument/2006/relationships" xmlns:m="http://schemas.openxmlformats.org/officeDocument/2006/math" xmlns:v="urn:schemas-microsoft-com:vml" xmlns:wp14="http://schemas.microsoft.com/office/word/2010/wordprocessingDrawing" xmlns:wp="http://schemas.openxmlformats.org/drawingml/2006/wordprocessingDrawing" xmlns:w10="urn:schemas-microsoft-com:office:word" xmlns:w="http://schemas.openxmlformats.org/wordprocessingml/2006/main" xmlns:w14="http://schemas.microsoft.com/office/word/2010/wordml" xmlns:w15="http://schemas.microsoft.com/office/word/2012/wordml" xmlns:w16cex="http://schemas.microsoft.com/office/word/2018/wordml/cex" xmlns:w16cid="http://schemas.microsoft.com/office/word/2016/wordml/cid" xmlns:w16="http://schemas.microsoft.com/office/word/2018/wordml" xmlns:w16se="http://schemas.microsoft.com/office/word/2015/wordml/symex" xmlns:wpg="http://schemas.microsoft.com/office/word/2010/wordprocessingGroup" xmlns:wpi="http://schemas.microsoft.com/office/word/2010/wordprocessingInk" xmlns:wne="http://schemas.microsoft.com/office/word/2006/wordml" xmlns:wps="http://schemas.microsoft.com/office/word/2010/wordprocessingShape" mc:Ignorable="w14 w15 w16se w16cid w16 w16cex wp14">
+<w:document xmlns:wpc="http://schemas.microsoft.com/office/word/2010/wordprocessingCanvas" xmlns:cx="http://schemas.microsoft.com/office/drawing/2014/chartex" xmlns:cx1="http://schemas.microsoft.com/office/drawing/2015/9/8/chartex" xmlns:cx2="http://schemas.microsoft.com/office/drawing/2015/10/21/chartex" xmlns:cx3="http://schemas.microsoft.com/office/drawing/2016/5/9/chartex" xmlns:cx4="http://schemas.microsoft.com/office/drawing/2016/5/10/chartex" xmlns:cx5="http://schemas.microsoft.com/office/drawing/2016/5/11/chartex" xmlns:cx6="http://schemas.microsoft.com/office/drawing/2016/5/12/chartex" xmlns:cx7="http://schemas.microsoft.com/office/drawing/2016/5/13/chartex" xmlns:cx8="http://schemas.microsoft.com/office/drawing/2016/5/14/chartex" xmlns:mc="http://schemas.openxmlformats.org/markup-compatibility/2006" xmlns:aink="http://schemas.microsoft.com/office/drawing/2016/ink" xmlns:am3d="http://schemas.microsoft.com/office/drawing/2017/model3d" xmlns:o="urn:schemas-microsoft-com:office:office" xmlns:r="http://schemas.openxmlformats.org/officeDocument/2006/relationships" xmlns:m="http://schemas.openxmlformats.org/officeDocument/2006/math" xmlns:v="urn:schemas-microsoft-com:vml" xmlns:wp14="http://schemas.microsoft.com/office/word/2010/wordprocessingDrawing" xmlns:wp="http://schemas.openxmlformats.org/drawingml/2006/wordprocessingDrawing" xmlns:w10="urn:schemas-microsoft-com:office:word" xmlns:w="http://schemas.openxmlformats.org/wordprocessingml/2006/main" xmlns:w14="http://schemas.microsoft.com/office/word/2010/wordml" xmlns:w15="http://schemas.microsoft.com/office/word/2012/wordml" xmlns:w16cex="http://schemas.microsoft.com/office/word/2018/wordml/cex" xmlns:w16cid="http://schemas.microsoft.com/office/word/2016/wordml/cid" xmlns:w16="http://schemas.microsoft.com/office/word/2018/wordml" xmlns:w16sdtdh="http://schemas.microsoft.com/office/word/2020/wordml/sdtdatahash" xmlns:w16se="http://schemas.microsoft.com/office/word/2015/wordml/symex" xmlns:wpg="http://schemas.microsoft.com/office/word/2010/wordprocessingGroup" xmlns:wpi="http://schemas.microsoft.com/office/word/2010/wordprocessingInk" xmlns:wne="http://schemas.microsoft.com/office/word/2006/wordml" xmlns:wps="http://schemas.microsoft.com/office/word/2010/wordprocessingShape" mc:Ignorable="w14 w15 w16se w16cid w16 w16cex w16sdtdh wp14">
   <w:body>
     <w:p>
       <w:pPr>
@@ -71,7 +71,23 @@
           <w:rFonts w:ascii="Arial" w:hAnsi="Arial" w:cs="Arial"/>
           <w:sz w:val="24"/>
         </w:rPr>
-        <w:t>Développeur Java/JEE/Android/</w:t>
+        <w:t>Développeur Java/</w:t>
+      </w:r>
+      <w:proofErr w:type="spellStart"/>
+      <w:r>
+        <w:rPr>
+          <w:rFonts w:ascii="Arial" w:hAnsi="Arial" w:cs="Arial"/>
+          <w:sz w:val="24"/>
+        </w:rPr>
+        <w:t>Kotlin</w:t>
+      </w:r>
+      <w:proofErr w:type="spellEnd"/>
+      <w:r>
+        <w:rPr>
+          <w:rFonts w:ascii="Arial" w:hAnsi="Arial" w:cs="Arial"/>
+          <w:sz w:val="24"/>
+        </w:rPr>
+        <w:t>/</w:t>
       </w:r>
       <w:proofErr w:type="spellStart"/>
       <w:r>
@@ -80,6 +96,22 @@
           <w:sz w:val="24"/>
         </w:rPr>
         <w:t>Angular</w:t>
+      </w:r>
+      <w:proofErr w:type="spellEnd"/>
+      <w:r>
+        <w:rPr>
+          <w:rFonts w:ascii="Arial" w:hAnsi="Arial" w:cs="Arial"/>
+          <w:sz w:val="24"/>
+        </w:rPr>
+        <w:t>/</w:t>
+      </w:r>
+      <w:proofErr w:type="spellStart"/>
+      <w:r>
+        <w:rPr>
+          <w:rFonts w:ascii="Arial" w:hAnsi="Arial" w:cs="Arial"/>
+          <w:sz w:val="24"/>
+        </w:rPr>
+        <w:t>React</w:t>
       </w:r>
       <w:proofErr w:type="spellEnd"/>
       <w:r>
@@ -203,13 +235,7 @@
         <w:rPr>
           <w:rFonts w:ascii="Arial" w:hAnsi="Arial" w:cs="Arial"/>
         </w:rPr>
-        <w:t xml:space="preserve">M. Masson est un </w:t>
-      </w:r>
-      <w:r>
-        <w:rPr>
-          <w:rFonts w:ascii="Arial" w:hAnsi="Arial" w:cs="Arial"/>
-        </w:rPr>
-        <w:t xml:space="preserve">analyste-programmeur </w:t>
+        <w:t xml:space="preserve">M. Masson est un analyste-programmeur </w:t>
       </w:r>
       <w:proofErr w:type="spellStart"/>
       <w:r>
@@ -237,13 +263,7 @@
         <w:rPr>
           <w:rFonts w:ascii="Arial" w:hAnsi="Arial" w:cs="Arial"/>
         </w:rPr>
-        <w:t xml:space="preserve"> Mobile / Web / SOAP, expérience qu'il a acquise lors de s</w:t>
-      </w:r>
-      <w:r>
-        <w:rPr>
-          <w:rFonts w:ascii="Arial" w:hAnsi="Arial" w:cs="Arial"/>
-        </w:rPr>
-        <w:t>es multiples mandats en développement d'application mobiles, JEE et de sites web.</w:t>
+        <w:t xml:space="preserve"> Mobile / Web / SOAP, expérience qu'il a acquise lors de ses multiples mandats en développement d'application mobiles, JEE et de sites web.</w:t>
       </w:r>
     </w:p>
     <w:p>
@@ -279,16 +299,36 @@
         <w:rPr>
           <w:rFonts w:ascii="Arial" w:hAnsi="Arial" w:cs="Arial"/>
         </w:rPr>
-        <w:t xml:space="preserve">Analyste programmeur expérimenté Java / JEE / Android / SQL / PHP / </w:t>
+        <w:t xml:space="preserve">Analyste programmeur expérimenté Java / JEE / Android / SQL / </w:t>
       </w:r>
       <w:proofErr w:type="spellStart"/>
       <w:r>
         <w:rPr>
           <w:rFonts w:ascii="Arial" w:hAnsi="Arial" w:cs="Arial"/>
         </w:rPr>
-        <w:t>AngularJS</w:t>
+        <w:t>Angular</w:t>
       </w:r>
       <w:proofErr w:type="spellEnd"/>
+      <w:r>
+        <w:rPr>
+          <w:rFonts w:ascii="Arial" w:hAnsi="Arial" w:cs="Arial"/>
+        </w:rPr>
+        <w:t xml:space="preserve"> / </w:t>
+      </w:r>
+      <w:proofErr w:type="spellStart"/>
+      <w:r>
+        <w:rPr>
+          <w:rFonts w:ascii="Arial" w:hAnsi="Arial" w:cs="Arial"/>
+        </w:rPr>
+        <w:t>React</w:t>
+      </w:r>
+      <w:proofErr w:type="spellEnd"/>
+      <w:r>
+        <w:rPr>
+          <w:rFonts w:ascii="Arial" w:hAnsi="Arial" w:cs="Arial"/>
+        </w:rPr>
+        <w:t xml:space="preserve"> Native</w:t>
+      </w:r>
     </w:p>
     <w:p>
       <w:pPr>
@@ -327,21 +367,7 @@
           <w:rFonts w:ascii="Arial" w:hAnsi="Arial" w:cs="Arial"/>
           <w:lang w:val="en-CA"/>
         </w:rPr>
-        <w:t xml:space="preserve">Spring </w:t>
-      </w:r>
-      <w:r>
-        <w:rPr>
-          <w:rFonts w:ascii="Arial" w:hAnsi="Arial" w:cs="Arial"/>
-          <w:lang w:val="en-CA"/>
-        </w:rPr>
-        <w:t>Boot</w:t>
-      </w:r>
-      <w:r>
-        <w:rPr>
-          <w:rFonts w:ascii="Arial" w:hAnsi="Arial" w:cs="Arial"/>
-          <w:lang w:val="en-CA"/>
-        </w:rPr>
-        <w:t>, Web Services, Servlets API 3</w:t>
+        <w:t>Spring Boot, Web Services, Servlets API 3</w:t>
       </w:r>
     </w:p>
     <w:p>
@@ -399,22 +425,8 @@
         <w:rPr>
           <w:rFonts w:ascii="Arial" w:hAnsi="Arial" w:cs="Arial"/>
         </w:rPr>
-        <w:t xml:space="preserve">Très bonne capacité à collaborer et à communiquer avec les utilisateurs et experts </w:t>
+        <w:t>Très bonne capacité à collaborer et à communiquer avec les utilisateurs et experts fonctionnels</w:t>
       </w:r>
-      <w:proofErr w:type="gramStart"/>
-      <w:r>
-        <w:rPr>
-          <w:rFonts w:ascii="Arial" w:hAnsi="Arial" w:cs="Arial"/>
-        </w:rPr>
-        <w:t>f</w:t>
-      </w:r>
-      <w:r>
-        <w:rPr>
-          <w:rFonts w:ascii="Arial" w:hAnsi="Arial" w:cs="Arial"/>
-        </w:rPr>
-        <w:t>onctionnels</w:t>
-      </w:r>
-      <w:proofErr w:type="gramEnd"/>
     </w:p>
     <w:p>
       <w:pPr>
@@ -449,13 +461,7 @@
         <w:rPr>
           <w:rFonts w:ascii="Arial" w:hAnsi="Arial" w:cs="Arial"/>
         </w:rPr>
-        <w:t>Excellente maîtrise du français et très bonne maîtrise de l’anglais (</w:t>
-      </w:r>
-      <w:r>
-        <w:rPr>
-          <w:rFonts w:ascii="Arial" w:hAnsi="Arial" w:cs="Arial"/>
-        </w:rPr>
-        <w:t>parlé, et écrit)</w:t>
+        <w:t>Excellente maîtrise du français et très bonne maîtrise de l’anglais (parlé, et écrit)</w:t>
       </w:r>
       <w:bookmarkStart w:id="0" w:name="career_profile"/>
       <w:bookmarkEnd w:id="0"/>
@@ -889,14 +895,7 @@
                 <w:rFonts w:ascii="Arial" w:hAnsi="Arial" w:cs="Arial"/>
                 <w:lang w:val="en-US"/>
               </w:rPr>
-              <w:t>Kotlin, Groovy, JAVA / JEE, C# .NET, DHTML, PHP, JavaScript, Transact-SQL (SQL Server, Sybase), PL/SQL (Oracle), Visual Basic, Borland C++, Li</w:t>
-            </w:r>
-            <w:r>
-              <w:rPr>
-                <w:rFonts w:ascii="Arial" w:hAnsi="Arial" w:cs="Arial"/>
-                <w:lang w:val="en-US"/>
-              </w:rPr>
-              <w:t>sp, Perl, UNIX Shell Scripts</w:t>
+              <w:t>Kotlin, Groovy, JAVA / JEE, C# .NET, DHTML, PHP, JavaScript, Transact-SQL (SQL Server, Sybase), PL/SQL (Oracle), Visual Basic, Borland C++, Lisp, Perl, UNIX Shell Scripts</w:t>
             </w:r>
           </w:p>
         </w:tc>
@@ -996,14 +995,7 @@
                 <w:rFonts w:ascii="Arial" w:hAnsi="Arial" w:cs="Arial"/>
                 <w:lang w:val="en-US"/>
               </w:rPr>
-              <w:t>MacOS</w:t>
-            </w:r>
-            <w:r>
-              <w:rPr>
-                <w:rFonts w:ascii="Arial" w:hAnsi="Arial" w:cs="Arial"/>
-                <w:lang w:val="en-US"/>
-              </w:rPr>
-              <w:t>, Linux, Windows</w:t>
+              <w:t>MacOS, Linux, Windows</w:t>
             </w:r>
           </w:p>
         </w:tc>
@@ -1461,14 +1453,7 @@
                 <w:lang w:val="en-US"/>
               </w:rPr>
               <w:br/>
-              <w:t xml:space="preserve">(Sun </w:t>
-            </w:r>
-            <w:r>
-              <w:rPr>
-                <w:rFonts w:ascii="Arial" w:hAnsi="Arial" w:cs="Arial"/>
-                <w:lang w:val="en-US"/>
-              </w:rPr>
-              <w:t>Certified Web Component Developer)</w:t>
+              <w:t>(Sun Certified Web Component Developer)</w:t>
             </w:r>
           </w:p>
         </w:tc>
@@ -1976,14 +1961,7 @@
                 <w:rFonts w:ascii="Arial" w:hAnsi="Arial" w:cs="Arial"/>
                 <w:lang w:val="fr-CA"/>
               </w:rPr>
-              <w:t xml:space="preserve"> de développement de l’industrie. Les cours sont montés à l’aide d’outils de </w:t>
-            </w:r>
-            <w:r>
-              <w:rPr>
-                <w:rFonts w:ascii="Arial" w:hAnsi="Arial" w:cs="Arial"/>
-                <w:lang w:val="fr-CA"/>
-              </w:rPr>
-              <w:t xml:space="preserve">présentation et impliquent un environnement de développement JEE avec </w:t>
+              <w:t xml:space="preserve"> de développement de l’industrie. Les cours sont montés à l’aide d’outils de présentation et impliquent un environnement de développement JEE avec </w:t>
             </w:r>
             <w:proofErr w:type="spellStart"/>
             <w:r>
@@ -2061,14 +2039,7 @@
                 <w:rFonts w:ascii="Arial" w:hAnsi="Arial" w:cs="Arial"/>
                 <w:lang w:val="en-US"/>
               </w:rPr>
-              <w:t xml:space="preserve">Apache Struts 2 MVC </w:t>
-            </w:r>
-            <w:r>
-              <w:rPr>
-                <w:rFonts w:ascii="Arial" w:hAnsi="Arial" w:cs="Arial"/>
-                <w:lang w:val="en-US"/>
-              </w:rPr>
-              <w:t>Framework</w:t>
+              <w:t>Apache Struts 2 MVC Framework</w:t>
             </w:r>
           </w:p>
           <w:p>
@@ -2303,28 +2274,7 @@
                 <w:rFonts w:ascii="Arial" w:hAnsi="Arial" w:cs="Arial"/>
                 <w:lang w:val="en-US"/>
               </w:rPr>
-              <w:t xml:space="preserve"> </w:t>
-            </w:r>
-            <w:r>
-              <w:rPr>
-                <w:rFonts w:ascii="Arial" w:hAnsi="Arial" w:cs="Arial"/>
-                <w:lang w:val="en-US"/>
-              </w:rPr>
-              <w:t>Mars</w:t>
-            </w:r>
-            <w:r>
-              <w:rPr>
-                <w:rFonts w:ascii="Arial" w:hAnsi="Arial" w:cs="Arial"/>
-                <w:lang w:val="en-US"/>
-              </w:rPr>
-              <w:t xml:space="preserve"> 202</w:t>
-            </w:r>
-            <w:r>
-              <w:rPr>
-                <w:rFonts w:ascii="Arial" w:hAnsi="Arial" w:cs="Arial"/>
-                <w:lang w:val="en-US"/>
-              </w:rPr>
-              <w:t>1</w:t>
+              <w:t xml:space="preserve"> Mars 2021</w:t>
             </w:r>
           </w:p>
         </w:tc>
@@ -2354,42 +2304,7 @@
                 <w:rFonts w:ascii="Arial" w:hAnsi="Arial" w:cs="Arial"/>
                 <w:lang w:val="fr-CA"/>
               </w:rPr>
-              <w:t>Dans le cadre de ce mandat, il prend part à l’architecture et développement d</w:t>
-            </w:r>
-            <w:r>
-              <w:rPr>
-                <w:rFonts w:ascii="Arial" w:hAnsi="Arial" w:cs="Arial"/>
-                <w:lang w:val="fr-CA"/>
-              </w:rPr>
-              <w:t>e l’</w:t>
-            </w:r>
-            <w:r>
-              <w:rPr>
-                <w:rFonts w:ascii="Arial" w:hAnsi="Arial" w:cs="Arial"/>
-                <w:lang w:val="fr-CA"/>
-              </w:rPr>
-              <w:t xml:space="preserve">application </w:t>
-            </w:r>
-            <w:r>
-              <w:rPr>
-                <w:rFonts w:ascii="Arial" w:hAnsi="Arial" w:cs="Arial"/>
-                <w:lang w:val="fr-CA"/>
-              </w:rPr>
-              <w:t>mobile</w:t>
-            </w:r>
-            <w:r>
-              <w:rPr>
-                <w:rFonts w:ascii="Arial" w:hAnsi="Arial" w:cs="Arial"/>
-                <w:lang w:val="fr-CA"/>
-              </w:rPr>
-              <w:t xml:space="preserve"> </w:t>
-            </w:r>
-            <w:r>
-              <w:rPr>
-                <w:rFonts w:ascii="Arial" w:hAnsi="Arial" w:cs="Arial"/>
-                <w:lang w:val="fr-CA"/>
-              </w:rPr>
-              <w:t xml:space="preserve">de </w:t>
+              <w:t xml:space="preserve">Dans le cadre de ce mandat, il prend part à l’architecture et développement de l’application mobile de </w:t>
             </w:r>
             <w:proofErr w:type="spellStart"/>
             <w:r>
@@ -2463,14 +2378,7 @@
                 <w:rFonts w:ascii="Arial" w:hAnsi="Arial" w:cs="Arial"/>
                 <w:lang w:val="en-CA"/>
               </w:rPr>
-              <w:t xml:space="preserve">POC: Flutter, React Native, Auth0, Firebase, React Native &amp; WebView </w:t>
-            </w:r>
-            <w:r>
-              <w:rPr>
-                <w:rFonts w:ascii="Arial" w:hAnsi="Arial" w:cs="Arial"/>
-                <w:lang w:val="en-CA"/>
-              </w:rPr>
-              <w:t>integration</w:t>
+              <w:t>POC: Flutter, React Native, Auth0, Firebase, React Native &amp; WebView integration</w:t>
             </w:r>
           </w:p>
           <w:p>
@@ -2488,13 +2396,7 @@
               <w:rPr>
                 <w:rFonts w:ascii="Arial" w:hAnsi="Arial" w:cs="Arial"/>
               </w:rPr>
-              <w:t xml:space="preserve">Design UI </w:t>
-            </w:r>
-            <w:r>
-              <w:rPr>
-                <w:rFonts w:ascii="Arial" w:hAnsi="Arial" w:cs="Arial"/>
-              </w:rPr>
-              <w:t>(</w:t>
+              <w:t>Design UI (</w:t>
             </w:r>
             <w:proofErr w:type="spellStart"/>
             <w:r>
@@ -2508,13 +2410,7 @@
               <w:rPr>
                 <w:rFonts w:ascii="Arial" w:hAnsi="Arial" w:cs="Arial"/>
               </w:rPr>
-              <w:t xml:space="preserve"> components</w:t>
-            </w:r>
-            <w:r>
-              <w:rPr>
-                <w:rFonts w:ascii="Arial" w:hAnsi="Arial" w:cs="Arial"/>
-              </w:rPr>
-              <w:t>)</w:t>
+              <w:t xml:space="preserve"> components)</w:t>
             </w:r>
           </w:p>
         </w:tc>
@@ -2559,21 +2455,7 @@
                 <w:rFonts w:ascii="Arial" w:hAnsi="Arial" w:cs="Arial"/>
                 <w:lang w:val="en-CA"/>
               </w:rPr>
-              <w:t xml:space="preserve"> React 1</w:t>
-            </w:r>
-            <w:r>
-              <w:rPr>
-                <w:rFonts w:ascii="Arial" w:hAnsi="Arial" w:cs="Arial"/>
-                <w:lang w:val="en-CA"/>
-              </w:rPr>
-              <w:t>7</w:t>
-            </w:r>
-            <w:r>
-              <w:rPr>
-                <w:rFonts w:ascii="Arial" w:hAnsi="Arial" w:cs="Arial"/>
-                <w:lang w:val="en-CA"/>
-              </w:rPr>
-              <w:t xml:space="preserve">.x, </w:t>
+              <w:t xml:space="preserve"> React 17.x, </w:t>
             </w:r>
             <w:r>
               <w:rPr>
@@ -2619,14 +2501,7 @@
                 <w:rFonts w:ascii="Arial" w:hAnsi="Arial" w:cs="Arial"/>
                 <w:lang w:val="en-CA"/>
               </w:rPr>
-              <w:t>,</w:t>
-            </w:r>
-            <w:r>
-              <w:rPr>
-                <w:rFonts w:ascii="Arial" w:hAnsi="Arial" w:cs="Arial"/>
-                <w:lang w:val="en-CA"/>
-              </w:rPr>
-              <w:t xml:space="preserve"> Git, </w:t>
+              <w:t xml:space="preserve">, Git, </w:t>
             </w:r>
             <w:proofErr w:type="spellStart"/>
             <w:r>
@@ -2748,14 +2623,7 @@
                 <w:rFonts w:ascii="Arial" w:hAnsi="Arial" w:cs="Arial"/>
                 <w:lang w:val="en-US"/>
               </w:rPr>
-              <w:t xml:space="preserve"> </w:t>
-            </w:r>
-            <w:r>
-              <w:rPr>
-                <w:rFonts w:ascii="Arial" w:hAnsi="Arial" w:cs="Arial"/>
-                <w:lang w:val="en-US"/>
-              </w:rPr>
-              <w:t>2020</w:t>
+              <w:t xml:space="preserve"> 2020</w:t>
             </w:r>
             <w:r>
               <w:rPr>
@@ -2872,28 +2740,7 @@
                 <w:rFonts w:ascii="Arial" w:hAnsi="Arial" w:cs="Arial"/>
                 <w:lang w:val="fr-CA"/>
               </w:rPr>
-              <w:t xml:space="preserve">) qui composent la plateforme </w:t>
-            </w:r>
-            <w:r>
-              <w:rPr>
-                <w:rFonts w:ascii="Arial" w:hAnsi="Arial" w:cs="Arial"/>
-                <w:lang w:val="fr-CA"/>
-              </w:rPr>
-              <w:t>de consultation</w:t>
-            </w:r>
-            <w:r>
-              <w:rPr>
-                <w:rFonts w:ascii="Arial" w:hAnsi="Arial" w:cs="Arial"/>
-                <w:lang w:val="fr-CA"/>
-              </w:rPr>
-              <w:t xml:space="preserve"> des statistiques via des diagrammes d</w:t>
-            </w:r>
-            <w:r>
-              <w:rPr>
-                <w:rFonts w:ascii="Arial" w:hAnsi="Arial" w:cs="Arial"/>
-                <w:lang w:val="fr-CA"/>
-              </w:rPr>
-              <w:t>’affichage graphiques.</w:t>
+              <w:t>) qui composent la plateforme de consultation des statistiques via des diagrammes d’affichage graphiques.</w:t>
             </w:r>
           </w:p>
         </w:tc>
@@ -3010,56 +2857,7 @@
                 <w:rFonts w:ascii="Arial" w:hAnsi="Arial" w:cs="Arial"/>
                 <w:lang w:val="en-CA"/>
               </w:rPr>
-              <w:t xml:space="preserve"> React 16.x, Redux, TypeScript, </w:t>
-            </w:r>
-            <w:r>
-              <w:rPr>
-                <w:rFonts w:ascii="Arial" w:hAnsi="Arial" w:cs="Arial"/>
-                <w:lang w:val="en-CA"/>
-              </w:rPr>
-              <w:t>Material-UI</w:t>
-            </w:r>
-            <w:r>
-              <w:rPr>
-                <w:rFonts w:ascii="Arial" w:hAnsi="Arial" w:cs="Arial"/>
-                <w:lang w:val="en-CA"/>
-              </w:rPr>
-              <w:t xml:space="preserve">, JEE, </w:t>
-            </w:r>
-            <w:r>
-              <w:rPr>
-                <w:rFonts w:ascii="Arial" w:hAnsi="Arial" w:cs="Arial"/>
-                <w:lang w:val="en-CA"/>
-              </w:rPr>
-              <w:t>Groovy</w:t>
-            </w:r>
-            <w:r>
-              <w:rPr>
-                <w:rFonts w:ascii="Arial" w:hAnsi="Arial" w:cs="Arial"/>
-                <w:lang w:val="en-CA"/>
-              </w:rPr>
-              <w:t>, Spring Boot 2.x, Spring Data, Spring Security, Spring Rest, Oauth2, IntelliJ IDE, Tomcat, Gi</w:t>
-            </w:r>
-            <w:r>
-              <w:rPr>
-                <w:rFonts w:ascii="Arial" w:hAnsi="Arial" w:cs="Arial"/>
-                <w:lang w:val="en-CA"/>
-              </w:rPr>
-              <w:t xml:space="preserve">t, Flyway, </w:t>
-            </w:r>
-            <w:r>
-              <w:rPr>
-                <w:rFonts w:ascii="Arial" w:hAnsi="Arial" w:cs="Arial"/>
-                <w:lang w:val="en-CA"/>
-              </w:rPr>
-              <w:t>Spock</w:t>
-            </w:r>
-            <w:r>
-              <w:rPr>
-                <w:rFonts w:ascii="Arial" w:hAnsi="Arial" w:cs="Arial"/>
-                <w:lang w:val="en-CA"/>
-              </w:rPr>
-              <w:t xml:space="preserve">, </w:t>
+              <w:t xml:space="preserve"> React 16.x, Redux, TypeScript, Material-UI, JEE, Groovy, Spring Boot 2.x, Spring Data, Spring Security, Spring Rest, Oauth2, IntelliJ IDE, Tomcat, Git, Flyway, Spock, </w:t>
             </w:r>
             <w:proofErr w:type="spellStart"/>
             <w:r>
@@ -3212,14 +3010,7 @@
                 <w:rFonts w:ascii="Arial" w:hAnsi="Arial" w:cs="Arial"/>
                 <w:lang w:val="fr-CA"/>
               </w:rPr>
-              <w:t xml:space="preserve">Dans le cadre de ce mandat, il prend part à la conception, l’architecture et le </w:t>
-            </w:r>
-            <w:r>
-              <w:rPr>
-                <w:rFonts w:ascii="Arial" w:hAnsi="Arial" w:cs="Arial"/>
-                <w:lang w:val="fr-CA"/>
-              </w:rPr>
-              <w:t xml:space="preserve">développement </w:t>
+              <w:t xml:space="preserve">Dans le cadre de ce mandat, il prend part à la conception, l’architecture et le développement </w:t>
             </w:r>
             <w:proofErr w:type="gramStart"/>
             <w:r>
@@ -3423,14 +3214,7 @@
                 <w:rFonts w:ascii="Arial" w:hAnsi="Arial" w:cs="Arial"/>
                 <w:lang w:val="en-CA"/>
               </w:rPr>
-              <w:t xml:space="preserve"> React</w:t>
-            </w:r>
-            <w:r>
-              <w:rPr>
-                <w:rFonts w:ascii="Arial" w:hAnsi="Arial" w:cs="Arial"/>
-                <w:lang w:val="en-CA"/>
-              </w:rPr>
-              <w:t xml:space="preserve"> 16.x, Redux, </w:t>
+              <w:t xml:space="preserve"> React 16.x, Redux, </w:t>
             </w:r>
             <w:proofErr w:type="spellStart"/>
             <w:r>
@@ -3478,14 +3262,7 @@
                 <w:rFonts w:ascii="Arial" w:hAnsi="Arial" w:cs="Arial"/>
                 <w:lang w:val="en-CA"/>
               </w:rPr>
-              <w:t xml:space="preserve"> 5, Maven, Pivotal Cloud Foundry, Concourse, Apache P</w:t>
-            </w:r>
-            <w:r>
-              <w:rPr>
-                <w:rFonts w:ascii="Arial" w:hAnsi="Arial" w:cs="Arial"/>
-                <w:lang w:val="en-CA"/>
-              </w:rPr>
-              <w:t xml:space="preserve">OI, Open PDF, H2, </w:t>
+              <w:t xml:space="preserve"> 5, Maven, Pivotal Cloud Foundry, Concourse, Apache POI, Open PDF, H2, </w:t>
             </w:r>
             <w:proofErr w:type="spellStart"/>
             <w:r>
@@ -3681,14 +3458,7 @@
                 <w:rFonts w:ascii="Arial" w:hAnsi="Arial" w:cs="Arial"/>
                 <w:lang w:val="fr-CA"/>
               </w:rPr>
-              <w:t xml:space="preserve">d part au développement </w:t>
-            </w:r>
-            <w:r>
-              <w:rPr>
-                <w:rFonts w:ascii="Arial" w:hAnsi="Arial" w:cs="Arial"/>
-                <w:lang w:val="fr-CA"/>
-              </w:rPr>
-              <w:t xml:space="preserve">d’applications </w:t>
+              <w:t xml:space="preserve">d part au développement d’applications </w:t>
             </w:r>
             <w:proofErr w:type="spellStart"/>
             <w:r>
@@ -4156,14 +3926,7 @@
                 <w:rFonts w:ascii="Arial" w:hAnsi="Arial" w:cs="Arial"/>
                 <w:lang w:val="en-US"/>
               </w:rPr>
-              <w:t>Team Lead &amp; Senior Softwar</w:t>
-            </w:r>
-            <w:r>
-              <w:rPr>
-                <w:rFonts w:ascii="Arial" w:hAnsi="Arial" w:cs="Arial"/>
-                <w:lang w:val="en-US"/>
-              </w:rPr>
-              <w:t>e Engineer</w:t>
+              <w:t>Team Lead &amp; Senior Software Engineer</w:t>
             </w:r>
             <w:r>
               <w:rPr>
@@ -4343,22 +4106,40 @@
               <w:pStyle w:val="Environnement"/>
               <w:rPr>
                 <w:rFonts w:ascii="Arial" w:hAnsi="Arial" w:cs="Arial"/>
-                <w:lang w:val="en-CA"/>
-              </w:rPr>
-            </w:pPr>
+                <w:lang w:val="fr-CA"/>
+              </w:rPr>
+            </w:pPr>
+            <w:proofErr w:type="spellStart"/>
+            <w:r>
+              <w:rPr>
+                <w:rFonts w:ascii="Arial" w:hAnsi="Arial" w:cs="Arial"/>
+                <w:lang w:val="fr-CA"/>
+              </w:rPr>
+              <w:t>Environment</w:t>
+            </w:r>
+            <w:proofErr w:type="spellEnd"/>
             <w:proofErr w:type="gramStart"/>
             <w:r>
               <w:rPr>
                 <w:rFonts w:ascii="Arial" w:hAnsi="Arial" w:cs="Arial"/>
-                <w:lang w:val="en-CA"/>
-              </w:rPr>
-              <w:t>Environment :TypeScript</w:t>
-            </w:r>
+                <w:lang w:val="fr-CA"/>
+              </w:rPr>
+              <w:t xml:space="preserve"> :</w:t>
+            </w:r>
+            <w:proofErr w:type="spellStart"/>
+            <w:r>
+              <w:rPr>
+                <w:rFonts w:ascii="Arial" w:hAnsi="Arial" w:cs="Arial"/>
+                <w:lang w:val="fr-CA"/>
+              </w:rPr>
+              <w:t>TypeScript</w:t>
+            </w:r>
+            <w:proofErr w:type="spellEnd"/>
             <w:proofErr w:type="gramEnd"/>
             <w:r>
               <w:rPr>
                 <w:rFonts w:ascii="Arial" w:hAnsi="Arial" w:cs="Arial"/>
-                <w:lang w:val="en-CA"/>
+                <w:lang w:val="fr-CA"/>
               </w:rPr>
               <w:t xml:space="preserve">, Angular4.x, </w:t>
             </w:r>
@@ -4366,7 +4147,7 @@
             <w:r>
               <w:rPr>
                 <w:rFonts w:ascii="Arial" w:hAnsi="Arial" w:cs="Arial"/>
-                <w:lang w:val="en-CA"/>
+                <w:lang w:val="fr-CA"/>
               </w:rPr>
               <w:t>RxJS</w:t>
             </w:r>
@@ -4374,15 +4155,95 @@
             <w:r>
               <w:rPr>
                 <w:rFonts w:ascii="Arial" w:hAnsi="Arial" w:cs="Arial"/>
-                <w:lang w:val="en-CA"/>
-              </w:rPr>
-              <w:t xml:space="preserve">, JEE, Spring 4.x, Oauth2, Eclipse, Tomcat, SVN, Git, JavaScript/jQuery, JAX-RS Jersey, Flyway, HTML5, CSS3, Servlet-API, Velocity, </w:t>
-            </w:r>
-            <w:proofErr w:type="spellStart"/>
-            <w:r>
-              <w:rPr>
-                <w:rFonts w:ascii="Arial" w:hAnsi="Arial" w:cs="Arial"/>
-                <w:lang w:val="en-CA"/>
+                <w:lang w:val="fr-CA"/>
+              </w:rPr>
+              <w:t xml:space="preserve">, JEE, </w:t>
+            </w:r>
+            <w:proofErr w:type="spellStart"/>
+            <w:r>
+              <w:rPr>
+                <w:rFonts w:ascii="Arial" w:hAnsi="Arial" w:cs="Arial"/>
+                <w:lang w:val="fr-CA"/>
+              </w:rPr>
+              <w:t>Spring</w:t>
+            </w:r>
+            <w:proofErr w:type="spellEnd"/>
+            <w:r>
+              <w:rPr>
+                <w:rFonts w:ascii="Arial" w:hAnsi="Arial" w:cs="Arial"/>
+                <w:lang w:val="fr-CA"/>
+              </w:rPr>
+              <w:t xml:space="preserve"> 4.x, Oauth2, </w:t>
+            </w:r>
+            <w:proofErr w:type="spellStart"/>
+            <w:r>
+              <w:rPr>
+                <w:rFonts w:ascii="Arial" w:hAnsi="Arial" w:cs="Arial"/>
+                <w:lang w:val="fr-CA"/>
+              </w:rPr>
+              <w:t>Eclipse</w:t>
+            </w:r>
+            <w:proofErr w:type="spellEnd"/>
+            <w:r>
+              <w:rPr>
+                <w:rFonts w:ascii="Arial" w:hAnsi="Arial" w:cs="Arial"/>
+                <w:lang w:val="fr-CA"/>
+              </w:rPr>
+              <w:t xml:space="preserve">, </w:t>
+            </w:r>
+            <w:proofErr w:type="spellStart"/>
+            <w:r>
+              <w:rPr>
+                <w:rFonts w:ascii="Arial" w:hAnsi="Arial" w:cs="Arial"/>
+                <w:lang w:val="fr-CA"/>
+              </w:rPr>
+              <w:t>Tomcat</w:t>
+            </w:r>
+            <w:proofErr w:type="spellEnd"/>
+            <w:r>
+              <w:rPr>
+                <w:rFonts w:ascii="Arial" w:hAnsi="Arial" w:cs="Arial"/>
+                <w:lang w:val="fr-CA"/>
+              </w:rPr>
+              <w:t xml:space="preserve">, SVN, Git, JavaScript/jQuery, JAX-RS Jersey, </w:t>
+            </w:r>
+            <w:proofErr w:type="spellStart"/>
+            <w:r>
+              <w:rPr>
+                <w:rFonts w:ascii="Arial" w:hAnsi="Arial" w:cs="Arial"/>
+                <w:lang w:val="fr-CA"/>
+              </w:rPr>
+              <w:t>Flyway</w:t>
+            </w:r>
+            <w:proofErr w:type="spellEnd"/>
+            <w:r>
+              <w:rPr>
+                <w:rFonts w:ascii="Arial" w:hAnsi="Arial" w:cs="Arial"/>
+                <w:lang w:val="fr-CA"/>
+              </w:rPr>
+              <w:t xml:space="preserve">, HTML5, CSS3, Servlet-API, </w:t>
+            </w:r>
+            <w:proofErr w:type="spellStart"/>
+            <w:r>
+              <w:rPr>
+                <w:rFonts w:ascii="Arial" w:hAnsi="Arial" w:cs="Arial"/>
+                <w:lang w:val="fr-CA"/>
+              </w:rPr>
+              <w:t>Velocity</w:t>
+            </w:r>
+            <w:proofErr w:type="spellEnd"/>
+            <w:r>
+              <w:rPr>
+                <w:rFonts w:ascii="Arial" w:hAnsi="Arial" w:cs="Arial"/>
+                <w:lang w:val="fr-CA"/>
+              </w:rPr>
+              <w:t xml:space="preserve">, </w:t>
+            </w:r>
+            <w:proofErr w:type="spellStart"/>
+            <w:r>
+              <w:rPr>
+                <w:rFonts w:ascii="Arial" w:hAnsi="Arial" w:cs="Arial"/>
+                <w:lang w:val="fr-CA"/>
               </w:rPr>
               <w:t>jUnit</w:t>
             </w:r>
@@ -4390,22 +4251,31 @@
             <w:r>
               <w:rPr>
                 <w:rFonts w:ascii="Arial" w:hAnsi="Arial" w:cs="Arial"/>
-                <w:lang w:val="en-CA"/>
-              </w:rPr>
-              <w:t>,</w:t>
-            </w:r>
-            <w:r>
-              <w:rPr>
-                <w:rFonts w:ascii="Arial" w:hAnsi="Arial" w:cs="Arial"/>
-                <w:lang w:val="en-CA"/>
-              </w:rPr>
-              <w:t xml:space="preserve"> Mockito, </w:t>
-            </w:r>
-            <w:proofErr w:type="spellStart"/>
-            <w:r>
-              <w:rPr>
-                <w:rFonts w:ascii="Arial" w:hAnsi="Arial" w:cs="Arial"/>
-                <w:lang w:val="en-CA"/>
+                <w:lang w:val="fr-CA"/>
+              </w:rPr>
+              <w:t xml:space="preserve">, </w:t>
+            </w:r>
+            <w:proofErr w:type="spellStart"/>
+            <w:r>
+              <w:rPr>
+                <w:rFonts w:ascii="Arial" w:hAnsi="Arial" w:cs="Arial"/>
+                <w:lang w:val="fr-CA"/>
+              </w:rPr>
+              <w:t>Mockito</w:t>
+            </w:r>
+            <w:proofErr w:type="spellEnd"/>
+            <w:r>
+              <w:rPr>
+                <w:rFonts w:ascii="Arial" w:hAnsi="Arial" w:cs="Arial"/>
+                <w:lang w:val="fr-CA"/>
+              </w:rPr>
+              <w:t xml:space="preserve">, </w:t>
+            </w:r>
+            <w:proofErr w:type="spellStart"/>
+            <w:r>
+              <w:rPr>
+                <w:rFonts w:ascii="Arial" w:hAnsi="Arial" w:cs="Arial"/>
+                <w:lang w:val="fr-CA"/>
               </w:rPr>
               <w:t>MyBatis</w:t>
             </w:r>
@@ -4413,47 +4283,74 @@
             <w:r>
               <w:rPr>
                 <w:rFonts w:ascii="Arial" w:hAnsi="Arial" w:cs="Arial"/>
-                <w:lang w:val="en-CA"/>
-              </w:rPr>
-              <w:t xml:space="preserve">, Maven, Jenkins, SoapUI, Apache CXF, JAXB 2.x, </w:t>
-            </w:r>
-            <w:proofErr w:type="spellStart"/>
-            <w:r>
-              <w:rPr>
-                <w:rFonts w:ascii="Arial" w:hAnsi="Arial" w:cs="Arial"/>
-                <w:lang w:val="en-CA"/>
-              </w:rPr>
-              <w:t>Méthodologie</w:t>
-            </w:r>
-            <w:proofErr w:type="spellEnd"/>
-            <w:r>
-              <w:rPr>
-                <w:rFonts w:ascii="Arial" w:hAnsi="Arial" w:cs="Arial"/>
-                <w:lang w:val="en-CA"/>
-              </w:rPr>
-              <w:t xml:space="preserve"> Agile, Scrums, Jira</w:t>
-            </w:r>
+                <w:lang w:val="fr-CA"/>
+              </w:rPr>
+              <w:t xml:space="preserve">, </w:t>
+            </w:r>
+            <w:proofErr w:type="spellStart"/>
+            <w:r>
+              <w:rPr>
+                <w:rFonts w:ascii="Arial" w:hAnsi="Arial" w:cs="Arial"/>
+                <w:lang w:val="fr-CA"/>
+              </w:rPr>
+              <w:t>Maven</w:t>
+            </w:r>
+            <w:proofErr w:type="spellEnd"/>
+            <w:r>
+              <w:rPr>
+                <w:rFonts w:ascii="Arial" w:hAnsi="Arial" w:cs="Arial"/>
+                <w:lang w:val="fr-CA"/>
+              </w:rPr>
+              <w:t xml:space="preserve">, Jenkins, </w:t>
+            </w:r>
+            <w:proofErr w:type="spellStart"/>
+            <w:r>
+              <w:rPr>
+                <w:rFonts w:ascii="Arial" w:hAnsi="Arial" w:cs="Arial"/>
+                <w:lang w:val="fr-CA"/>
+              </w:rPr>
+              <w:t>SoapUI</w:t>
+            </w:r>
+            <w:proofErr w:type="spellEnd"/>
+            <w:r>
+              <w:rPr>
+                <w:rFonts w:ascii="Arial" w:hAnsi="Arial" w:cs="Arial"/>
+                <w:lang w:val="fr-CA"/>
+              </w:rPr>
+              <w:t xml:space="preserve">, Apache CXF, JAXB 2.x, Méthodologie Agile, </w:t>
+            </w:r>
+            <w:proofErr w:type="spellStart"/>
+            <w:r>
+              <w:rPr>
+                <w:rFonts w:ascii="Arial" w:hAnsi="Arial" w:cs="Arial"/>
+                <w:lang w:val="fr-CA"/>
+              </w:rPr>
+              <w:t>Scrums</w:t>
+            </w:r>
+            <w:proofErr w:type="spellEnd"/>
+            <w:r>
+              <w:rPr>
+                <w:rFonts w:ascii="Arial" w:hAnsi="Arial" w:cs="Arial"/>
+                <w:lang w:val="fr-CA"/>
+              </w:rPr>
+              <w:t xml:space="preserve">, </w:t>
+            </w:r>
+            <w:proofErr w:type="spellStart"/>
+            <w:r>
+              <w:rPr>
+                <w:rFonts w:ascii="Arial" w:hAnsi="Arial" w:cs="Arial"/>
+                <w:lang w:val="fr-CA"/>
+              </w:rPr>
+              <w:t>Jira</w:t>
+            </w:r>
+            <w:proofErr w:type="spellEnd"/>
           </w:p>
         </w:tc>
       </w:tr>
     </w:tbl>
+    <w:p/>
     <w:p>
-      <w:pPr>
-        <w:rPr>
-          <w:lang w:val="en-CA"/>
-        </w:rPr>
-      </w:pPr>
-    </w:p>
-    <w:p>
-      <w:pPr>
-        <w:rPr>
-          <w:lang w:val="en-CA"/>
-        </w:rPr>
-      </w:pPr>
       <w:r>
-        <w:rPr>
-          <w:lang w:val="en-US"/>
-        </w:rPr>
         <w:br w:type="page"/>
       </w:r>
     </w:p>
@@ -4591,14 +4488,7 @@
                 <w:rFonts w:ascii="Arial" w:hAnsi="Arial" w:cs="Arial"/>
                 <w:lang w:val="fr-CA"/>
               </w:rPr>
-              <w:t>d</w:t>
-            </w:r>
-            <w:r>
-              <w:rPr>
-                <w:rFonts w:ascii="Arial" w:hAnsi="Arial" w:cs="Arial"/>
-                <w:lang w:val="fr-CA"/>
-              </w:rPr>
-              <w:t>ébuggage</w:t>
+              <w:t>débuggage</w:t>
             </w:r>
             <w:proofErr w:type="spellEnd"/>
             <w:r>
@@ -4737,14 +4627,7 @@
                 <w:rFonts w:ascii="Arial" w:hAnsi="Arial" w:cs="Arial"/>
                 <w:lang w:val="fr-CA"/>
               </w:rPr>
-              <w:t xml:space="preserve"> MVC, IBM RAD, WebSphere, RTC (Rational Team Concert), JavaScript/jQuery/Ajax, SPA (Single</w:t>
-            </w:r>
-            <w:r>
-              <w:rPr>
-                <w:rFonts w:ascii="Arial" w:hAnsi="Arial" w:cs="Arial"/>
-                <w:lang w:val="fr-CA"/>
-              </w:rPr>
-              <w:t xml:space="preserve"> Page Application), HTML5, CSS3, JAX-WS, JAXB, </w:t>
+              <w:t xml:space="preserve"> MVC, IBM RAD, WebSphere, RTC (Rational Team Concert), JavaScript/jQuery/Ajax, SPA (Single Page Application), HTML5, CSS3, JAX-WS, JAXB, </w:t>
             </w:r>
             <w:proofErr w:type="spellStart"/>
             <w:r>
@@ -4963,14 +4846,7 @@
                 <w:rFonts w:ascii="Arial" w:hAnsi="Arial" w:cs="Arial"/>
                 <w:lang w:val="fr-CA"/>
               </w:rPr>
-              <w:t xml:space="preserve">Dans le cadre de ce </w:t>
-            </w:r>
-            <w:r>
-              <w:rPr>
-                <w:rFonts w:ascii="Arial" w:hAnsi="Arial" w:cs="Arial"/>
-                <w:lang w:val="fr-CA"/>
-              </w:rPr>
-              <w:t>mandat, il a participé au développement PCI d’applications Web qui composent le portail Bonjour Québec pour le volet hébergement d’informations de cartes de crédit.</w:t>
+              <w:t>Dans le cadre de ce mandat, il a participé au développement PCI d’applications Web qui composent le portail Bonjour Québec pour le volet hébergement d’informations de cartes de crédit.</w:t>
             </w:r>
           </w:p>
         </w:tc>
@@ -5059,13 +4935,7 @@
               <w:rPr>
                 <w:rFonts w:ascii="Arial" w:hAnsi="Arial" w:cs="Arial"/>
               </w:rPr>
-              <w:t>Mi</w:t>
-            </w:r>
-            <w:r>
-              <w:rPr>
-                <w:rFonts w:ascii="Arial" w:hAnsi="Arial" w:cs="Arial"/>
-              </w:rPr>
-              <w:t>se en place d’</w:t>
+              <w:t>Mise en place d’</w:t>
             </w:r>
             <w:proofErr w:type="spellStart"/>
             <w:r>
@@ -5314,14 +5184,7 @@
                 <w:rFonts w:ascii="Arial" w:hAnsi="Arial" w:cs="Arial"/>
                 <w:lang w:val="fr-CA"/>
               </w:rPr>
-              <w:t>jU</w:t>
-            </w:r>
-            <w:r>
-              <w:rPr>
-                <w:rFonts w:ascii="Arial" w:hAnsi="Arial" w:cs="Arial"/>
-                <w:lang w:val="fr-CA"/>
-              </w:rPr>
-              <w:t>nit</w:t>
+              <w:t>jUnit</w:t>
             </w:r>
             <w:proofErr w:type="spellEnd"/>
             <w:r>
@@ -5564,12 +5427,6 @@
                 <w:lang w:val="fr-CA"/>
               </w:rPr>
               <w:br/>
-            </w:r>
-            <w:r>
-              <w:rPr>
-                <w:rFonts w:ascii="Arial" w:hAnsi="Arial" w:cs="Arial"/>
-                <w:lang w:val="fr-CA"/>
-              </w:rPr>
               <w:t xml:space="preserve"> Février 2011 – Septembre 2013 (29 mois)</w:t>
             </w:r>
           </w:p>
@@ -5616,14 +5473,7 @@
                 <w:rFonts w:ascii="Arial" w:hAnsi="Arial" w:cs="Arial"/>
                 <w:lang w:val="fr-CA"/>
               </w:rPr>
-              <w:t>. Cette approche permet à l’application distante d’être développée indépendamment</w:t>
-            </w:r>
-            <w:r>
-              <w:rPr>
-                <w:rFonts w:ascii="Arial" w:hAnsi="Arial" w:cs="Arial"/>
-                <w:lang w:val="fr-CA"/>
-              </w:rPr>
-              <w:t xml:space="preserve"> du portail et du Framework </w:t>
+              <w:t xml:space="preserve">. Cette approche permet à l’application distante d’être développée indépendamment du portail et du Framework </w:t>
             </w:r>
             <w:proofErr w:type="spellStart"/>
             <w:r>
@@ -5732,13 +5582,7 @@
               <w:rPr>
                 <w:rFonts w:ascii="Arial" w:hAnsi="Arial" w:cs="Arial"/>
               </w:rPr>
-              <w:t xml:space="preserve">Concevoir et développer la partie Filtre java de </w:t>
-            </w:r>
-            <w:r>
-              <w:rPr>
-                <w:rFonts w:ascii="Arial" w:hAnsi="Arial" w:cs="Arial"/>
-              </w:rPr>
-              <w:t>l’application distante;</w:t>
+              <w:t>Concevoir et développer la partie Filtre java de l’application distante;</w:t>
             </w:r>
           </w:p>
           <w:p>
@@ -5909,14 +5753,7 @@
                 <w:rFonts w:ascii="Arial" w:hAnsi="Arial" w:cs="Arial"/>
                 <w:lang w:val="fr-CA"/>
               </w:rPr>
-              <w:t xml:space="preserve">, CSV, </w:t>
-            </w:r>
-            <w:r>
-              <w:rPr>
-                <w:rFonts w:ascii="Arial" w:hAnsi="Arial" w:cs="Arial"/>
-                <w:lang w:val="fr-CA"/>
-              </w:rPr>
-              <w:t xml:space="preserve">JavaScript/jQuery, DOM, DHTML, CSS3, Servlet-API, </w:t>
+              <w:t xml:space="preserve">, CSV, JavaScript/jQuery, DOM, DHTML, CSS3, Servlet-API, </w:t>
             </w:r>
             <w:proofErr w:type="spellStart"/>
             <w:r>
@@ -6173,14 +6010,7 @@
                 <w:rFonts w:ascii="Arial" w:hAnsi="Arial" w:cs="Arial"/>
                 <w:lang w:val="fr-CA"/>
               </w:rPr>
-              <w:t xml:space="preserve"> à janvie</w:t>
-            </w:r>
-            <w:r>
-              <w:rPr>
-                <w:rFonts w:ascii="Arial" w:hAnsi="Arial" w:cs="Arial"/>
-                <w:lang w:val="fr-CA"/>
-              </w:rPr>
-              <w:t>r 2011 (10 mois)</w:t>
+              <w:t xml:space="preserve"> à janvier 2011 (10 mois)</w:t>
             </w:r>
           </w:p>
         </w:tc>
@@ -6277,13 +6107,7 @@
               <w:rPr>
                 <w:rFonts w:ascii="Arial" w:hAnsi="Arial" w:cs="Arial"/>
               </w:rPr>
-              <w:t xml:space="preserve">Correction d’anomalies existantes dans </w:t>
-            </w:r>
-            <w:r>
-              <w:rPr>
-                <w:rFonts w:ascii="Arial" w:hAnsi="Arial" w:cs="Arial"/>
-              </w:rPr>
-              <w:t>l’application</w:t>
+              <w:t>Correction d’anomalies existantes dans l’application</w:t>
             </w:r>
           </w:p>
           <w:p>
@@ -6440,14 +6264,7 @@
                 <w:rFonts w:ascii="Arial" w:hAnsi="Arial" w:cs="Arial"/>
                 <w:lang w:val="fr-CA"/>
               </w:rPr>
-              <w:t>, Subve</w:t>
-            </w:r>
-            <w:r>
-              <w:rPr>
-                <w:rFonts w:ascii="Arial" w:hAnsi="Arial" w:cs="Arial"/>
-                <w:lang w:val="fr-CA"/>
-              </w:rPr>
-              <w:t xml:space="preserve">rsion, </w:t>
+              <w:t xml:space="preserve">, Subversion, </w:t>
             </w:r>
             <w:proofErr w:type="spellStart"/>
             <w:r>
@@ -6663,14 +6480,7 @@
                 <w:lang w:val="fr-CA"/>
               </w:rPr>
               <w:br/>
-              <w:t>Mai 2</w:t>
-            </w:r>
-            <w:r>
-              <w:rPr>
-                <w:rFonts w:ascii="Arial" w:hAnsi="Arial" w:cs="Arial"/>
-                <w:lang w:val="fr-CA"/>
-              </w:rPr>
-              <w:t>008 à Mars 2009 (11 mois)</w:t>
+              <w:t>Mai 2008 à Mars 2009 (11 mois)</w:t>
             </w:r>
           </w:p>
         </w:tc>
@@ -6843,13 +6653,7 @@
               <w:rPr>
                 <w:rFonts w:ascii="Arial" w:hAnsi="Arial" w:cs="Arial"/>
               </w:rPr>
-              <w:t>Conception/implémentation des technologies client permettant l’intégration de Microsoft Excel à Unix via VBA et SSH Automat</w:t>
-            </w:r>
-            <w:r>
-              <w:rPr>
-                <w:rFonts w:ascii="Arial" w:hAnsi="Arial" w:cs="Arial"/>
-              </w:rPr>
-              <w:t>isé</w:t>
+              <w:t>Conception/implémentation des technologies client permettant l’intégration de Microsoft Excel à Unix via VBA et SSH Automatisé</w:t>
             </w:r>
           </w:p>
         </w:tc>
@@ -7084,14 +6888,7 @@
                 <w:rFonts w:ascii="Arial" w:hAnsi="Arial" w:cs="Arial"/>
                 <w:lang w:val="fr-CA"/>
               </w:rPr>
-              <w:t xml:space="preserve">, JavaScript, XML, DOM4J, CSS3, </w:t>
-            </w:r>
-            <w:r>
-              <w:rPr>
-                <w:rFonts w:ascii="Arial" w:hAnsi="Arial" w:cs="Arial"/>
-                <w:lang w:val="fr-CA"/>
-              </w:rPr>
-              <w:t>MySQL, SQL Server</w:t>
+              <w:t>, JavaScript, XML, DOM4J, CSS3, MySQL, SQL Server</w:t>
             </w:r>
           </w:p>
         </w:tc>
@@ -7209,14 +7006,7 @@
                 <w:rFonts w:ascii="Arial" w:hAnsi="Arial" w:cs="Arial"/>
                 <w:lang w:val="fr-CA"/>
               </w:rPr>
-              <w:t>Dans le cadre de ce mandat, M. Masson a programmé le module de recherche de polices d’assurances, le module de</w:t>
-            </w:r>
-            <w:r>
-              <w:rPr>
-                <w:rFonts w:ascii="Arial" w:hAnsi="Arial" w:cs="Arial"/>
-                <w:lang w:val="fr-CA"/>
-              </w:rPr>
-              <w:t>s garanties automobiles ainsi que le renouvellement automatisé des polices d’assurances. Dans ce contexte, il s'est vu confier les activités suivantes :</w:t>
+              <w:t>Dans le cadre de ce mandat, M. Masson a programmé le module de recherche de polices d’assurances, le module des garanties automobiles ainsi que le renouvellement automatisé des polices d’assurances. Dans ce contexte, il s'est vu confier les activités suivantes :</w:t>
             </w:r>
           </w:p>
         </w:tc>
@@ -7375,14 +7165,7 @@
                 <w:rFonts w:ascii="Arial" w:hAnsi="Arial" w:cs="Arial"/>
                 <w:lang w:val="fr-CA"/>
               </w:rPr>
-              <w:t>, Su</w:t>
-            </w:r>
-            <w:r>
-              <w:rPr>
-                <w:rFonts w:ascii="Arial" w:hAnsi="Arial" w:cs="Arial"/>
-                <w:lang w:val="fr-CA"/>
-              </w:rPr>
-              <w:t xml:space="preserve">bversion, </w:t>
+              <w:t xml:space="preserve">, Subversion, </w:t>
             </w:r>
             <w:proofErr w:type="spellStart"/>
             <w:r>
@@ -7575,14 +7358,7 @@
                 <w:rFonts w:ascii="Arial" w:hAnsi="Arial" w:cs="Arial"/>
                 <w:lang w:val="fr-CA"/>
               </w:rPr>
-              <w:t xml:space="preserve">Analyse, Architecte, </w:t>
-            </w:r>
-            <w:r>
-              <w:rPr>
-                <w:rFonts w:ascii="Arial" w:hAnsi="Arial" w:cs="Arial"/>
-                <w:lang w:val="fr-CA"/>
-              </w:rPr>
-              <w:t>Conception</w:t>
+              <w:t>Analyse, Architecte, Conception</w:t>
             </w:r>
             <w:r>
               <w:rPr>
@@ -7620,14 +7396,7 @@
                 <w:rFonts w:ascii="Arial" w:hAnsi="Arial" w:cs="Arial"/>
                 <w:lang w:val="fr-CA"/>
               </w:rPr>
-              <w:t xml:space="preserve">Dans le cadre de ce mandat, M. Masson a travaillé sur le volet analyse technologique et architecture pour mettre en place l'infrastructure des composantes de services web. Dans ce contexte, il s'est vu </w:t>
-            </w:r>
-            <w:r>
-              <w:rPr>
-                <w:rFonts w:ascii="Arial" w:hAnsi="Arial" w:cs="Arial"/>
-                <w:lang w:val="fr-CA"/>
-              </w:rPr>
-              <w:t>confier les activités suivantes :</w:t>
+              <w:t>Dans le cadre de ce mandat, M. Masson a travaillé sur le volet analyse technologique et architecture pour mettre en place l'infrastructure des composantes de services web. Dans ce contexte, il s'est vu confier les activités suivantes :</w:t>
             </w:r>
           </w:p>
         </w:tc>
@@ -7731,13 +7500,7 @@
               <w:rPr>
                 <w:rFonts w:ascii="Arial" w:hAnsi="Arial" w:cs="Arial"/>
               </w:rPr>
-              <w:t xml:space="preserve"> d’interface usag</w:t>
-            </w:r>
-            <w:r>
-              <w:rPr>
-                <w:rFonts w:ascii="Arial" w:hAnsi="Arial" w:cs="Arial"/>
-              </w:rPr>
-              <w:t xml:space="preserve">ers en .NET C# et Java/Swing (couche Client </w:t>
+              <w:t xml:space="preserve"> d’interface usagers en .NET C# et Java/Swing (couche Client </w:t>
             </w:r>
             <w:proofErr w:type="spellStart"/>
             <w:r>
@@ -7931,14 +7694,7 @@
                 <w:rFonts w:ascii="Arial" w:hAnsi="Arial" w:cs="Arial"/>
                 <w:lang w:val="fr-CA"/>
               </w:rPr>
-              <w:t>, JEE, Servlet, JSF, AJAX,</w:t>
-            </w:r>
-            <w:r>
-              <w:rPr>
-                <w:rFonts w:ascii="Arial" w:hAnsi="Arial" w:cs="Arial"/>
-                <w:lang w:val="fr-CA"/>
-              </w:rPr>
-              <w:t xml:space="preserve"> EJB, JSP, JavaScript, DOM, XML, XHTML, CSS3, Sybase, Jakarta Open Source </w:t>
+              <w:t xml:space="preserve">, JEE, Servlet, JSF, AJAX, EJB, JSP, JavaScript, DOM, XML, XHTML, CSS3, Sybase, Jakarta Open Source </w:t>
             </w:r>
             <w:proofErr w:type="spellStart"/>
             <w:r>
@@ -8090,12 +7846,6 @@
                 <w:lang w:val="fr-CA"/>
               </w:rPr>
               <w:br/>
-            </w:r>
-            <w:r>
-              <w:rPr>
-                <w:rFonts w:ascii="Arial" w:hAnsi="Arial" w:cs="Arial"/>
-                <w:lang w:val="fr-CA"/>
-              </w:rPr>
               <w:t xml:space="preserve"> Mai à Octobre 2005 – 6 mois</w:t>
             </w:r>
           </w:p>
@@ -8143,14 +7893,7 @@
                 <w:rFonts w:ascii="Arial" w:hAnsi="Arial" w:cs="Arial"/>
                 <w:lang w:val="fr-CA"/>
               </w:rPr>
-              <w:t>Dans le cadre de ce mandat, M. Masson a travaillé sur le volet analyse technologique et architecture pour mettre en place l'infrastructure des composantes de services web. Dans ce contexte, il s'est vu con</w:t>
-            </w:r>
-            <w:r>
-              <w:rPr>
-                <w:rFonts w:ascii="Arial" w:hAnsi="Arial" w:cs="Arial"/>
-                <w:lang w:val="fr-CA"/>
-              </w:rPr>
-              <w:t>fier les activités suivantes :</w:t>
+              <w:t>Dans le cadre de ce mandat, M. Masson a travaillé sur le volet analyse technologique et architecture pour mettre en place l'infrastructure des composantes de services web. Dans ce contexte, il s'est vu confier les activités suivantes :</w:t>
             </w:r>
           </w:p>
         </w:tc>
@@ -8227,13 +7970,7 @@
               <w:rPr>
                 <w:rFonts w:ascii="Arial" w:hAnsi="Arial" w:cs="Arial"/>
               </w:rPr>
-              <w:t xml:space="preserve"> avec </w:t>
-            </w:r>
-            <w:r>
-              <w:rPr>
-                <w:rFonts w:ascii="Arial" w:hAnsi="Arial" w:cs="Arial"/>
-              </w:rPr>
-              <w:t>le client</w:t>
+              <w:t xml:space="preserve"> avec le client</w:t>
             </w:r>
           </w:p>
           <w:p>
@@ -8716,15 +8453,7 @@
                 <w:b/>
                 <w:lang w:val="fr-CA"/>
               </w:rPr>
-              <w:t xml:space="preserve">Analyste </w:t>
-            </w:r>
-            <w:r>
-              <w:rPr>
-                <w:rFonts w:ascii="Arial" w:hAnsi="Arial" w:cs="Arial"/>
-                <w:b/>
-                <w:lang w:val="fr-CA"/>
-              </w:rPr>
-              <w:t>Programmeur Sénior</w:t>
+              <w:t>Analyste Programmeur Sénior</w:t>
             </w:r>
           </w:p>
           <w:p>
@@ -8772,14 +8501,7 @@
                 <w:rFonts w:ascii="Arial" w:hAnsi="Arial" w:cs="Arial"/>
                 <w:lang w:val="fr-CA"/>
               </w:rPr>
-              <w:t xml:space="preserve"> externe. Dans ce contexte, il s’est vu c</w:t>
-            </w:r>
-            <w:r>
-              <w:rPr>
-                <w:rFonts w:ascii="Arial" w:hAnsi="Arial" w:cs="Arial"/>
-                <w:lang w:val="fr-CA"/>
-              </w:rPr>
-              <w:t>onfier les activités suivantes :</w:t>
+              <w:t xml:space="preserve"> externe. Dans ce contexte, il s’est vu confier les activités suivantes :</w:t>
             </w:r>
           </w:p>
         </w:tc>
@@ -8990,13 +8712,7 @@
               <w:rPr>
                 <w:rFonts w:ascii="Arial" w:hAnsi="Arial" w:cs="Arial"/>
               </w:rPr>
-              <w:t xml:space="preserve"> et EJB : communication Java afin de permettre à l’outil de rapports de récupérer ses données à par</w:t>
-            </w:r>
-            <w:r>
-              <w:rPr>
-                <w:rFonts w:ascii="Arial" w:hAnsi="Arial" w:cs="Arial"/>
-              </w:rPr>
-              <w:t>tir d’EJB encapsulant la logique d’affaire.</w:t>
+              <w:t xml:space="preserve"> et EJB : communication Java afin de permettre à l’outil de rapports de récupérer ses données à partir d’EJB encapsulant la logique d’affaire.</w:t>
             </w:r>
           </w:p>
         </w:tc>
@@ -9205,13 +8921,7 @@
               <w:rPr>
                 <w:rFonts w:ascii="Arial" w:hAnsi="Arial" w:cs="Arial"/>
               </w:rPr>
-              <w:t>, JEE, Servlet, EJB (MDB, Session, Entity), J</w:t>
-            </w:r>
-            <w:r>
-              <w:rPr>
-                <w:rFonts w:ascii="Arial" w:hAnsi="Arial" w:cs="Arial"/>
-              </w:rPr>
-              <w:t xml:space="preserve">DBC, JSP, JavaScript, DOM, DHTML, CSS3, </w:t>
+              <w:t xml:space="preserve">, JEE, Servlet, EJB (MDB, Session, Entity), JDBC, JSP, JavaScript, DOM, DHTML, CSS3, </w:t>
             </w:r>
             <w:proofErr w:type="spellStart"/>
             <w:r>
@@ -9409,14 +9119,7 @@
                 <w:rFonts w:ascii="Arial" w:hAnsi="Arial" w:cs="Arial"/>
                 <w:lang w:val="fr-CA"/>
               </w:rPr>
-              <w:t xml:space="preserve"> Teller Machine Migration Proj</w:t>
-            </w:r>
-            <w:r>
-              <w:rPr>
-                <w:rFonts w:ascii="Arial" w:hAnsi="Arial" w:cs="Arial"/>
-                <w:lang w:val="fr-CA"/>
-              </w:rPr>
-              <w:t>ect</w:t>
+              <w:t xml:space="preserve"> Teller Machine Migration Project</w:t>
             </w:r>
           </w:p>
         </w:tc>
@@ -10065,13 +9768,7 @@
               <w:rPr>
                 <w:rFonts w:ascii="Arial" w:hAnsi="Arial" w:cs="Arial"/>
               </w:rPr>
-              <w:t>Concevoir et développer le contrôleur d’appl</w:t>
-            </w:r>
-            <w:r>
-              <w:rPr>
-                <w:rFonts w:ascii="Arial" w:hAnsi="Arial" w:cs="Arial"/>
-              </w:rPr>
-              <w:t>ication carte et les étapes applicatives; (diagrammes UML de séquence et d’état)</w:t>
+              <w:t>Concevoir et développer le contrôleur d’application carte et les étapes applicatives; (diagrammes UML de séquence et d’état)</w:t>
             </w:r>
           </w:p>
           <w:p>
@@ -10125,13 +9822,7 @@
               <w:rPr>
                 <w:rFonts w:ascii="Arial" w:hAnsi="Arial" w:cs="Arial"/>
               </w:rPr>
-              <w:t>Concevoir et développer les cas d’utilisation UML sui</w:t>
-            </w:r>
-            <w:r>
-              <w:rPr>
-                <w:rFonts w:ascii="Arial" w:hAnsi="Arial" w:cs="Arial"/>
-              </w:rPr>
-              <w:t>vants : Identification du membre, Effectuer un virement, Mettre à jour le livret et Mettre à jour le relevé.</w:t>
+              <w:t>Concevoir et développer les cas d’utilisation UML suivants : Identification du membre, Effectuer un virement, Mettre à jour le livret et Mettre à jour le relevé.</w:t>
             </w:r>
           </w:p>
         </w:tc>
@@ -10270,13 +9961,7 @@
               <w:rPr>
                 <w:rFonts w:ascii="Arial" w:hAnsi="Arial" w:cs="Arial"/>
               </w:rPr>
-              <w:t>, PVCS Versi</w:t>
-            </w:r>
-            <w:r>
-              <w:rPr>
-                <w:rFonts w:ascii="Arial" w:hAnsi="Arial" w:cs="Arial"/>
-              </w:rPr>
-              <w:t xml:space="preserve">on Manager, </w:t>
+              <w:t xml:space="preserve">, PVCS Version Manager, </w:t>
             </w:r>
             <w:proofErr w:type="spellStart"/>
             <w:r>
@@ -10505,7 +10190,35 @@
           <w:lang w:val="en-US"/>
         </w:rPr>
         <w:br/>
-        <w:t>Java/JEE/Android/Angular Developer</w:t>
+        <w:t>Java/</w:t>
+      </w:r>
+      <w:r>
+        <w:rPr>
+          <w:rFonts w:ascii="Arial" w:hAnsi="Arial" w:cs="Arial"/>
+          <w:lang w:val="en-US"/>
+        </w:rPr>
+        <w:t>Kotlin</w:t>
+      </w:r>
+      <w:r>
+        <w:rPr>
+          <w:rFonts w:ascii="Arial" w:hAnsi="Arial" w:cs="Arial"/>
+          <w:lang w:val="en-US"/>
+        </w:rPr>
+        <w:t>/Angular</w:t>
+      </w:r>
+      <w:r>
+        <w:rPr>
+          <w:rFonts w:ascii="Arial" w:hAnsi="Arial" w:cs="Arial"/>
+          <w:lang w:val="en-US"/>
+        </w:rPr>
+        <w:t>/React</w:t>
+      </w:r>
+      <w:r>
+        <w:rPr>
+          <w:rFonts w:ascii="Arial" w:hAnsi="Arial" w:cs="Arial"/>
+          <w:lang w:val="en-US"/>
+        </w:rPr>
+        <w:t xml:space="preserve"> Developer</w:t>
       </w:r>
       <w:r>
         <w:rPr>
@@ -10617,14 +10330,7 @@
           <w:rFonts w:ascii="Arial" w:hAnsi="Arial" w:cs="Arial"/>
           <w:lang w:val="en-CA"/>
         </w:rPr>
-        <w:t xml:space="preserve">experience working on large-scale software design projects for </w:t>
-      </w:r>
-      <w:r>
-        <w:rPr>
-          <w:rFonts w:ascii="Arial" w:hAnsi="Arial" w:cs="Arial"/>
-          <w:lang w:val="en-CA"/>
-        </w:rPr>
-        <w:t>financial, government, insurance organizations and has developed mobiles, HTTP &amp; SOAP features for many web applications using Android / JAVA / JEE / PHP technologies.</w:t>
+        <w:t>experience working on large-scale software design projects for financial, government, insurance organizations and has developed mobiles, HTTP &amp; SOAP features for many web applications using Android / JAVA / JEE / PHP technologies.</w:t>
       </w:r>
     </w:p>
     <w:p>
@@ -10675,14 +10381,28 @@
           <w:rFonts w:ascii="Arial" w:hAnsi="Arial" w:cs="Arial"/>
           <w:lang w:val="en-US"/>
         </w:rPr>
-        <w:t>Softwar</w:t>
+        <w:t>Software engineer cumulating many years of experience in programming JAVA / Kotlin / Groovy / JEE / Android / SQL</w:t>
       </w:r>
       <w:r>
         <w:rPr>
           <w:rFonts w:ascii="Arial" w:hAnsi="Arial" w:cs="Arial"/>
           <w:lang w:val="en-US"/>
         </w:rPr>
-        <w:t>e engineer cumulating many years of experience in programming JAVA / Kotlin / Groovy / JEE / Android / SQL / PHP / Angular / React</w:t>
+        <w:t xml:space="preserve"> </w:t>
+      </w:r>
+      <w:r>
+        <w:rPr>
+          <w:rFonts w:ascii="Arial" w:hAnsi="Arial" w:cs="Arial"/>
+          <w:lang w:val="en-US"/>
+        </w:rPr>
+        <w:t>/ Angular / React</w:t>
+      </w:r>
+      <w:r>
+        <w:rPr>
+          <w:rFonts w:ascii="Arial" w:hAnsi="Arial" w:cs="Arial"/>
+          <w:lang w:val="en-US"/>
+        </w:rPr>
+        <w:t xml:space="preserve"> Native</w:t>
       </w:r>
     </w:p>
     <w:p>
@@ -10711,21 +10431,7 @@
           <w:rFonts w:ascii="Arial" w:hAnsi="Arial" w:cs="Arial"/>
           <w:lang w:val="en-US"/>
         </w:rPr>
-        <w:t xml:space="preserve"> Teacher: Spring </w:t>
-      </w:r>
-      <w:r>
-        <w:rPr>
-          <w:rFonts w:ascii="Arial" w:hAnsi="Arial" w:cs="Arial"/>
-          <w:lang w:val="en-US"/>
-        </w:rPr>
-        <w:t>Boot</w:t>
-      </w:r>
-      <w:r>
-        <w:rPr>
-          <w:rFonts w:ascii="Arial" w:hAnsi="Arial" w:cs="Arial"/>
-          <w:lang w:val="en-US"/>
-        </w:rPr>
-        <w:t>, Web Services, Servlets API</w:t>
+        <w:t xml:space="preserve"> Teacher: Spring Boot, Web Services, Servlets API</w:t>
       </w:r>
     </w:p>
     <w:p>
@@ -10746,14 +10452,7 @@
           <w:rFonts w:ascii="Arial" w:hAnsi="Arial" w:cs="Arial"/>
           <w:lang w:val="en-US"/>
         </w:rPr>
-        <w:t>Advanced knowledge of N-Tier distributed application and SPA (Si</w:t>
-      </w:r>
-      <w:r>
-        <w:rPr>
-          <w:rFonts w:ascii="Arial" w:hAnsi="Arial" w:cs="Arial"/>
-          <w:lang w:val="en-US"/>
-        </w:rPr>
-        <w:t>ngle Page Apps)</w:t>
+        <w:t>Advanced knowledge of N-Tier distributed application and SPA (Single Page Apps)</w:t>
       </w:r>
     </w:p>
     <w:p>
@@ -10795,14 +10494,7 @@
           <w:rFonts w:ascii="Arial" w:hAnsi="Arial" w:cs="Arial"/>
           <w:lang w:val="en-US"/>
         </w:rPr>
-        <w:t xml:space="preserve">In-dept knowledge of application development and software engineering (analysis, software configuration, test, quality, coding, implementation, process and </w:t>
-      </w:r>
-      <w:r>
-        <w:rPr>
-          <w:rFonts w:ascii="Arial" w:hAnsi="Arial" w:cs="Arial"/>
-          <w:lang w:val="en-US"/>
-        </w:rPr>
-        <w:t xml:space="preserve">maintenance, </w:t>
+        <w:t xml:space="preserve">In-dept knowledge of application development and software engineering (analysis, software configuration, test, quality, coding, implementation, process and maintenance, </w:t>
       </w:r>
       <w:proofErr w:type="spellStart"/>
       <w:r>
@@ -11016,14 +10708,7 @@
                 <w:rFonts w:ascii="Arial" w:hAnsi="Arial" w:cs="Arial"/>
                 <w:lang w:val="en-US"/>
               </w:rPr>
-              <w:t xml:space="preserve"> sessions with a lot of </w:t>
-            </w:r>
-            <w:r>
-              <w:rPr>
-                <w:rFonts w:ascii="Arial" w:hAnsi="Arial" w:cs="Arial"/>
-                <w:lang w:val="en-US"/>
-              </w:rPr>
-              <w:t xml:space="preserve">demonstrations concrete projects and students </w:t>
+              <w:t xml:space="preserve"> sessions with a lot of demonstrations concrete projects and students </w:t>
             </w:r>
             <w:proofErr w:type="spellStart"/>
             <w:r>
@@ -11112,14 +10797,7 @@
                 <w:rFonts w:ascii="Arial" w:hAnsi="Arial" w:cs="Arial"/>
                 <w:lang w:val="en-US"/>
               </w:rPr>
-              <w:t xml:space="preserve"> pr</w:t>
-            </w:r>
-            <w:r>
-              <w:rPr>
-                <w:rFonts w:ascii="Arial" w:hAnsi="Arial" w:cs="Arial"/>
-                <w:lang w:val="en-US"/>
-              </w:rPr>
-              <w:t xml:space="preserve">esentation and program demos and </w:t>
+              <w:t xml:space="preserve"> presentation and program demos and </w:t>
             </w:r>
             <w:proofErr w:type="spellStart"/>
             <w:r>
@@ -11403,21 +11081,7 @@
                 <w:lang w:val="en-US"/>
               </w:rPr>
               <w:br/>
-              <w:t xml:space="preserve"> </w:t>
-            </w:r>
-            <w:r>
-              <w:rPr>
-                <w:rFonts w:ascii="Arial" w:hAnsi="Arial" w:cs="Arial"/>
-                <w:lang w:val="en-US"/>
-              </w:rPr>
-              <w:t>March</w:t>
-            </w:r>
-            <w:r>
-              <w:rPr>
-                <w:rFonts w:ascii="Arial" w:hAnsi="Arial" w:cs="Arial"/>
-                <w:lang w:val="en-US"/>
-              </w:rPr>
-              <w:t xml:space="preserve"> 2021</w:t>
+              <w:t xml:space="preserve"> March 2021</w:t>
             </w:r>
           </w:p>
         </w:tc>
@@ -11447,28 +11111,7 @@
                 <w:rFonts w:ascii="Arial" w:hAnsi="Arial" w:cs="Arial"/>
                 <w:lang w:val="en-US"/>
               </w:rPr>
-              <w:t xml:space="preserve">As a full-stack engineer, participate in development </w:t>
-            </w:r>
-            <w:r>
-              <w:rPr>
-                <w:rFonts w:ascii="Arial" w:hAnsi="Arial" w:cs="Arial"/>
-                <w:lang w:val="en-US"/>
-              </w:rPr>
-              <w:t xml:space="preserve">and </w:t>
-            </w:r>
-            <w:r>
-              <w:rPr>
-                <w:rFonts w:ascii="Arial" w:hAnsi="Arial" w:cs="Arial"/>
-                <w:lang w:val="en-US"/>
-              </w:rPr>
-              <w:t xml:space="preserve">architecture </w:t>
-            </w:r>
-            <w:r>
-              <w:rPr>
-                <w:rFonts w:ascii="Arial" w:hAnsi="Arial" w:cs="Arial"/>
-                <w:lang w:val="en-US"/>
-              </w:rPr>
-              <w:t>of the</w:t>
+              <w:t>As a full-stack engineer, participate in development and architecture of the</w:t>
             </w:r>
             <w:r>
               <w:rPr>
@@ -11694,28 +11337,7 @@
                 <w:rFonts w:ascii="Arial" w:hAnsi="Arial" w:cs="Arial"/>
                 <w:lang w:val="en-CA"/>
               </w:rPr>
-              <w:t>, Git, Agile</w:t>
-            </w:r>
-            <w:r>
-              <w:rPr>
-                <w:rFonts w:ascii="Arial" w:hAnsi="Arial" w:cs="Arial"/>
-                <w:lang w:val="en-CA"/>
-              </w:rPr>
-              <w:t xml:space="preserve"> environment with s</w:t>
-            </w:r>
-            <w:r>
-              <w:rPr>
-                <w:rFonts w:ascii="Arial" w:hAnsi="Arial" w:cs="Arial"/>
-                <w:lang w:val="en-CA"/>
-              </w:rPr>
-              <w:t>crums</w:t>
-            </w:r>
-            <w:r>
-              <w:rPr>
-                <w:rFonts w:ascii="Arial" w:hAnsi="Arial" w:cs="Arial"/>
-                <w:lang w:val="en-CA"/>
-              </w:rPr>
-              <w:t xml:space="preserve">, </w:t>
+              <w:t xml:space="preserve">, Git, Agile environment with scrums, </w:t>
             </w:r>
             <w:proofErr w:type="spellStart"/>
             <w:r>
@@ -11731,14 +11353,7 @@
                 <w:rFonts w:ascii="Arial" w:hAnsi="Arial" w:cs="Arial"/>
                 <w:lang w:val="en-CA"/>
               </w:rPr>
-              <w:t xml:space="preserve"> and</w:t>
-            </w:r>
-            <w:r>
-              <w:rPr>
-                <w:rFonts w:ascii="Arial" w:hAnsi="Arial" w:cs="Arial"/>
-                <w:lang w:val="en-CA"/>
-              </w:rPr>
-              <w:t xml:space="preserve"> Jira</w:t>
+              <w:t xml:space="preserve"> and Jira</w:t>
             </w:r>
           </w:p>
         </w:tc>
@@ -11818,14 +11433,7 @@
                 <w:rFonts w:ascii="Arial" w:hAnsi="Arial" w:cs="Arial"/>
                 <w:lang w:val="en-US"/>
               </w:rPr>
-              <w:t xml:space="preserve">. </w:t>
-            </w:r>
-            <w:r>
-              <w:rPr>
-                <w:rFonts w:ascii="Arial" w:hAnsi="Arial" w:cs="Arial"/>
-                <w:lang w:val="en-US"/>
-              </w:rPr>
-              <w:t>2020</w:t>
+              <w:t>. 2020</w:t>
             </w:r>
             <w:r>
               <w:rPr>
@@ -11862,14 +11470,7 @@
                 <w:rFonts w:ascii="Arial" w:hAnsi="Arial" w:cs="Arial"/>
                 <w:lang w:val="en-US"/>
               </w:rPr>
-              <w:t>As a full-stack engineer, participate in development of a React/Redux based data-visualization dashboard that customers use every day to guide how they spend their marketing budgets. Lots of cool, self-serve featu</w:t>
-            </w:r>
-            <w:r>
-              <w:rPr>
-                <w:rFonts w:ascii="Arial" w:hAnsi="Arial" w:cs="Arial"/>
-                <w:lang w:val="en-US"/>
-              </w:rPr>
-              <w:t>res that require robust technology.</w:t>
+              <w:t>As a full-stack engineer, participate in development of a React/Redux based data-visualization dashboard that customers use every day to guide how they spend their marketing budgets. Lots of cool, self-serve features that require robust technology.</w:t>
             </w:r>
           </w:p>
         </w:tc>
@@ -11909,21 +11510,7 @@
                 <w:rFonts w:ascii="Arial" w:hAnsi="Arial" w:cs="Arial"/>
                 <w:lang w:val="en-CA"/>
               </w:rPr>
-              <w:t xml:space="preserve">/program new </w:t>
-            </w:r>
-            <w:r>
-              <w:rPr>
-                <w:rFonts w:ascii="Arial" w:hAnsi="Arial" w:cs="Arial"/>
-                <w:lang w:val="en-CA"/>
-              </w:rPr>
-              <w:t>backend</w:t>
-            </w:r>
-            <w:r>
-              <w:rPr>
-                <w:rFonts w:ascii="Arial" w:hAnsi="Arial" w:cs="Arial"/>
-                <w:lang w:val="en-CA"/>
-              </w:rPr>
-              <w:t xml:space="preserve"> REST Json APIs</w:t>
+              <w:t>/program new backend REST Json APIs</w:t>
             </w:r>
           </w:p>
           <w:p>
@@ -11984,14 +11571,7 @@
                 <w:rFonts w:ascii="Arial" w:hAnsi="Arial" w:cs="Arial"/>
                 <w:lang w:val="en-CA"/>
               </w:rPr>
-              <w:t>Environne</w:t>
-            </w:r>
-            <w:r>
-              <w:rPr>
-                <w:rFonts w:ascii="Arial" w:hAnsi="Arial" w:cs="Arial"/>
-                <w:lang w:val="en-CA"/>
-              </w:rPr>
-              <w:t>ment</w:t>
+              <w:t>Environnement</w:t>
             </w:r>
             <w:proofErr w:type="spellEnd"/>
             <w:r>
@@ -12023,35 +11603,7 @@
                 <w:rFonts w:ascii="Arial" w:hAnsi="Arial" w:cs="Arial"/>
                 <w:lang w:val="en-CA"/>
               </w:rPr>
-              <w:t xml:space="preserve">, Material-UI, JEE, </w:t>
-            </w:r>
-            <w:r>
-              <w:rPr>
-                <w:rFonts w:ascii="Arial" w:hAnsi="Arial" w:cs="Arial"/>
-                <w:lang w:val="en-CA"/>
-              </w:rPr>
-              <w:t>Groovy</w:t>
-            </w:r>
-            <w:r>
-              <w:rPr>
-                <w:rFonts w:ascii="Arial" w:hAnsi="Arial" w:cs="Arial"/>
-                <w:lang w:val="en-CA"/>
-              </w:rPr>
-              <w:t xml:space="preserve">, Spring Boot 2.x, Spring Data, Spring Security, Spring Rest, Oauth2, IntelliJ IDE, Tomcat, Git, Flyway, </w:t>
-            </w:r>
-            <w:r>
-              <w:rPr>
-                <w:rFonts w:ascii="Arial" w:hAnsi="Arial" w:cs="Arial"/>
-                <w:lang w:val="en-CA"/>
-              </w:rPr>
-              <w:t>Spock</w:t>
-            </w:r>
-            <w:r>
-              <w:rPr>
-                <w:rFonts w:ascii="Arial" w:hAnsi="Arial" w:cs="Arial"/>
-                <w:lang w:val="en-CA"/>
-              </w:rPr>
-              <w:t xml:space="preserve">, </w:t>
+              <w:t xml:space="preserve">, Material-UI, JEE, Groovy, Spring Boot 2.x, Spring Data, Spring Security, Spring Rest, Oauth2, IntelliJ IDE, Tomcat, Git, Flyway, Spock, </w:t>
             </w:r>
             <w:proofErr w:type="spellStart"/>
             <w:r>
@@ -12067,14 +11619,7 @@
                 <w:rFonts w:ascii="Arial" w:hAnsi="Arial" w:cs="Arial"/>
                 <w:lang w:val="en-CA"/>
               </w:rPr>
-              <w:t>, Hibernate, MySQL, Git, Do</w:t>
-            </w:r>
-            <w:r>
-              <w:rPr>
-                <w:rFonts w:ascii="Arial" w:hAnsi="Arial" w:cs="Arial"/>
-                <w:lang w:val="en-CA"/>
-              </w:rPr>
-              <w:t xml:space="preserve">cker, AWS, S3, DynamoDB, Gradle, </w:t>
+              <w:t xml:space="preserve">, Hibernate, MySQL, Git, Docker, AWS, S3, DynamoDB, Gradle, </w:t>
             </w:r>
             <w:proofErr w:type="spellStart"/>
             <w:r>
@@ -12237,14 +11782,7 @@
                 <w:rFonts w:ascii="Arial" w:hAnsi="Arial" w:cs="Arial"/>
                 <w:lang w:val="en-CA"/>
               </w:rPr>
-              <w:t>As part of this mandate, he is involved in the architecture, design and</w:t>
-            </w:r>
-            <w:r>
-              <w:rPr>
-                <w:rFonts w:ascii="Arial" w:hAnsi="Arial" w:cs="Arial"/>
-                <w:lang w:val="en-CA"/>
-              </w:rPr>
-              <w:t xml:space="preserve"> development of a RESTful (Spring </w:t>
+              <w:t xml:space="preserve">As part of this mandate, he is involved in the architecture, design and development of a RESTful (Spring </w:t>
             </w:r>
             <w:proofErr w:type="spellStart"/>
             <w:r>
@@ -12588,14 +12126,7 @@
                 <w:rFonts w:ascii="Arial" w:hAnsi="Arial" w:cs="Arial"/>
                 <w:lang w:val="en-CA"/>
               </w:rPr>
-              <w:t xml:space="preserve">) </w:t>
-            </w:r>
-            <w:r>
-              <w:rPr>
-                <w:rFonts w:ascii="Arial" w:hAnsi="Arial" w:cs="Arial"/>
-                <w:lang w:val="en-CA"/>
-              </w:rPr>
-              <w:t>applications that make up the menu management software for managing screen displays in shops and restaurants.</w:t>
+              <w:t>) applications that make up the menu management software for managing screen displays in shops and restaurants.</w:t>
             </w:r>
           </w:p>
         </w:tc>
@@ -12763,14 +12294,7 @@
                 <w:rFonts w:ascii="Arial" w:hAnsi="Arial" w:cs="Arial"/>
                 <w:lang w:val="fr-CA"/>
               </w:rPr>
-              <w:t>Spri</w:t>
-            </w:r>
-            <w:r>
-              <w:rPr>
-                <w:rFonts w:ascii="Arial" w:hAnsi="Arial" w:cs="Arial"/>
-                <w:lang w:val="fr-CA"/>
-              </w:rPr>
-              <w:t>ng</w:t>
+              <w:t>Spring</w:t>
             </w:r>
             <w:proofErr w:type="spellEnd"/>
             <w:r>
@@ -13041,12 +12565,6 @@
                 <w:lang w:val="en-CA"/>
               </w:rPr>
               <w:br/>
-            </w:r>
-            <w:r>
-              <w:rPr>
-                <w:rFonts w:ascii="Arial" w:hAnsi="Arial" w:cs="Arial"/>
-                <w:lang w:val="en-CA"/>
-              </w:rPr>
               <w:t xml:space="preserve"> October 2015 – October 2017</w:t>
             </w:r>
           </w:p>
@@ -13091,14 +12609,7 @@
                 <w:rFonts w:ascii="Arial" w:hAnsi="Arial" w:cs="Arial"/>
                 <w:lang w:val="en-US"/>
               </w:rPr>
-              <w:t>In this Web-based project, Mr. Masson acted as the team lead and as a senior software engineer. Main activities include debugging, developing and design new features for a Spring + Jersey REST application. Agile context, Jira</w:t>
-            </w:r>
-            <w:r>
-              <w:rPr>
-                <w:rFonts w:ascii="Arial" w:hAnsi="Arial" w:cs="Arial"/>
-                <w:lang w:val="en-US"/>
-              </w:rPr>
-              <w:t xml:space="preserve"> and Maven/Jenkins tools</w:t>
+              <w:t>In this Web-based project, Mr. Masson acted as the team lead and as a senior software engineer. Main activities include debugging, developing and design new features for a Spring + Jersey REST application. Agile context, Jira and Maven/Jenkins tools</w:t>
             </w:r>
           </w:p>
         </w:tc>
@@ -13220,30 +12731,62 @@
               <w:pStyle w:val="Environnement"/>
               <w:rPr>
                 <w:rFonts w:ascii="Arial" w:hAnsi="Arial" w:cs="Arial"/>
-                <w:lang w:val="en-CA"/>
-              </w:rPr>
-            </w:pPr>
-            <w:proofErr w:type="gramStart"/>
-            <w:r>
-              <w:rPr>
-                <w:rFonts w:ascii="Arial" w:hAnsi="Arial" w:cs="Arial"/>
-                <w:lang w:val="en-CA"/>
-              </w:rPr>
-              <w:t>Environment :</w:t>
-            </w:r>
-            <w:proofErr w:type="gramEnd"/>
-            <w:r>
-              <w:rPr>
-                <w:rFonts w:ascii="Arial" w:hAnsi="Arial" w:cs="Arial"/>
-                <w:lang w:val="en-CA"/>
-              </w:rPr>
-              <w:t xml:space="preserve"> TypeScript, Angular 4.x, </w:t>
-            </w:r>
-            <w:proofErr w:type="spellStart"/>
-            <w:r>
-              <w:rPr>
-                <w:rFonts w:ascii="Arial" w:hAnsi="Arial" w:cs="Arial"/>
-                <w:lang w:val="en-CA"/>
+                <w:lang w:val="fr-CA"/>
+              </w:rPr>
+            </w:pPr>
+            <w:proofErr w:type="spellStart"/>
+            <w:r>
+              <w:rPr>
+                <w:rFonts w:ascii="Arial" w:hAnsi="Arial" w:cs="Arial"/>
+                <w:lang w:val="fr-CA"/>
+              </w:rPr>
+              <w:t>Environment</w:t>
+            </w:r>
+            <w:proofErr w:type="spellEnd"/>
+            <w:r>
+              <w:rPr>
+                <w:rFonts w:ascii="Arial" w:hAnsi="Arial" w:cs="Arial"/>
+                <w:lang w:val="fr-CA"/>
+              </w:rPr>
+              <w:t xml:space="preserve"> : </w:t>
+            </w:r>
+            <w:proofErr w:type="spellStart"/>
+            <w:r>
+              <w:rPr>
+                <w:rFonts w:ascii="Arial" w:hAnsi="Arial" w:cs="Arial"/>
+                <w:lang w:val="fr-CA"/>
+              </w:rPr>
+              <w:t>TypeScript</w:t>
+            </w:r>
+            <w:proofErr w:type="spellEnd"/>
+            <w:r>
+              <w:rPr>
+                <w:rFonts w:ascii="Arial" w:hAnsi="Arial" w:cs="Arial"/>
+                <w:lang w:val="fr-CA"/>
+              </w:rPr>
+              <w:t xml:space="preserve">, </w:t>
+            </w:r>
+            <w:proofErr w:type="spellStart"/>
+            <w:r>
+              <w:rPr>
+                <w:rFonts w:ascii="Arial" w:hAnsi="Arial" w:cs="Arial"/>
+                <w:lang w:val="fr-CA"/>
+              </w:rPr>
+              <w:t>Angular</w:t>
+            </w:r>
+            <w:proofErr w:type="spellEnd"/>
+            <w:r>
+              <w:rPr>
+                <w:rFonts w:ascii="Arial" w:hAnsi="Arial" w:cs="Arial"/>
+                <w:lang w:val="fr-CA"/>
+              </w:rPr>
+              <w:t xml:space="preserve"> 4.x, </w:t>
+            </w:r>
+            <w:proofErr w:type="spellStart"/>
+            <w:r>
+              <w:rPr>
+                <w:rFonts w:ascii="Arial" w:hAnsi="Arial" w:cs="Arial"/>
+                <w:lang w:val="fr-CA"/>
               </w:rPr>
               <w:t>RxJS</w:t>
             </w:r>
@@ -13251,22 +12794,95 @@
             <w:r>
               <w:rPr>
                 <w:rFonts w:ascii="Arial" w:hAnsi="Arial" w:cs="Arial"/>
-                <w:lang w:val="en-CA"/>
-              </w:rPr>
-              <w:t xml:space="preserve">, JEE, Spring IoC, Oauth2, Eclipse, Tomcat, SVN, JavaScript/jQuery, HTML5, CSS3, Servlet-API, </w:t>
-            </w:r>
-            <w:r>
-              <w:rPr>
-                <w:rFonts w:ascii="Arial" w:hAnsi="Arial" w:cs="Arial"/>
-                <w:lang w:val="en-CA"/>
-              </w:rPr>
-              <w:t xml:space="preserve">Velocity, </w:t>
-            </w:r>
-            <w:proofErr w:type="spellStart"/>
-            <w:r>
-              <w:rPr>
-                <w:rFonts w:ascii="Arial" w:hAnsi="Arial" w:cs="Arial"/>
-                <w:lang w:val="en-CA"/>
+                <w:lang w:val="fr-CA"/>
+              </w:rPr>
+              <w:t xml:space="preserve">, JEE, </w:t>
+            </w:r>
+            <w:proofErr w:type="spellStart"/>
+            <w:r>
+              <w:rPr>
+                <w:rFonts w:ascii="Arial" w:hAnsi="Arial" w:cs="Arial"/>
+                <w:lang w:val="fr-CA"/>
+              </w:rPr>
+              <w:t>Spring</w:t>
+            </w:r>
+            <w:proofErr w:type="spellEnd"/>
+            <w:r>
+              <w:rPr>
+                <w:rFonts w:ascii="Arial" w:hAnsi="Arial" w:cs="Arial"/>
+                <w:lang w:val="fr-CA"/>
+              </w:rPr>
+              <w:t xml:space="preserve"> </w:t>
+            </w:r>
+            <w:proofErr w:type="spellStart"/>
+            <w:r>
+              <w:rPr>
+                <w:rFonts w:ascii="Arial" w:hAnsi="Arial" w:cs="Arial"/>
+                <w:lang w:val="fr-CA"/>
+              </w:rPr>
+              <w:t>IoC</w:t>
+            </w:r>
+            <w:proofErr w:type="spellEnd"/>
+            <w:r>
+              <w:rPr>
+                <w:rFonts w:ascii="Arial" w:hAnsi="Arial" w:cs="Arial"/>
+                <w:lang w:val="fr-CA"/>
+              </w:rPr>
+              <w:t xml:space="preserve">, Oauth2, </w:t>
+            </w:r>
+            <w:proofErr w:type="spellStart"/>
+            <w:r>
+              <w:rPr>
+                <w:rFonts w:ascii="Arial" w:hAnsi="Arial" w:cs="Arial"/>
+                <w:lang w:val="fr-CA"/>
+              </w:rPr>
+              <w:t>Eclipse</w:t>
+            </w:r>
+            <w:proofErr w:type="spellEnd"/>
+            <w:r>
+              <w:rPr>
+                <w:rFonts w:ascii="Arial" w:hAnsi="Arial" w:cs="Arial"/>
+                <w:lang w:val="fr-CA"/>
+              </w:rPr>
+              <w:t xml:space="preserve">, </w:t>
+            </w:r>
+            <w:proofErr w:type="spellStart"/>
+            <w:r>
+              <w:rPr>
+                <w:rFonts w:ascii="Arial" w:hAnsi="Arial" w:cs="Arial"/>
+                <w:lang w:val="fr-CA"/>
+              </w:rPr>
+              <w:t>Tomcat</w:t>
+            </w:r>
+            <w:proofErr w:type="spellEnd"/>
+            <w:r>
+              <w:rPr>
+                <w:rFonts w:ascii="Arial" w:hAnsi="Arial" w:cs="Arial"/>
+                <w:lang w:val="fr-CA"/>
+              </w:rPr>
+              <w:t xml:space="preserve">, SVN, JavaScript/jQuery, HTML5, CSS3, Servlet-API, </w:t>
+            </w:r>
+            <w:proofErr w:type="spellStart"/>
+            <w:r>
+              <w:rPr>
+                <w:rFonts w:ascii="Arial" w:hAnsi="Arial" w:cs="Arial"/>
+                <w:lang w:val="fr-CA"/>
+              </w:rPr>
+              <w:t>Velocity</w:t>
+            </w:r>
+            <w:proofErr w:type="spellEnd"/>
+            <w:r>
+              <w:rPr>
+                <w:rFonts w:ascii="Arial" w:hAnsi="Arial" w:cs="Arial"/>
+                <w:lang w:val="fr-CA"/>
+              </w:rPr>
+              <w:t xml:space="preserve">, </w:t>
+            </w:r>
+            <w:proofErr w:type="spellStart"/>
+            <w:r>
+              <w:rPr>
+                <w:rFonts w:ascii="Arial" w:hAnsi="Arial" w:cs="Arial"/>
+                <w:lang w:val="fr-CA"/>
               </w:rPr>
               <w:t>jUnit</w:t>
             </w:r>
@@ -13274,15 +12890,31 @@
             <w:r>
               <w:rPr>
                 <w:rFonts w:ascii="Arial" w:hAnsi="Arial" w:cs="Arial"/>
-                <w:lang w:val="en-CA"/>
-              </w:rPr>
-              <w:t xml:space="preserve">, Mockito, </w:t>
-            </w:r>
-            <w:proofErr w:type="spellStart"/>
-            <w:r>
-              <w:rPr>
-                <w:rFonts w:ascii="Arial" w:hAnsi="Arial" w:cs="Arial"/>
-                <w:lang w:val="en-CA"/>
+                <w:lang w:val="fr-CA"/>
+              </w:rPr>
+              <w:t xml:space="preserve">, </w:t>
+            </w:r>
+            <w:proofErr w:type="spellStart"/>
+            <w:r>
+              <w:rPr>
+                <w:rFonts w:ascii="Arial" w:hAnsi="Arial" w:cs="Arial"/>
+                <w:lang w:val="fr-CA"/>
+              </w:rPr>
+              <w:t>Mockito</w:t>
+            </w:r>
+            <w:proofErr w:type="spellEnd"/>
+            <w:r>
+              <w:rPr>
+                <w:rFonts w:ascii="Arial" w:hAnsi="Arial" w:cs="Arial"/>
+                <w:lang w:val="fr-CA"/>
+              </w:rPr>
+              <w:t xml:space="preserve">, </w:t>
+            </w:r>
+            <w:proofErr w:type="spellStart"/>
+            <w:r>
+              <w:rPr>
+                <w:rFonts w:ascii="Arial" w:hAnsi="Arial" w:cs="Arial"/>
+                <w:lang w:val="fr-CA"/>
               </w:rPr>
               <w:t>MyBatys</w:t>
             </w:r>
@@ -13290,10 +12922,83 @@
             <w:r>
               <w:rPr>
                 <w:rFonts w:ascii="Arial" w:hAnsi="Arial" w:cs="Arial"/>
-                <w:lang w:val="en-CA"/>
-              </w:rPr>
-              <w:t>, Maven, Jenkins, SoapUI, Apache CXF, JAXB 2.x, Agile Methodology, Scrums, Jira</w:t>
-            </w:r>
+                <w:lang w:val="fr-CA"/>
+              </w:rPr>
+              <w:t xml:space="preserve">, </w:t>
+            </w:r>
+            <w:proofErr w:type="spellStart"/>
+            <w:r>
+              <w:rPr>
+                <w:rFonts w:ascii="Arial" w:hAnsi="Arial" w:cs="Arial"/>
+                <w:lang w:val="fr-CA"/>
+              </w:rPr>
+              <w:t>Maven</w:t>
+            </w:r>
+            <w:proofErr w:type="spellEnd"/>
+            <w:r>
+              <w:rPr>
+                <w:rFonts w:ascii="Arial" w:hAnsi="Arial" w:cs="Arial"/>
+                <w:lang w:val="fr-CA"/>
+              </w:rPr>
+              <w:t xml:space="preserve">, Jenkins, </w:t>
+            </w:r>
+            <w:proofErr w:type="spellStart"/>
+            <w:r>
+              <w:rPr>
+                <w:rFonts w:ascii="Arial" w:hAnsi="Arial" w:cs="Arial"/>
+                <w:lang w:val="fr-CA"/>
+              </w:rPr>
+              <w:t>SoapUI</w:t>
+            </w:r>
+            <w:proofErr w:type="spellEnd"/>
+            <w:r>
+              <w:rPr>
+                <w:rFonts w:ascii="Arial" w:hAnsi="Arial" w:cs="Arial"/>
+                <w:lang w:val="fr-CA"/>
+              </w:rPr>
+              <w:t xml:space="preserve">, Apache CXF, JAXB 2.x, Agile </w:t>
+            </w:r>
+            <w:proofErr w:type="spellStart"/>
+            <w:r>
+              <w:rPr>
+                <w:rFonts w:ascii="Arial" w:hAnsi="Arial" w:cs="Arial"/>
+                <w:lang w:val="fr-CA"/>
+              </w:rPr>
+              <w:t>Methodology</w:t>
+            </w:r>
+            <w:proofErr w:type="spellEnd"/>
+            <w:r>
+              <w:rPr>
+                <w:rFonts w:ascii="Arial" w:hAnsi="Arial" w:cs="Arial"/>
+                <w:lang w:val="fr-CA"/>
+              </w:rPr>
+              <w:t xml:space="preserve">, </w:t>
+            </w:r>
+            <w:proofErr w:type="spellStart"/>
+            <w:r>
+              <w:rPr>
+                <w:rFonts w:ascii="Arial" w:hAnsi="Arial" w:cs="Arial"/>
+                <w:lang w:val="fr-CA"/>
+              </w:rPr>
+              <w:t>Scrums</w:t>
+            </w:r>
+            <w:proofErr w:type="spellEnd"/>
+            <w:r>
+              <w:rPr>
+                <w:rFonts w:ascii="Arial" w:hAnsi="Arial" w:cs="Arial"/>
+                <w:lang w:val="fr-CA"/>
+              </w:rPr>
+              <w:t xml:space="preserve">, </w:t>
+            </w:r>
+            <w:proofErr w:type="spellStart"/>
+            <w:r>
+              <w:rPr>
+                <w:rFonts w:ascii="Arial" w:hAnsi="Arial" w:cs="Arial"/>
+                <w:lang w:val="fr-CA"/>
+              </w:rPr>
+              <w:t>Jira</w:t>
+            </w:r>
+            <w:proofErr w:type="spellEnd"/>
           </w:p>
         </w:tc>
         <w:tc>
@@ -13304,7 +13009,6 @@
             <w:pPr>
               <w:rPr>
                 <w:rFonts w:ascii="Arial" w:hAnsi="Arial" w:cs="Arial"/>
-                <w:lang w:val="en-US"/>
               </w:rPr>
             </w:pPr>
           </w:p>
@@ -13328,7 +13032,7 @@
               <w:pStyle w:val="Expertise"/>
               <w:rPr>
                 <w:rFonts w:ascii="Arial" w:hAnsi="Arial" w:cs="Arial"/>
-                <w:lang w:val="en-CA"/>
+                <w:lang w:val="fr-CA"/>
               </w:rPr>
             </w:pPr>
           </w:p>
@@ -13346,7 +13050,7 @@
               <w:pStyle w:val="Expertise2"/>
               <w:rPr>
                 <w:rFonts w:ascii="Arial" w:hAnsi="Arial" w:cs="Arial"/>
-                <w:lang w:val="en-US"/>
+                <w:lang w:val="fr-CA"/>
               </w:rPr>
             </w:pPr>
           </w:p>
@@ -13359,7 +13063,6 @@
             <w:pPr>
               <w:rPr>
                 <w:rFonts w:ascii="Arial" w:hAnsi="Arial" w:cs="Arial"/>
-                <w:lang w:val="en-US"/>
               </w:rPr>
             </w:pPr>
           </w:p>
@@ -13500,14 +13203,7 @@
                 <w:rFonts w:ascii="Arial" w:hAnsi="Arial" w:cs="Arial"/>
                 <w:lang w:val="en-US"/>
               </w:rPr>
-              <w:t xml:space="preserve">In this Web-based project, Mr. Masson acted as a </w:t>
-            </w:r>
-            <w:r>
-              <w:rPr>
-                <w:rFonts w:ascii="Arial" w:hAnsi="Arial" w:cs="Arial"/>
-                <w:lang w:val="en-US"/>
-              </w:rPr>
-              <w:t>senior software programmer debugging, developing and design new features for a Spring MVC Web application. Agile context, Jira and Rally tools.</w:t>
+              <w:t>In this Web-based project, Mr. Masson acted as a senior software programmer debugging, developing and design new features for a Spring MVC Web application. Agile context, Jira and Rally tools.</w:t>
             </w:r>
           </w:p>
         </w:tc>
@@ -13604,14 +13300,7 @@
                 <w:rFonts w:ascii="Arial" w:hAnsi="Arial" w:cs="Arial"/>
                 <w:lang w:val="en-US"/>
               </w:rPr>
-              <w:t>De</w:t>
-            </w:r>
-            <w:r>
-              <w:rPr>
-                <w:rFonts w:ascii="Arial" w:hAnsi="Arial" w:cs="Arial"/>
-                <w:lang w:val="en-US"/>
-              </w:rPr>
-              <w:t>sign and implement a debugging dashboard for analysts and developers</w:t>
+              <w:t>Design and implement a debugging dashboard for analysts and developers</w:t>
             </w:r>
           </w:p>
         </w:tc>
@@ -13644,30 +13333,46 @@
               <w:pStyle w:val="Environnement"/>
               <w:rPr>
                 <w:rFonts w:ascii="Arial" w:hAnsi="Arial" w:cs="Arial"/>
-                <w:lang w:val="en-CA"/>
-              </w:rPr>
-            </w:pPr>
-            <w:proofErr w:type="gramStart"/>
-            <w:r>
-              <w:rPr>
-                <w:rFonts w:ascii="Arial" w:hAnsi="Arial" w:cs="Arial"/>
-                <w:lang w:val="en-CA"/>
-              </w:rPr>
-              <w:t>Environment :</w:t>
-            </w:r>
-            <w:proofErr w:type="gramEnd"/>
-            <w:r>
-              <w:rPr>
-                <w:rFonts w:ascii="Arial" w:hAnsi="Arial" w:cs="Arial"/>
-                <w:lang w:val="en-CA"/>
-              </w:rPr>
-              <w:t xml:space="preserve"> JEE, Spring MVC, IBM RAD, WebSphere, RTC (Rational Team Concert), JavaScript/jQuery/Ajax, SPA (Single Page Application), HTML5, CSS3, JAX-WS, JAXB, </w:t>
-            </w:r>
-            <w:proofErr w:type="spellStart"/>
-            <w:r>
-              <w:rPr>
-                <w:rFonts w:ascii="Arial" w:hAnsi="Arial" w:cs="Arial"/>
-                <w:lang w:val="en-CA"/>
+                <w:lang w:val="fr-CA"/>
+              </w:rPr>
+            </w:pPr>
+            <w:proofErr w:type="spellStart"/>
+            <w:r>
+              <w:rPr>
+                <w:rFonts w:ascii="Arial" w:hAnsi="Arial" w:cs="Arial"/>
+                <w:lang w:val="fr-CA"/>
+              </w:rPr>
+              <w:t>Environment</w:t>
+            </w:r>
+            <w:proofErr w:type="spellEnd"/>
+            <w:r>
+              <w:rPr>
+                <w:rFonts w:ascii="Arial" w:hAnsi="Arial" w:cs="Arial"/>
+                <w:lang w:val="fr-CA"/>
+              </w:rPr>
+              <w:t xml:space="preserve"> : JEE, </w:t>
+            </w:r>
+            <w:proofErr w:type="spellStart"/>
+            <w:r>
+              <w:rPr>
+                <w:rFonts w:ascii="Arial" w:hAnsi="Arial" w:cs="Arial"/>
+                <w:lang w:val="fr-CA"/>
+              </w:rPr>
+              <w:t>Spring</w:t>
+            </w:r>
+            <w:proofErr w:type="spellEnd"/>
+            <w:r>
+              <w:rPr>
+                <w:rFonts w:ascii="Arial" w:hAnsi="Arial" w:cs="Arial"/>
+                <w:lang w:val="fr-CA"/>
+              </w:rPr>
+              <w:t xml:space="preserve"> MVC, IBM RAD, WebSphere, RTC (Rational Team Concert), JavaScript/jQuery/Ajax, SPA (Single Page Application), HTML5, CSS3, JAX-WS, JAXB, </w:t>
+            </w:r>
+            <w:proofErr w:type="spellStart"/>
+            <w:r>
+              <w:rPr>
+                <w:rFonts w:ascii="Arial" w:hAnsi="Arial" w:cs="Arial"/>
+                <w:lang w:val="fr-CA"/>
               </w:rPr>
               <w:t>jUnit</w:t>
             </w:r>
@@ -13675,17 +13380,99 @@
             <w:r>
               <w:rPr>
                 <w:rFonts w:ascii="Arial" w:hAnsi="Arial" w:cs="Arial"/>
-                <w:lang w:val="en-CA"/>
-              </w:rPr>
-              <w:t>, Mockito, JPA2, H</w:t>
-            </w:r>
-            <w:r>
-              <w:rPr>
-                <w:rFonts w:ascii="Arial" w:hAnsi="Arial" w:cs="Arial"/>
-                <w:lang w:val="en-CA"/>
-              </w:rPr>
-              <w:t>ibernate, Selenium, Agile methodology, Scrums, Jira</w:t>
-            </w:r>
+                <w:lang w:val="fr-CA"/>
+              </w:rPr>
+              <w:t xml:space="preserve">, </w:t>
+            </w:r>
+            <w:proofErr w:type="spellStart"/>
+            <w:r>
+              <w:rPr>
+                <w:rFonts w:ascii="Arial" w:hAnsi="Arial" w:cs="Arial"/>
+                <w:lang w:val="fr-CA"/>
+              </w:rPr>
+              <w:t>Mockito</w:t>
+            </w:r>
+            <w:proofErr w:type="spellEnd"/>
+            <w:r>
+              <w:rPr>
+                <w:rFonts w:ascii="Arial" w:hAnsi="Arial" w:cs="Arial"/>
+                <w:lang w:val="fr-CA"/>
+              </w:rPr>
+              <w:t xml:space="preserve">, JPA2, </w:t>
+            </w:r>
+            <w:proofErr w:type="spellStart"/>
+            <w:r>
+              <w:rPr>
+                <w:rFonts w:ascii="Arial" w:hAnsi="Arial" w:cs="Arial"/>
+                <w:lang w:val="fr-CA"/>
+              </w:rPr>
+              <w:t>Hibernate</w:t>
+            </w:r>
+            <w:proofErr w:type="spellEnd"/>
+            <w:r>
+              <w:rPr>
+                <w:rFonts w:ascii="Arial" w:hAnsi="Arial" w:cs="Arial"/>
+                <w:lang w:val="fr-CA"/>
+              </w:rPr>
+              <w:t xml:space="preserve">, </w:t>
+            </w:r>
+            <w:proofErr w:type="spellStart"/>
+            <w:r>
+              <w:rPr>
+                <w:rFonts w:ascii="Arial" w:hAnsi="Arial" w:cs="Arial"/>
+                <w:lang w:val="fr-CA"/>
+              </w:rPr>
+              <w:t>Selenium</w:t>
+            </w:r>
+            <w:proofErr w:type="spellEnd"/>
+            <w:r>
+              <w:rPr>
+                <w:rFonts w:ascii="Arial" w:hAnsi="Arial" w:cs="Arial"/>
+                <w:lang w:val="fr-CA"/>
+              </w:rPr>
+              <w:t xml:space="preserve">, Agile </w:t>
+            </w:r>
+            <w:proofErr w:type="spellStart"/>
+            <w:r>
+              <w:rPr>
+                <w:rFonts w:ascii="Arial" w:hAnsi="Arial" w:cs="Arial"/>
+                <w:lang w:val="fr-CA"/>
+              </w:rPr>
+              <w:t>methodology</w:t>
+            </w:r>
+            <w:proofErr w:type="spellEnd"/>
+            <w:r>
+              <w:rPr>
+                <w:rFonts w:ascii="Arial" w:hAnsi="Arial" w:cs="Arial"/>
+                <w:lang w:val="fr-CA"/>
+              </w:rPr>
+              <w:t xml:space="preserve">, </w:t>
+            </w:r>
+            <w:proofErr w:type="spellStart"/>
+            <w:r>
+              <w:rPr>
+                <w:rFonts w:ascii="Arial" w:hAnsi="Arial" w:cs="Arial"/>
+                <w:lang w:val="fr-CA"/>
+              </w:rPr>
+              <w:t>Scrums</w:t>
+            </w:r>
+            <w:proofErr w:type="spellEnd"/>
+            <w:r>
+              <w:rPr>
+                <w:rFonts w:ascii="Arial" w:hAnsi="Arial" w:cs="Arial"/>
+                <w:lang w:val="fr-CA"/>
+              </w:rPr>
+              <w:t xml:space="preserve">, </w:t>
+            </w:r>
+            <w:proofErr w:type="spellStart"/>
+            <w:r>
+              <w:rPr>
+                <w:rFonts w:ascii="Arial" w:hAnsi="Arial" w:cs="Arial"/>
+                <w:lang w:val="fr-CA"/>
+              </w:rPr>
+              <w:t>Jira</w:t>
+            </w:r>
+            <w:proofErr w:type="spellEnd"/>
           </w:p>
         </w:tc>
         <w:tc>
@@ -13696,7 +13483,6 @@
             <w:pPr>
               <w:rPr>
                 <w:rFonts w:ascii="Arial" w:hAnsi="Arial" w:cs="Arial"/>
-                <w:lang w:val="en-US"/>
               </w:rPr>
             </w:pPr>
           </w:p>
@@ -13711,13 +13497,7 @@
             <w:tcW w:w="3058" w:type="dxa"/>
             <w:vAlign w:val="center"/>
           </w:tcPr>
-          <w:p>
-            <w:pPr>
-              <w:rPr>
-                <w:lang w:val="en-CA"/>
-              </w:rPr>
-            </w:pPr>
-          </w:p>
+          <w:p/>
         </w:tc>
         <w:tc>
           <w:tcPr>
@@ -13732,7 +13512,6 @@
                 <w:rFonts w:ascii="Arial" w:hAnsi="Arial" w:cs="Arial"/>
                 <w:sz w:val="18"/>
                 <w:szCs w:val="18"/>
-                <w:lang w:val="en-CA"/>
               </w:rPr>
             </w:pPr>
           </w:p>
@@ -13750,20 +13529,13 @@
                 <w:rFonts w:ascii="Arial" w:hAnsi="Arial" w:cs="Arial"/>
                 <w:sz w:val="18"/>
                 <w:szCs w:val="18"/>
-                <w:lang w:val="en-CA"/>
               </w:rPr>
             </w:pPr>
           </w:p>
         </w:tc>
       </w:tr>
     </w:tbl>
-    <w:p>
-      <w:pPr>
-        <w:rPr>
-          <w:lang w:val="en-CA"/>
-        </w:rPr>
-      </w:pPr>
-    </w:p>
+    <w:p/>
     <w:tbl>
       <w:tblPr>
         <w:tblW w:w="9392" w:type="dxa"/>
@@ -13793,7 +13565,6 @@
                 <w:rFonts w:ascii="Arial" w:hAnsi="Arial" w:cs="Arial"/>
                 <w:sz w:val="18"/>
                 <w:szCs w:val="18"/>
-                <w:lang w:val="en-CA"/>
               </w:rPr>
             </w:pPr>
           </w:p>
@@ -13811,7 +13582,6 @@
                 <w:rFonts w:ascii="Arial" w:hAnsi="Arial" w:cs="Arial"/>
                 <w:sz w:val="18"/>
                 <w:szCs w:val="18"/>
-                <w:lang w:val="en-CA"/>
               </w:rPr>
             </w:pPr>
           </w:p>
@@ -13829,7 +13599,6 @@
                 <w:rFonts w:ascii="Arial" w:hAnsi="Arial" w:cs="Arial"/>
                 <w:sz w:val="18"/>
                 <w:szCs w:val="18"/>
-                <w:lang w:val="en-CA"/>
               </w:rPr>
             </w:pPr>
           </w:p>
@@ -13987,14 +13756,7 @@
                 <w:rFonts w:ascii="Arial" w:hAnsi="Arial" w:cs="Arial"/>
                 <w:lang w:val="en-CA"/>
               </w:rPr>
-              <w:t xml:space="preserve">Analyse, design and program the new PCI compliant web application modules for Bonjour Quebec for </w:t>
-            </w:r>
-            <w:r>
-              <w:rPr>
-                <w:rFonts w:ascii="Arial" w:hAnsi="Arial" w:cs="Arial"/>
-                <w:lang w:val="en-CA"/>
-              </w:rPr>
-              <w:t xml:space="preserve">storing credit card sensitive </w:t>
+              <w:t xml:space="preserve">Analyse, design and program the new PCI compliant web application modules for Bonjour Quebec for storing credit card sensitive </w:t>
             </w:r>
             <w:proofErr w:type="spellStart"/>
             <w:proofErr w:type="gramStart"/>
@@ -14206,30 +13968,46 @@
               <w:pStyle w:val="Environnement"/>
               <w:rPr>
                 <w:rFonts w:ascii="Arial" w:hAnsi="Arial" w:cs="Arial"/>
-                <w:lang w:val="en-CA"/>
-              </w:rPr>
-            </w:pPr>
-            <w:proofErr w:type="gramStart"/>
-            <w:r>
-              <w:rPr>
-                <w:rFonts w:ascii="Arial" w:hAnsi="Arial" w:cs="Arial"/>
-                <w:lang w:val="en-CA"/>
-              </w:rPr>
-              <w:t>Environment :</w:t>
-            </w:r>
-            <w:proofErr w:type="gramEnd"/>
-            <w:r>
-              <w:rPr>
-                <w:rFonts w:ascii="Arial" w:hAnsi="Arial" w:cs="Arial"/>
-                <w:lang w:val="en-CA"/>
-              </w:rPr>
-              <w:t xml:space="preserve"> JEE, Spring </w:t>
-            </w:r>
-            <w:proofErr w:type="spellStart"/>
-            <w:r>
-              <w:rPr>
-                <w:rFonts w:ascii="Arial" w:hAnsi="Arial" w:cs="Arial"/>
-                <w:lang w:val="en-CA"/>
+                <w:lang w:val="fr-CA"/>
+              </w:rPr>
+            </w:pPr>
+            <w:proofErr w:type="spellStart"/>
+            <w:r>
+              <w:rPr>
+                <w:rFonts w:ascii="Arial" w:hAnsi="Arial" w:cs="Arial"/>
+                <w:lang w:val="fr-CA"/>
+              </w:rPr>
+              <w:t>Environment</w:t>
+            </w:r>
+            <w:proofErr w:type="spellEnd"/>
+            <w:r>
+              <w:rPr>
+                <w:rFonts w:ascii="Arial" w:hAnsi="Arial" w:cs="Arial"/>
+                <w:lang w:val="fr-CA"/>
+              </w:rPr>
+              <w:t xml:space="preserve"> : JEE, </w:t>
+            </w:r>
+            <w:proofErr w:type="spellStart"/>
+            <w:r>
+              <w:rPr>
+                <w:rFonts w:ascii="Arial" w:hAnsi="Arial" w:cs="Arial"/>
+                <w:lang w:val="fr-CA"/>
+              </w:rPr>
+              <w:t>Spring</w:t>
+            </w:r>
+            <w:proofErr w:type="spellEnd"/>
+            <w:r>
+              <w:rPr>
+                <w:rFonts w:ascii="Arial" w:hAnsi="Arial" w:cs="Arial"/>
+                <w:lang w:val="fr-CA"/>
+              </w:rPr>
+              <w:t xml:space="preserve"> </w:t>
+            </w:r>
+            <w:proofErr w:type="spellStart"/>
+            <w:r>
+              <w:rPr>
+                <w:rFonts w:ascii="Arial" w:hAnsi="Arial" w:cs="Arial"/>
+                <w:lang w:val="fr-CA"/>
               </w:rPr>
               <w:t>WebFlow</w:t>
             </w:r>
@@ -14237,15 +14015,79 @@
             <w:r>
               <w:rPr>
                 <w:rFonts w:ascii="Arial" w:hAnsi="Arial" w:cs="Arial"/>
-                <w:lang w:val="en-CA"/>
-              </w:rPr>
-              <w:t xml:space="preserve">, Spring MVC, Spring Security, Eclipse STS, Tomcat, </w:t>
-            </w:r>
-            <w:proofErr w:type="spellStart"/>
-            <w:r>
-              <w:rPr>
-                <w:rFonts w:ascii="Arial" w:hAnsi="Arial" w:cs="Arial"/>
-                <w:lang w:val="en-CA"/>
+                <w:lang w:val="fr-CA"/>
+              </w:rPr>
+              <w:t xml:space="preserve">, </w:t>
+            </w:r>
+            <w:proofErr w:type="spellStart"/>
+            <w:r>
+              <w:rPr>
+                <w:rFonts w:ascii="Arial" w:hAnsi="Arial" w:cs="Arial"/>
+                <w:lang w:val="fr-CA"/>
+              </w:rPr>
+              <w:t>Spring</w:t>
+            </w:r>
+            <w:proofErr w:type="spellEnd"/>
+            <w:r>
+              <w:rPr>
+                <w:rFonts w:ascii="Arial" w:hAnsi="Arial" w:cs="Arial"/>
+                <w:lang w:val="fr-CA"/>
+              </w:rPr>
+              <w:t xml:space="preserve"> MVC, </w:t>
+            </w:r>
+            <w:proofErr w:type="spellStart"/>
+            <w:r>
+              <w:rPr>
+                <w:rFonts w:ascii="Arial" w:hAnsi="Arial" w:cs="Arial"/>
+                <w:lang w:val="fr-CA"/>
+              </w:rPr>
+              <w:t>Spring</w:t>
+            </w:r>
+            <w:proofErr w:type="spellEnd"/>
+            <w:r>
+              <w:rPr>
+                <w:rFonts w:ascii="Arial" w:hAnsi="Arial" w:cs="Arial"/>
+                <w:lang w:val="fr-CA"/>
+              </w:rPr>
+              <w:t xml:space="preserve"> Security, </w:t>
+            </w:r>
+            <w:proofErr w:type="spellStart"/>
+            <w:r>
+              <w:rPr>
+                <w:rFonts w:ascii="Arial" w:hAnsi="Arial" w:cs="Arial"/>
+                <w:lang w:val="fr-CA"/>
+              </w:rPr>
+              <w:t>Eclipse</w:t>
+            </w:r>
+            <w:proofErr w:type="spellEnd"/>
+            <w:r>
+              <w:rPr>
+                <w:rFonts w:ascii="Arial" w:hAnsi="Arial" w:cs="Arial"/>
+                <w:lang w:val="fr-CA"/>
+              </w:rPr>
+              <w:t xml:space="preserve"> STS, </w:t>
+            </w:r>
+            <w:proofErr w:type="spellStart"/>
+            <w:r>
+              <w:rPr>
+                <w:rFonts w:ascii="Arial" w:hAnsi="Arial" w:cs="Arial"/>
+                <w:lang w:val="fr-CA"/>
+              </w:rPr>
+              <w:t>Tomcat</w:t>
+            </w:r>
+            <w:proofErr w:type="spellEnd"/>
+            <w:r>
+              <w:rPr>
+                <w:rFonts w:ascii="Arial" w:hAnsi="Arial" w:cs="Arial"/>
+                <w:lang w:val="fr-CA"/>
+              </w:rPr>
+              <w:t xml:space="preserve">, </w:t>
+            </w:r>
+            <w:proofErr w:type="spellStart"/>
+            <w:r>
+              <w:rPr>
+                <w:rFonts w:ascii="Arial" w:hAnsi="Arial" w:cs="Arial"/>
+                <w:lang w:val="fr-CA"/>
               </w:rPr>
               <w:t>jBoss</w:t>
             </w:r>
@@ -14253,15 +14095,63 @@
             <w:r>
               <w:rPr>
                 <w:rFonts w:ascii="Arial" w:hAnsi="Arial" w:cs="Arial"/>
-                <w:lang w:val="en-CA"/>
-              </w:rPr>
-              <w:t xml:space="preserve">, Jetty, Eclipse, Subversion (SVN), JavaScript/jQuery, HTML5, CSS3, Servlet-API, Velocity, </w:t>
-            </w:r>
-            <w:proofErr w:type="spellStart"/>
-            <w:r>
-              <w:rPr>
-                <w:rFonts w:ascii="Arial" w:hAnsi="Arial" w:cs="Arial"/>
-                <w:lang w:val="en-CA"/>
+                <w:lang w:val="fr-CA"/>
+              </w:rPr>
+              <w:t xml:space="preserve">, </w:t>
+            </w:r>
+            <w:proofErr w:type="spellStart"/>
+            <w:r>
+              <w:rPr>
+                <w:rFonts w:ascii="Arial" w:hAnsi="Arial" w:cs="Arial"/>
+                <w:lang w:val="fr-CA"/>
+              </w:rPr>
+              <w:t>Jetty</w:t>
+            </w:r>
+            <w:proofErr w:type="spellEnd"/>
+            <w:r>
+              <w:rPr>
+                <w:rFonts w:ascii="Arial" w:hAnsi="Arial" w:cs="Arial"/>
+                <w:lang w:val="fr-CA"/>
+              </w:rPr>
+              <w:t xml:space="preserve">, </w:t>
+            </w:r>
+            <w:proofErr w:type="spellStart"/>
+            <w:r>
+              <w:rPr>
+                <w:rFonts w:ascii="Arial" w:hAnsi="Arial" w:cs="Arial"/>
+                <w:lang w:val="fr-CA"/>
+              </w:rPr>
+              <w:t>Eclipse</w:t>
+            </w:r>
+            <w:proofErr w:type="spellEnd"/>
+            <w:r>
+              <w:rPr>
+                <w:rFonts w:ascii="Arial" w:hAnsi="Arial" w:cs="Arial"/>
+                <w:lang w:val="fr-CA"/>
+              </w:rPr>
+              <w:t xml:space="preserve">, Subversion (SVN), JavaScript/jQuery, HTML5, CSS3, Servlet-API, </w:t>
+            </w:r>
+            <w:proofErr w:type="spellStart"/>
+            <w:r>
+              <w:rPr>
+                <w:rFonts w:ascii="Arial" w:hAnsi="Arial" w:cs="Arial"/>
+                <w:lang w:val="fr-CA"/>
+              </w:rPr>
+              <w:t>Velocity</w:t>
+            </w:r>
+            <w:proofErr w:type="spellEnd"/>
+            <w:r>
+              <w:rPr>
+                <w:rFonts w:ascii="Arial" w:hAnsi="Arial" w:cs="Arial"/>
+                <w:lang w:val="fr-CA"/>
+              </w:rPr>
+              <w:t xml:space="preserve">, </w:t>
+            </w:r>
+            <w:proofErr w:type="spellStart"/>
+            <w:r>
+              <w:rPr>
+                <w:rFonts w:ascii="Arial" w:hAnsi="Arial" w:cs="Arial"/>
+                <w:lang w:val="fr-CA"/>
               </w:rPr>
               <w:t>jUnit</w:t>
             </w:r>
@@ -14269,16 +14159,105 @@
             <w:r>
               <w:rPr>
                 <w:rFonts w:ascii="Arial" w:hAnsi="Arial" w:cs="Arial"/>
-                <w:lang w:val="en-CA"/>
-              </w:rPr>
-              <w:t>, Mockito, JPA2, JAXB 2.1, Hibernate, Liquibase, Agile methodology, Sc</w:t>
-            </w:r>
-            <w:r>
-              <w:rPr>
-                <w:rFonts w:ascii="Arial" w:hAnsi="Arial" w:cs="Arial"/>
-                <w:lang w:val="en-CA"/>
-              </w:rPr>
-              <w:t>rums, Jira,</w:t>
+                <w:lang w:val="fr-CA"/>
+              </w:rPr>
+              <w:t xml:space="preserve">, </w:t>
+            </w:r>
+            <w:proofErr w:type="spellStart"/>
+            <w:r>
+              <w:rPr>
+                <w:rFonts w:ascii="Arial" w:hAnsi="Arial" w:cs="Arial"/>
+                <w:lang w:val="fr-CA"/>
+              </w:rPr>
+              <w:t>Mockito</w:t>
+            </w:r>
+            <w:proofErr w:type="spellEnd"/>
+            <w:r>
+              <w:rPr>
+                <w:rFonts w:ascii="Arial" w:hAnsi="Arial" w:cs="Arial"/>
+                <w:lang w:val="fr-CA"/>
+              </w:rPr>
+              <w:t xml:space="preserve">, JPA2, JAXB 2.1, </w:t>
+            </w:r>
+            <w:proofErr w:type="spellStart"/>
+            <w:r>
+              <w:rPr>
+                <w:rFonts w:ascii="Arial" w:hAnsi="Arial" w:cs="Arial"/>
+                <w:lang w:val="fr-CA"/>
+              </w:rPr>
+              <w:t>Hibernate</w:t>
+            </w:r>
+            <w:proofErr w:type="spellEnd"/>
+            <w:r>
+              <w:rPr>
+                <w:rFonts w:ascii="Arial" w:hAnsi="Arial" w:cs="Arial"/>
+                <w:lang w:val="fr-CA"/>
+              </w:rPr>
+              <w:t xml:space="preserve">, </w:t>
+            </w:r>
+            <w:proofErr w:type="spellStart"/>
+            <w:r>
+              <w:rPr>
+                <w:rFonts w:ascii="Arial" w:hAnsi="Arial" w:cs="Arial"/>
+                <w:lang w:val="fr-CA"/>
+              </w:rPr>
+              <w:t>Liquibase</w:t>
+            </w:r>
+            <w:proofErr w:type="spellEnd"/>
+            <w:r>
+              <w:rPr>
+                <w:rFonts w:ascii="Arial" w:hAnsi="Arial" w:cs="Arial"/>
+                <w:lang w:val="fr-CA"/>
+              </w:rPr>
+              <w:t xml:space="preserve">, Agile </w:t>
+            </w:r>
+            <w:proofErr w:type="spellStart"/>
+            <w:r>
+              <w:rPr>
+                <w:rFonts w:ascii="Arial" w:hAnsi="Arial" w:cs="Arial"/>
+                <w:lang w:val="fr-CA"/>
+              </w:rPr>
+              <w:t>methodology</w:t>
+            </w:r>
+            <w:proofErr w:type="spellEnd"/>
+            <w:r>
+              <w:rPr>
+                <w:rFonts w:ascii="Arial" w:hAnsi="Arial" w:cs="Arial"/>
+                <w:lang w:val="fr-CA"/>
+              </w:rPr>
+              <w:t xml:space="preserve">, </w:t>
+            </w:r>
+            <w:proofErr w:type="spellStart"/>
+            <w:r>
+              <w:rPr>
+                <w:rFonts w:ascii="Arial" w:hAnsi="Arial" w:cs="Arial"/>
+                <w:lang w:val="fr-CA"/>
+              </w:rPr>
+              <w:t>Scrums</w:t>
+            </w:r>
+            <w:proofErr w:type="spellEnd"/>
+            <w:r>
+              <w:rPr>
+                <w:rFonts w:ascii="Arial" w:hAnsi="Arial" w:cs="Arial"/>
+                <w:lang w:val="fr-CA"/>
+              </w:rPr>
+              <w:t xml:space="preserve">, </w:t>
+            </w:r>
+            <w:proofErr w:type="spellStart"/>
+            <w:r>
+              <w:rPr>
+                <w:rFonts w:ascii="Arial" w:hAnsi="Arial" w:cs="Arial"/>
+                <w:lang w:val="fr-CA"/>
+              </w:rPr>
+              <w:t>Jira</w:t>
+            </w:r>
+            <w:proofErr w:type="spellEnd"/>
+            <w:r>
+              <w:rPr>
+                <w:rFonts w:ascii="Arial" w:hAnsi="Arial" w:cs="Arial"/>
+                <w:lang w:val="fr-CA"/>
+              </w:rPr>
+              <w:t>,</w:t>
             </w:r>
             <w:r>
               <w:t xml:space="preserve"> </w:t>
@@ -14286,7 +14265,7 @@
             <w:r>
               <w:rPr>
                 <w:rFonts w:ascii="Arial" w:hAnsi="Arial" w:cs="Arial"/>
-                <w:lang w:val="en-CA"/>
+                <w:lang w:val="fr-CA"/>
               </w:rPr>
               <w:t xml:space="preserve">SQL Power Architect, </w:t>
             </w:r>
@@ -14294,7 +14273,7 @@
             <w:r>
               <w:rPr>
                 <w:rFonts w:ascii="Arial" w:hAnsi="Arial" w:cs="Arial"/>
-                <w:lang w:val="en-CA"/>
+                <w:lang w:val="fr-CA"/>
               </w:rPr>
               <w:t>pgAdmin</w:t>
             </w:r>
@@ -14302,7 +14281,7 @@
             <w:r>
               <w:rPr>
                 <w:rFonts w:ascii="Arial" w:hAnsi="Arial" w:cs="Arial"/>
-                <w:lang w:val="en-CA"/>
+                <w:lang w:val="fr-CA"/>
               </w:rPr>
               <w:t xml:space="preserve"> III, </w:t>
             </w:r>
@@ -14310,7 +14289,7 @@
             <w:r>
               <w:rPr>
                 <w:rFonts w:ascii="Arial" w:hAnsi="Arial" w:cs="Arial"/>
-                <w:lang w:val="en-CA"/>
+                <w:lang w:val="fr-CA"/>
               </w:rPr>
               <w:t>JavaMelody</w:t>
             </w:r>
@@ -14318,17 +14297,26 @@
             <w:r>
               <w:rPr>
                 <w:rFonts w:ascii="Arial" w:hAnsi="Arial" w:cs="Arial"/>
-                <w:lang w:val="en-CA"/>
-              </w:rPr>
-              <w:t>, Selenium</w:t>
-            </w:r>
+                <w:lang w:val="fr-CA"/>
+              </w:rPr>
+              <w:t xml:space="preserve">, </w:t>
+            </w:r>
+            <w:proofErr w:type="spellStart"/>
+            <w:r>
+              <w:rPr>
+                <w:rFonts w:ascii="Arial" w:hAnsi="Arial" w:cs="Arial"/>
+                <w:lang w:val="fr-CA"/>
+              </w:rPr>
+              <w:t>Selenium</w:t>
+            </w:r>
+            <w:proofErr w:type="spellEnd"/>
           </w:p>
           <w:p>
             <w:pPr>
               <w:pStyle w:val="Environnement"/>
               <w:rPr>
                 <w:rFonts w:ascii="Arial" w:hAnsi="Arial" w:cs="Arial"/>
-                <w:lang w:val="en-CA"/>
+                <w:lang w:val="fr-CA"/>
               </w:rPr>
             </w:pPr>
           </w:p>
@@ -14341,7 +14329,6 @@
             <w:pPr>
               <w:rPr>
                 <w:rFonts w:ascii="Arial" w:hAnsi="Arial" w:cs="Arial"/>
-                <w:lang w:val="en-US"/>
               </w:rPr>
             </w:pPr>
           </w:p>
@@ -14482,14 +14469,7 @@
                 <w:rFonts w:ascii="Arial" w:hAnsi="Arial" w:cs="Arial"/>
                 <w:lang w:val="en-CA"/>
               </w:rPr>
-              <w:t>Design and develop a solution allowing de</w:t>
-            </w:r>
-            <w:r>
-              <w:rPr>
-                <w:rFonts w:ascii="Arial" w:hAnsi="Arial" w:cs="Arial"/>
-                <w:lang w:val="en-CA"/>
-              </w:rPr>
-              <w:t xml:space="preserve">partment to develop independently from </w:t>
+              <w:t xml:space="preserve">Design and develop a solution allowing department to develop independently from </w:t>
             </w:r>
             <w:proofErr w:type="spellStart"/>
             <w:r>
@@ -14582,14 +14562,7 @@
                 <w:rFonts w:ascii="Arial" w:hAnsi="Arial" w:cs="Arial"/>
                 <w:lang w:val="en-CA"/>
               </w:rPr>
-              <w:t xml:space="preserve">Analyse and propose a solution to decouple department </w:t>
-            </w:r>
-            <w:r>
-              <w:rPr>
-                <w:rFonts w:ascii="Arial" w:hAnsi="Arial" w:cs="Arial"/>
-                <w:lang w:val="en-CA"/>
-              </w:rPr>
-              <w:t xml:space="preserve">development from main </w:t>
+              <w:t xml:space="preserve">Analyse and propose a solution to decouple department development from main </w:t>
             </w:r>
             <w:proofErr w:type="spellStart"/>
             <w:r>
@@ -14688,14 +14661,7 @@
                 <w:rFonts w:ascii="Arial" w:hAnsi="Arial" w:cs="Arial"/>
                 <w:lang w:val="en-CA"/>
               </w:rPr>
-              <w:t xml:space="preserve">Design the </w:t>
-            </w:r>
-            <w:r>
-              <w:rPr>
-                <w:rFonts w:ascii="Arial" w:hAnsi="Arial" w:cs="Arial"/>
-                <w:lang w:val="en-CA"/>
-              </w:rPr>
-              <w:t xml:space="preserve">generic struts action inside </w:t>
+              <w:t xml:space="preserve">Design the generic struts action inside </w:t>
             </w:r>
             <w:proofErr w:type="spellStart"/>
             <w:r>
@@ -14797,14 +14763,7 @@
                 <w:rFonts w:ascii="Arial" w:hAnsi="Arial" w:cs="Arial"/>
                 <w:lang w:val="en-CA"/>
               </w:rPr>
-              <w:t xml:space="preserve">, WebSphere Tomcat, </w:t>
-            </w:r>
-            <w:r>
-              <w:rPr>
-                <w:rFonts w:ascii="Arial" w:hAnsi="Arial" w:cs="Arial"/>
-                <w:lang w:val="en-CA"/>
-              </w:rPr>
-              <w:t xml:space="preserve">Jetty, Eclipse, CSV, JavaScript, DOM, DHTML, CSS3, Servlet-API, Spring MVC, Velocity, </w:t>
+              <w:t xml:space="preserve">, WebSphere Tomcat, Jetty, Eclipse, CSV, JavaScript, DOM, DHTML, CSS3, Servlet-API, Spring MVC, Velocity, </w:t>
             </w:r>
             <w:proofErr w:type="spellStart"/>
             <w:r>
@@ -14937,14 +14896,7 @@
                 <w:rFonts w:ascii="Arial" w:hAnsi="Arial" w:cs="Arial"/>
                 <w:lang w:val="fr-CA"/>
               </w:rPr>
-              <w:t xml:space="preserve"> Intranet </w:t>
-            </w:r>
-            <w:r>
-              <w:rPr>
-                <w:rFonts w:ascii="Arial" w:hAnsi="Arial" w:cs="Arial"/>
-                <w:lang w:val="fr-CA"/>
-              </w:rPr>
-              <w:t>Application</w:t>
+              <w:t xml:space="preserve"> Intranet Application</w:t>
             </w:r>
           </w:p>
         </w:tc>
@@ -15021,14 +14973,7 @@
                 <w:rFonts w:ascii="Arial" w:hAnsi="Arial" w:cs="Arial"/>
                 <w:lang w:val="en-US"/>
               </w:rPr>
-              <w:t xml:space="preserve">In this Web-based project, Mr. Masson acted as a senior software programmer debugging, developing and design new features for an intranet Struts 1.x application. Agile context, Jira and </w:t>
-            </w:r>
-            <w:r>
-              <w:rPr>
-                <w:rFonts w:ascii="Arial" w:hAnsi="Arial" w:cs="Arial"/>
-                <w:lang w:val="en-US"/>
-              </w:rPr>
-              <w:t>Rally tools.</w:t>
+              <w:t>In this Web-based project, Mr. Masson acted as a senior software programmer debugging, developing and design new features for an intranet Struts 1.x application. Agile context, Jira and Rally tools.</w:t>
             </w:r>
           </w:p>
         </w:tc>
@@ -15138,14 +15083,7 @@
                 <w:rFonts w:ascii="Arial" w:hAnsi="Arial" w:cs="Arial"/>
                 <w:lang w:val="en-US"/>
               </w:rPr>
-              <w:t xml:space="preserve">Environment: JEE Server, Oracle Database, </w:t>
-            </w:r>
-            <w:r>
-              <w:rPr>
-                <w:rFonts w:ascii="Arial" w:hAnsi="Arial" w:cs="Arial"/>
-                <w:lang w:val="en-US"/>
-              </w:rPr>
-              <w:t xml:space="preserve">Struts 1.x, </w:t>
+              <w:t xml:space="preserve">Environment: JEE Server, Oracle Database, Struts 1.x, </w:t>
             </w:r>
             <w:proofErr w:type="spellStart"/>
             <w:r>
@@ -15295,14 +15233,7 @@
                 <w:lang w:val="en-US"/>
               </w:rPr>
               <w:br/>
-              <w:t xml:space="preserve"> May 2008</w:t>
-            </w:r>
-            <w:r>
-              <w:rPr>
-                <w:rFonts w:ascii="Arial" w:hAnsi="Arial" w:cs="Arial"/>
-                <w:lang w:val="en-US"/>
-              </w:rPr>
-              <w:t xml:space="preserve"> – Mars 2009 (11 months)</w:t>
+              <w:t xml:space="preserve"> May 2008 – Mars 2009 (11 months)</w:t>
             </w:r>
           </w:p>
         </w:tc>
@@ -15396,14 +15327,7 @@
                 <w:rFonts w:ascii="Arial" w:hAnsi="Arial" w:cs="Arial"/>
                 <w:lang w:val="en-US"/>
               </w:rPr>
-              <w:t xml:space="preserve"> of the web </w:t>
-            </w:r>
-            <w:r>
-              <w:rPr>
-                <w:rFonts w:ascii="Arial" w:hAnsi="Arial" w:cs="Arial"/>
-                <w:lang w:val="en-US"/>
-              </w:rPr>
-              <w:t>console through Struts 2</w:t>
+              <w:t xml:space="preserve"> of the web console through Struts 2</w:t>
             </w:r>
           </w:p>
           <w:p>
@@ -15482,14 +15406,7 @@
                 <w:rFonts w:ascii="Arial" w:hAnsi="Arial" w:cs="Arial"/>
                 <w:lang w:val="en-US"/>
               </w:rPr>
-              <w:t xml:space="preserve">Design and implement technologies for Excel integration with existing Unix backend through VBA and Automated </w:t>
-            </w:r>
-            <w:r>
-              <w:rPr>
-                <w:rFonts w:ascii="Arial" w:hAnsi="Arial" w:cs="Arial"/>
-                <w:lang w:val="en-US"/>
-              </w:rPr>
-              <w:t xml:space="preserve">SSH </w:t>
+              <w:t xml:space="preserve">Design and implement technologies for Excel integration with existing Unix backend through VBA and Automated SSH </w:t>
             </w:r>
             <w:proofErr w:type="spellStart"/>
             <w:r>
@@ -15557,14 +15474,7 @@
                 <w:rFonts w:ascii="Arial" w:hAnsi="Arial" w:cs="Arial"/>
                 <w:lang w:val="en-US"/>
               </w:rPr>
-              <w:t>, JSP, Tiles, JSTL, TLD (Tag Libraries Definition), JavaScript, D</w:t>
-            </w:r>
-            <w:r>
-              <w:rPr>
-                <w:rFonts w:ascii="Arial" w:hAnsi="Arial" w:cs="Arial"/>
-                <w:lang w:val="en-US"/>
-              </w:rPr>
-              <w:t xml:space="preserve">OM, XML, DOM4J, CSS3, MySQL, </w:t>
+              <w:t xml:space="preserve">, JSP, Tiles, JSTL, TLD (Tag Libraries Definition), JavaScript, DOM, XML, DOM4J, CSS3, MySQL, </w:t>
             </w:r>
             <w:proofErr w:type="spellStart"/>
             <w:r>
@@ -15748,14 +15658,7 @@
                 <w:rFonts w:ascii="Arial" w:hAnsi="Arial" w:cs="Arial"/>
                 <w:lang w:val="en-CA"/>
               </w:rPr>
-              <w:t xml:space="preserve">In this Web-based project, Mr. Masson was a programmer analyst </w:t>
-            </w:r>
-            <w:r>
-              <w:rPr>
-                <w:rFonts w:ascii="Arial" w:hAnsi="Arial" w:cs="Arial"/>
-                <w:lang w:val="en-CA"/>
-              </w:rPr>
-              <w:t>developing the client &amp; policy search module, the automobile insurance coverage screen and the automated renewal process. Specific tasks included:</w:t>
+              <w:t>In this Web-based project, Mr. Masson was a programmer analyst developing the client &amp; policy search module, the automobile insurance coverage screen and the automated renewal process. Specific tasks included:</w:t>
             </w:r>
           </w:p>
         </w:tc>
@@ -15918,14 +15821,7 @@
                 <w:rFonts w:ascii="Arial" w:hAnsi="Arial" w:cs="Arial"/>
                 <w:lang w:val="en-CA"/>
               </w:rPr>
-              <w:t xml:space="preserve">, Quartz, JSP, JSTL, TLD (Tag </w:t>
-            </w:r>
-            <w:r>
-              <w:rPr>
-                <w:rFonts w:ascii="Arial" w:hAnsi="Arial" w:cs="Arial"/>
-                <w:lang w:val="en-CA"/>
-              </w:rPr>
-              <w:t>Libraries Definition), JavaScript, DOM, XML, XHTML, CSS3, AS400, DB2, Agile Methodology, Scrums</w:t>
+              <w:t>, Quartz, JSP, JSTL, TLD (Tag Libraries Definition), JavaScript, DOM, XML, XHTML, CSS3, AS400, DB2, Agile Methodology, Scrums</w:t>
             </w:r>
           </w:p>
         </w:tc>
@@ -16039,14 +15935,7 @@
                 <w:rFonts w:ascii="Arial" w:hAnsi="Arial" w:cs="Arial"/>
                 <w:lang w:val="en-US"/>
               </w:rPr>
-              <w:t xml:space="preserve">In this Swing and SOA based </w:t>
-            </w:r>
-            <w:r>
-              <w:rPr>
-                <w:rFonts w:ascii="Arial" w:hAnsi="Arial" w:cs="Arial"/>
-                <w:lang w:val="en-US"/>
-              </w:rPr>
-              <w:t>project, Mr. Masson was a senior programmer analyst working on the TAMS II project in Java. Specific tasks included:</w:t>
+              <w:t>In this Swing and SOA based project, Mr. Masson was a senior programmer analyst working on the TAMS II project in Java. Specific tasks included:</w:t>
             </w:r>
           </w:p>
         </w:tc>
@@ -16115,14 +16004,7 @@
                 <w:rFonts w:ascii="Arial" w:hAnsi="Arial" w:cs="Arial"/>
                 <w:lang w:val="en-US"/>
               </w:rPr>
-              <w:t xml:space="preserve"> tools for building java web </w:t>
-            </w:r>
-            <w:r>
-              <w:rPr>
-                <w:rFonts w:ascii="Arial" w:hAnsi="Arial" w:cs="Arial"/>
-                <w:lang w:val="en-US"/>
-              </w:rPr>
-              <w:t>services and document best practices and project’s procedures for developing services.</w:t>
+              <w:t xml:space="preserve"> tools for building java web services and document best practices and project’s procedures for developing services.</w:t>
             </w:r>
           </w:p>
           <w:p>
@@ -16183,29 +16065,79 @@
               <w:pStyle w:val="Environnement"/>
               <w:rPr>
                 <w:rFonts w:ascii="Arial" w:hAnsi="Arial" w:cs="Arial"/>
-                <w:lang w:val="en-US"/>
-              </w:rPr>
-            </w:pPr>
-            <w:r>
-              <w:rPr>
-                <w:rFonts w:ascii="Arial" w:hAnsi="Arial" w:cs="Arial"/>
-                <w:lang w:val="en-US"/>
+                <w:lang w:val="fr-CA"/>
+              </w:rPr>
+            </w:pPr>
+            <w:proofErr w:type="spellStart"/>
+            <w:r>
+              <w:rPr>
+                <w:rFonts w:ascii="Arial" w:hAnsi="Arial" w:cs="Arial"/>
+                <w:lang w:val="fr-CA"/>
               </w:rPr>
               <w:lastRenderedPageBreak/>
-              <w:t>Environment: BizTalk, C# .NET, Hibernate 3, Spring JDBC, AJAX, J</w:t>
-            </w:r>
-            <w:r>
-              <w:rPr>
-                <w:rFonts w:ascii="Arial" w:hAnsi="Arial" w:cs="Arial"/>
-                <w:lang w:val="en-US"/>
-              </w:rPr>
-              <w:t xml:space="preserve">SF, Web Services, SOAP, Axis, Tomcat, </w:t>
-            </w:r>
-            <w:proofErr w:type="spellStart"/>
-            <w:r>
-              <w:rPr>
-                <w:rFonts w:ascii="Arial" w:hAnsi="Arial" w:cs="Arial"/>
-                <w:lang w:val="en-US"/>
+              <w:t>Environment</w:t>
+            </w:r>
+            <w:proofErr w:type="spellEnd"/>
+            <w:r>
+              <w:rPr>
+                <w:rFonts w:ascii="Arial" w:hAnsi="Arial" w:cs="Arial"/>
+                <w:lang w:val="fr-CA"/>
+              </w:rPr>
+              <w:t xml:space="preserve">: BizTalk, C# .NET, </w:t>
+            </w:r>
+            <w:proofErr w:type="spellStart"/>
+            <w:r>
+              <w:rPr>
+                <w:rFonts w:ascii="Arial" w:hAnsi="Arial" w:cs="Arial"/>
+                <w:lang w:val="fr-CA"/>
+              </w:rPr>
+              <w:t>Hibernate</w:t>
+            </w:r>
+            <w:proofErr w:type="spellEnd"/>
+            <w:r>
+              <w:rPr>
+                <w:rFonts w:ascii="Arial" w:hAnsi="Arial" w:cs="Arial"/>
+                <w:lang w:val="fr-CA"/>
+              </w:rPr>
+              <w:t xml:space="preserve"> 3, </w:t>
+            </w:r>
+            <w:proofErr w:type="spellStart"/>
+            <w:r>
+              <w:rPr>
+                <w:rFonts w:ascii="Arial" w:hAnsi="Arial" w:cs="Arial"/>
+                <w:lang w:val="fr-CA"/>
+              </w:rPr>
+              <w:t>Spring</w:t>
+            </w:r>
+            <w:proofErr w:type="spellEnd"/>
+            <w:r>
+              <w:rPr>
+                <w:rFonts w:ascii="Arial" w:hAnsi="Arial" w:cs="Arial"/>
+                <w:lang w:val="fr-CA"/>
+              </w:rPr>
+              <w:t xml:space="preserve"> JDBC, AJAX, JSF, Web Services, SOAP, Axis, </w:t>
+            </w:r>
+            <w:proofErr w:type="spellStart"/>
+            <w:r>
+              <w:rPr>
+                <w:rFonts w:ascii="Arial" w:hAnsi="Arial" w:cs="Arial"/>
+                <w:lang w:val="fr-CA"/>
+              </w:rPr>
+              <w:t>Tomcat</w:t>
+            </w:r>
+            <w:proofErr w:type="spellEnd"/>
+            <w:r>
+              <w:rPr>
+                <w:rFonts w:ascii="Arial" w:hAnsi="Arial" w:cs="Arial"/>
+                <w:lang w:val="fr-CA"/>
+              </w:rPr>
+              <w:t xml:space="preserve">, </w:t>
+            </w:r>
+            <w:proofErr w:type="spellStart"/>
+            <w:r>
+              <w:rPr>
+                <w:rFonts w:ascii="Arial" w:hAnsi="Arial" w:cs="Arial"/>
+                <w:lang w:val="fr-CA"/>
               </w:rPr>
               <w:t>Jboss</w:t>
             </w:r>
@@ -16213,31 +16145,95 @@
             <w:r>
               <w:rPr>
                 <w:rFonts w:ascii="Arial" w:hAnsi="Arial" w:cs="Arial"/>
-                <w:lang w:val="en-US"/>
-              </w:rPr>
-              <w:t xml:space="preserve">, Eclipse/WTP, MS Source Safe, Ant, JEE, Servlet, EJB, JSP, JavaScript, DOM, XML, XHTML, CSS3, Sybase, Jakarta </w:t>
-            </w:r>
-            <w:proofErr w:type="gramStart"/>
-            <w:r>
-              <w:rPr>
-                <w:rFonts w:ascii="Arial" w:hAnsi="Arial" w:cs="Arial"/>
-                <w:lang w:val="en-US"/>
-              </w:rPr>
-              <w:t>Open Source</w:t>
-            </w:r>
-            <w:proofErr w:type="gramEnd"/>
-            <w:r>
-              <w:rPr>
-                <w:rFonts w:ascii="Arial" w:hAnsi="Arial" w:cs="Arial"/>
-                <w:lang w:val="en-US"/>
-              </w:rPr>
-              <w:t xml:space="preserve"> Libraries, Junit, </w:t>
-            </w:r>
-            <w:proofErr w:type="spellStart"/>
-            <w:r>
-              <w:rPr>
-                <w:rFonts w:ascii="Arial" w:hAnsi="Arial" w:cs="Arial"/>
-                <w:lang w:val="en-US"/>
+                <w:lang w:val="fr-CA"/>
+              </w:rPr>
+              <w:t xml:space="preserve">, </w:t>
+            </w:r>
+            <w:proofErr w:type="spellStart"/>
+            <w:r>
+              <w:rPr>
+                <w:rFonts w:ascii="Arial" w:hAnsi="Arial" w:cs="Arial"/>
+                <w:lang w:val="fr-CA"/>
+              </w:rPr>
+              <w:t>Eclipse</w:t>
+            </w:r>
+            <w:proofErr w:type="spellEnd"/>
+            <w:r>
+              <w:rPr>
+                <w:rFonts w:ascii="Arial" w:hAnsi="Arial" w:cs="Arial"/>
+                <w:lang w:val="fr-CA"/>
+              </w:rPr>
+              <w:t xml:space="preserve">/WTP, MS Source </w:t>
+            </w:r>
+            <w:proofErr w:type="spellStart"/>
+            <w:r>
+              <w:rPr>
+                <w:rFonts w:ascii="Arial" w:hAnsi="Arial" w:cs="Arial"/>
+                <w:lang w:val="fr-CA"/>
+              </w:rPr>
+              <w:t>Safe</w:t>
+            </w:r>
+            <w:proofErr w:type="spellEnd"/>
+            <w:r>
+              <w:rPr>
+                <w:rFonts w:ascii="Arial" w:hAnsi="Arial" w:cs="Arial"/>
+                <w:lang w:val="fr-CA"/>
+              </w:rPr>
+              <w:t xml:space="preserve">, </w:t>
+            </w:r>
+            <w:proofErr w:type="spellStart"/>
+            <w:r>
+              <w:rPr>
+                <w:rFonts w:ascii="Arial" w:hAnsi="Arial" w:cs="Arial"/>
+                <w:lang w:val="fr-CA"/>
+              </w:rPr>
+              <w:t>Ant</w:t>
+            </w:r>
+            <w:proofErr w:type="spellEnd"/>
+            <w:r>
+              <w:rPr>
+                <w:rFonts w:ascii="Arial" w:hAnsi="Arial" w:cs="Arial"/>
+                <w:lang w:val="fr-CA"/>
+              </w:rPr>
+              <w:t xml:space="preserve">, JEE, Servlet, EJB, JSP, JavaScript, DOM, XML, XHTML, CSS3, Sybase, Jakarta Open Source </w:t>
+            </w:r>
+            <w:proofErr w:type="spellStart"/>
+            <w:r>
+              <w:rPr>
+                <w:rFonts w:ascii="Arial" w:hAnsi="Arial" w:cs="Arial"/>
+                <w:lang w:val="fr-CA"/>
+              </w:rPr>
+              <w:t>Libraries</w:t>
+            </w:r>
+            <w:proofErr w:type="spellEnd"/>
+            <w:r>
+              <w:rPr>
+                <w:rFonts w:ascii="Arial" w:hAnsi="Arial" w:cs="Arial"/>
+                <w:lang w:val="fr-CA"/>
+              </w:rPr>
+              <w:t xml:space="preserve">, </w:t>
+            </w:r>
+            <w:proofErr w:type="spellStart"/>
+            <w:r>
+              <w:rPr>
+                <w:rFonts w:ascii="Arial" w:hAnsi="Arial" w:cs="Arial"/>
+                <w:lang w:val="fr-CA"/>
+              </w:rPr>
+              <w:t>Junit</w:t>
+            </w:r>
+            <w:proofErr w:type="spellEnd"/>
+            <w:r>
+              <w:rPr>
+                <w:rFonts w:ascii="Arial" w:hAnsi="Arial" w:cs="Arial"/>
+                <w:lang w:val="fr-CA"/>
+              </w:rPr>
+              <w:t xml:space="preserve">, </w:t>
+            </w:r>
+            <w:proofErr w:type="spellStart"/>
+            <w:r>
+              <w:rPr>
+                <w:rFonts w:ascii="Arial" w:hAnsi="Arial" w:cs="Arial"/>
+                <w:lang w:val="fr-CA"/>
               </w:rPr>
               <w:t>JFCUnits</w:t>
             </w:r>
@@ -16245,7 +16241,7 @@
             <w:r>
               <w:rPr>
                 <w:rFonts w:ascii="Arial" w:hAnsi="Arial" w:cs="Arial"/>
-                <w:lang w:val="en-US"/>
+                <w:lang w:val="fr-CA"/>
               </w:rPr>
               <w:t xml:space="preserve">, Swing, </w:t>
             </w:r>
@@ -16253,7 +16249,7 @@
             <w:r>
               <w:rPr>
                 <w:rFonts w:ascii="Arial" w:hAnsi="Arial" w:cs="Arial"/>
-                <w:lang w:val="en-US"/>
+                <w:lang w:val="fr-CA"/>
               </w:rPr>
               <w:t>SylverStream</w:t>
             </w:r>
@@ -16261,7 +16257,7 @@
             <w:r>
               <w:rPr>
                 <w:rFonts w:ascii="Arial" w:hAnsi="Arial" w:cs="Arial"/>
-                <w:lang w:val="en-US"/>
+                <w:lang w:val="fr-CA"/>
               </w:rPr>
               <w:t xml:space="preserve"> Server/Designer</w:t>
             </w:r>
@@ -16273,7 +16269,6 @@
       <w:pPr>
         <w:rPr>
           <w:rFonts w:ascii="Arial" w:hAnsi="Arial" w:cs="Arial"/>
-          <w:lang w:val="en-US"/>
         </w:rPr>
       </w:pPr>
     </w:p>
@@ -16312,14 +16307,7 @@
                 <w:rFonts w:ascii="Arial" w:hAnsi="Arial" w:cs="Arial"/>
                 <w:lang w:val="en-CA"/>
               </w:rPr>
-              <w:t xml:space="preserve">Deutsche Bank (CGI Inc. </w:t>
-            </w:r>
-            <w:r>
-              <w:rPr>
-                <w:rFonts w:ascii="Arial" w:hAnsi="Arial" w:cs="Arial"/>
-                <w:lang w:val="en-CA"/>
-              </w:rPr>
-              <w:t xml:space="preserve"> employee)</w:t>
+              <w:t>Deutsche Bank (CGI Inc.  employee)</w:t>
             </w:r>
             <w:r>
               <w:rPr>
@@ -16406,14 +16394,7 @@
                 <w:rFonts w:ascii="Arial" w:hAnsi="Arial" w:cs="Arial"/>
                 <w:lang w:val="en-CA"/>
               </w:rPr>
-              <w:t xml:space="preserve">Mr. Masson was the technical architect in this "Web Services" - based project. He conducted the analysis, architecture and design of </w:t>
-            </w:r>
-            <w:r>
-              <w:rPr>
-                <w:rFonts w:ascii="Arial" w:hAnsi="Arial" w:cs="Arial"/>
-                <w:lang w:val="en-CA"/>
-              </w:rPr>
-              <w:t>the Aurora Common Services project. Specific tasks included:</w:t>
+              <w:t>Mr. Masson was the technical architect in this "Web Services" - based project. He conducted the analysis, architecture and design of the Aurora Common Services project. Specific tasks included:</w:t>
             </w:r>
           </w:p>
         </w:tc>
@@ -16466,14 +16447,7 @@
                 <w:rFonts w:ascii="Arial" w:hAnsi="Arial" w:cs="Arial"/>
                 <w:lang w:val="en-US"/>
               </w:rPr>
-              <w:t>Present the architecture to the client and interact with p</w:t>
-            </w:r>
-            <w:r>
-              <w:rPr>
-                <w:rFonts w:ascii="Arial" w:hAnsi="Arial" w:cs="Arial"/>
-                <w:lang w:val="en-US"/>
-              </w:rPr>
-              <w:t>roject manager and developers.</w:t>
+              <w:t>Present the architecture to the client and interact with project manager and developers.</w:t>
             </w:r>
           </w:p>
           <w:p>
@@ -16549,7 +16523,21 @@
               <w:rPr>
                 <w:rFonts w:ascii="Arial" w:hAnsi="Arial" w:cs="Arial"/>
               </w:rPr>
-              <w:t xml:space="preserve"> 3, Spring JDBC, Web Services, SOAP, Poseidon </w:t>
+              <w:t xml:space="preserve"> 3, Spring JDBC, </w:t>
+            </w:r>
+            <w:proofErr w:type="gramStart"/>
+            <w:r>
+              <w:rPr>
+                <w:rFonts w:ascii="Arial" w:hAnsi="Arial" w:cs="Arial"/>
+              </w:rPr>
+              <w:t>Web Services</w:t>
+            </w:r>
+            <w:proofErr w:type="gramEnd"/>
+            <w:r>
+              <w:rPr>
+                <w:rFonts w:ascii="Arial" w:hAnsi="Arial" w:cs="Arial"/>
+              </w:rPr>
+              <w:t xml:space="preserve">, SOAP, Poseidon </w:t>
             </w:r>
             <w:proofErr w:type="spellStart"/>
             <w:r>
@@ -16563,13 +16551,7 @@
               <w:rPr>
                 <w:rFonts w:ascii="Arial" w:hAnsi="Arial" w:cs="Arial"/>
               </w:rPr>
-              <w:t xml:space="preserve"> UML, </w:t>
-            </w:r>
-            <w:r>
-              <w:rPr>
-                <w:rFonts w:ascii="Arial" w:hAnsi="Arial" w:cs="Arial"/>
-              </w:rPr>
-              <w:t xml:space="preserve">Axis, JWSDP (Java Web Services Developer Pack), </w:t>
+              <w:t xml:space="preserve"> UML, Axis, JWSDP (Java Web Services Developer Pack), </w:t>
             </w:r>
             <w:proofErr w:type="spellStart"/>
             <w:r>
@@ -16723,13 +16705,7 @@
               <w:rPr>
                 <w:rFonts w:ascii="Arial" w:hAnsi="Arial" w:cs="Arial"/>
               </w:rPr>
-              <w:t>, JSTL (Ja</w:t>
-            </w:r>
-            <w:r>
-              <w:rPr>
-                <w:rFonts w:ascii="Arial" w:hAnsi="Arial" w:cs="Arial"/>
-              </w:rPr>
-              <w:t>va Standard Tag Libraries), TLD.</w:t>
+              <w:t>, JSTL (Java Standard Tag Libraries), TLD.</w:t>
             </w:r>
           </w:p>
         </w:tc>
@@ -16925,14 +16901,7 @@
                 <w:rFonts w:ascii="Arial" w:hAnsi="Arial" w:cs="Arial"/>
                 <w:lang w:val="en-CA"/>
               </w:rPr>
-              <w:t xml:space="preserve"> the new </w:t>
-            </w:r>
-            <w:r>
-              <w:rPr>
-                <w:rFonts w:ascii="Arial" w:hAnsi="Arial" w:cs="Arial"/>
-                <w:lang w:val="en-CA"/>
-              </w:rPr>
-              <w:t xml:space="preserve">Corporate Actions module. He </w:t>
+              <w:t xml:space="preserve"> the new Corporate Actions module. He </w:t>
             </w:r>
             <w:proofErr w:type="spellStart"/>
             <w:r>
@@ -17001,14 +16970,7 @@
                 <w:rFonts w:ascii="Arial" w:hAnsi="Arial" w:cs="Arial"/>
                 <w:lang w:val="en-CA"/>
               </w:rPr>
-              <w:t xml:space="preserve">Design and development of the new Corporate Action module </w:t>
-            </w:r>
-            <w:r>
-              <w:rPr>
-                <w:rFonts w:ascii="Arial" w:hAnsi="Arial" w:cs="Arial"/>
-                <w:lang w:val="en-CA"/>
-              </w:rPr>
-              <w:t>(JSP, DHTML, JavaScript, View and DAO classes, Business Logic, Stored Procedures)</w:t>
+              <w:t>Design and development of the new Corporate Action module (JSP, DHTML, JavaScript, View and DAO classes, Business Logic, Stored Procedures)</w:t>
             </w:r>
           </w:p>
           <w:p>
@@ -17098,14 +17060,7 @@
                 <w:rFonts w:ascii="Arial" w:hAnsi="Arial" w:cs="Arial"/>
                 <w:lang w:val="en-US"/>
               </w:rPr>
-              <w:t xml:space="preserve"> communica</w:t>
-            </w:r>
-            <w:r>
-              <w:rPr>
-                <w:rFonts w:ascii="Arial" w:hAnsi="Arial" w:cs="Arial"/>
-                <w:lang w:val="en-US"/>
-              </w:rPr>
-              <w:t>tion with Java to allow data retrieval from existing EJBs which encapsulate business logic.</w:t>
+              <w:t xml:space="preserve"> communication with Java to allow data retrieval from existing EJBs which encapsulate business logic.</w:t>
             </w:r>
           </w:p>
         </w:tc>
@@ -17312,13 +17267,7 @@
               <w:rPr>
                 <w:rFonts w:ascii="Arial" w:hAnsi="Arial" w:cs="Arial"/>
               </w:rPr>
-              <w:t xml:space="preserve">, JEE, </w:t>
-            </w:r>
-            <w:r>
-              <w:rPr>
-                <w:rFonts w:ascii="Arial" w:hAnsi="Arial" w:cs="Arial"/>
-              </w:rPr>
-              <w:t xml:space="preserve">JDBC, Servlet, EJB (MDB, Session, Entity), JSP, JavaScript, DOM, DHTML, CSS3, </w:t>
+              <w:t xml:space="preserve">, JEE, JDBC, Servlet, EJB (MDB, Session, Entity), JSP, JavaScript, DOM, DHTML, CSS3, </w:t>
             </w:r>
             <w:proofErr w:type="spellStart"/>
             <w:r>
@@ -17536,13 +17485,7 @@
               <w:rPr>
                 <w:rFonts w:ascii="Arial" w:hAnsi="Arial" w:cs="Arial"/>
               </w:rPr>
-              <w:t xml:space="preserve"> </w:t>
-            </w:r>
-            <w:r>
-              <w:rPr>
-                <w:rFonts w:ascii="Arial" w:hAnsi="Arial" w:cs="Arial"/>
-              </w:rPr>
-              <w:t xml:space="preserve">Teller </w:t>
+              <w:t xml:space="preserve"> Teller </w:t>
             </w:r>
             <w:proofErr w:type="spellStart"/>
             <w:r>
@@ -17816,13 +17759,7 @@
               <w:rPr>
                 <w:rFonts w:ascii="Arial" w:hAnsi="Arial" w:cs="Arial"/>
               </w:rPr>
-              <w:t xml:space="preserve"> C </w:t>
-            </w:r>
-            <w:r>
-              <w:rPr>
-                <w:rFonts w:ascii="Arial" w:hAnsi="Arial" w:cs="Arial"/>
-              </w:rPr>
-              <w:t xml:space="preserve">Language </w:t>
+              <w:t xml:space="preserve"> C Language </w:t>
             </w:r>
             <w:proofErr w:type="spellStart"/>
             <w:r>
@@ -18105,14 +18042,7 @@
                 <w:rFonts w:ascii="Arial" w:hAnsi="Arial" w:cs="Arial"/>
                 <w:lang w:val="en-CA"/>
               </w:rPr>
-              <w:t xml:space="preserve">Designing and developing the "card controller" portion of the </w:t>
-            </w:r>
-            <w:r>
-              <w:rPr>
-                <w:rFonts w:ascii="Arial" w:hAnsi="Arial" w:cs="Arial"/>
-                <w:lang w:val="en-CA"/>
-              </w:rPr>
-              <w:t>application and the application steps</w:t>
+              <w:t>Designing and developing the "card controller" portion of the application and the application steps</w:t>
             </w:r>
             <w:r>
               <w:rPr>
@@ -18198,14 +18128,7 @@
                 <w:rFonts w:ascii="Arial" w:hAnsi="Arial" w:cs="Arial"/>
                 <w:lang w:val="en-CA"/>
               </w:rPr>
-              <w:t xml:space="preserve"> "Member identification", "Makin</w:t>
-            </w:r>
-            <w:r>
-              <w:rPr>
-                <w:rFonts w:ascii="Arial" w:hAnsi="Arial" w:cs="Arial"/>
-                <w:lang w:val="en-CA"/>
-              </w:rPr>
-              <w:t>g a Withdrawal", "Updating Passbook Information", and "Updating Transaction Statements".</w:t>
+              <w:t xml:space="preserve"> "Member identification", "Making a Withdrawal", "Updating Passbook Information", and "Updating Transaction Statements".</w:t>
             </w:r>
           </w:p>
         </w:tc>
@@ -18328,13 +18251,7 @@
               <w:rPr>
                 <w:rFonts w:ascii="Arial" w:hAnsi="Arial" w:cs="Arial"/>
               </w:rPr>
-              <w:t>, Servlet, Ap</w:t>
-            </w:r>
-            <w:r>
-              <w:rPr>
-                <w:rFonts w:ascii="Arial" w:hAnsi="Arial" w:cs="Arial"/>
-              </w:rPr>
-              <w:t xml:space="preserve">plet, JSP, JNI, JavaScript, DOM, DHTML, CSS3, RMI, </w:t>
+              <w:t xml:space="preserve">, Servlet, Applet, JSP, JNI, JavaScript, DOM, DHTML, CSS3, RMI, </w:t>
             </w:r>
             <w:proofErr w:type="spellStart"/>
             <w:r>
@@ -18582,13 +18499,7 @@
               <w:rPr>
                 <w:rFonts w:ascii="Arial" w:hAnsi="Arial" w:cs="Arial"/>
               </w:rPr>
-              <w:t>m</w:t>
-            </w:r>
-            <w:r>
-              <w:rPr>
-                <w:rFonts w:ascii="Arial" w:hAnsi="Arial" w:cs="Arial"/>
-              </w:rPr>
-              <w:t>onths</w:t>
+              <w:t>months</w:t>
             </w:r>
             <w:proofErr w:type="spellEnd"/>
           </w:p>
@@ -19210,7 +19121,7 @@
 </file>
 
 <file path=word/endnotes.xml><?xml version="1.0" encoding="utf-8"?>
-<w:endnotes xmlns:wpc="http://schemas.microsoft.com/office/word/2010/wordprocessingCanvas" xmlns:cx="http://schemas.microsoft.com/office/drawing/2014/chartex" xmlns:cx1="http://schemas.microsoft.com/office/drawing/2015/9/8/chartex" xmlns:cx2="http://schemas.microsoft.com/office/drawing/2015/10/21/chartex" xmlns:cx3="http://schemas.microsoft.com/office/drawing/2016/5/9/chartex" xmlns:cx4="http://schemas.microsoft.com/office/drawing/2016/5/10/chartex" xmlns:cx5="http://schemas.microsoft.com/office/drawing/2016/5/11/chartex" xmlns:cx6="http://schemas.microsoft.com/office/drawing/2016/5/12/chartex" xmlns:cx7="http://schemas.microsoft.com/office/drawing/2016/5/13/chartex" xmlns:cx8="http://schemas.microsoft.com/office/drawing/2016/5/14/chartex" xmlns:mc="http://schemas.openxmlformats.org/markup-compatibility/2006" xmlns:aink="http://schemas.microsoft.com/office/drawing/2016/ink" xmlns:am3d="http://schemas.microsoft.com/office/drawing/2017/model3d" xmlns:o="urn:schemas-microsoft-com:office:office" xmlns:r="http://schemas.openxmlformats.org/officeDocument/2006/relationships" xmlns:m="http://schemas.openxmlformats.org/officeDocument/2006/math" xmlns:v="urn:schemas-microsoft-com:vml" xmlns:wp14="http://schemas.microsoft.com/office/word/2010/wordprocessingDrawing" xmlns:wp="http://schemas.openxmlformats.org/drawingml/2006/wordprocessingDrawing" xmlns:w10="urn:schemas-microsoft-com:office:word" xmlns:w="http://schemas.openxmlformats.org/wordprocessingml/2006/main" xmlns:w14="http://schemas.microsoft.com/office/word/2010/wordml" xmlns:w15="http://schemas.microsoft.com/office/word/2012/wordml" xmlns:w16cex="http://schemas.microsoft.com/office/word/2018/wordml/cex" xmlns:w16cid="http://schemas.microsoft.com/office/word/2016/wordml/cid" xmlns:w16="http://schemas.microsoft.com/office/word/2018/wordml" xmlns:w16se="http://schemas.microsoft.com/office/word/2015/wordml/symex" xmlns:wpg="http://schemas.microsoft.com/office/word/2010/wordprocessingGroup" xmlns:wpi="http://schemas.microsoft.com/office/word/2010/wordprocessingInk" xmlns:wne="http://schemas.microsoft.com/office/word/2006/wordml" xmlns:wps="http://schemas.microsoft.com/office/word/2010/wordprocessingShape" mc:Ignorable="w14 w15 w16se w16cid w16 w16cex wp14">
+<w:endnotes xmlns:wpc="http://schemas.microsoft.com/office/word/2010/wordprocessingCanvas" xmlns:cx="http://schemas.microsoft.com/office/drawing/2014/chartex" xmlns:cx1="http://schemas.microsoft.com/office/drawing/2015/9/8/chartex" xmlns:cx2="http://schemas.microsoft.com/office/drawing/2015/10/21/chartex" xmlns:cx3="http://schemas.microsoft.com/office/drawing/2016/5/9/chartex" xmlns:cx4="http://schemas.microsoft.com/office/drawing/2016/5/10/chartex" xmlns:cx5="http://schemas.microsoft.com/office/drawing/2016/5/11/chartex" xmlns:cx6="http://schemas.microsoft.com/office/drawing/2016/5/12/chartex" xmlns:cx7="http://schemas.microsoft.com/office/drawing/2016/5/13/chartex" xmlns:cx8="http://schemas.microsoft.com/office/drawing/2016/5/14/chartex" xmlns:mc="http://schemas.openxmlformats.org/markup-compatibility/2006" xmlns:aink="http://schemas.microsoft.com/office/drawing/2016/ink" xmlns:am3d="http://schemas.microsoft.com/office/drawing/2017/model3d" xmlns:o="urn:schemas-microsoft-com:office:office" xmlns:r="http://schemas.openxmlformats.org/officeDocument/2006/relationships" xmlns:m="http://schemas.openxmlformats.org/officeDocument/2006/math" xmlns:v="urn:schemas-microsoft-com:vml" xmlns:wp14="http://schemas.microsoft.com/office/word/2010/wordprocessingDrawing" xmlns:wp="http://schemas.openxmlformats.org/drawingml/2006/wordprocessingDrawing" xmlns:w10="urn:schemas-microsoft-com:office:word" xmlns:w="http://schemas.openxmlformats.org/wordprocessingml/2006/main" xmlns:w14="http://schemas.microsoft.com/office/word/2010/wordml" xmlns:w15="http://schemas.microsoft.com/office/word/2012/wordml" xmlns:w16cex="http://schemas.microsoft.com/office/word/2018/wordml/cex" xmlns:w16cid="http://schemas.microsoft.com/office/word/2016/wordml/cid" xmlns:w16="http://schemas.microsoft.com/office/word/2018/wordml" xmlns:w16sdtdh="http://schemas.microsoft.com/office/word/2020/wordml/sdtdatahash" xmlns:w16se="http://schemas.microsoft.com/office/word/2015/wordml/symex" xmlns:wpg="http://schemas.microsoft.com/office/word/2010/wordprocessingGroup" xmlns:wpi="http://schemas.microsoft.com/office/word/2010/wordprocessingInk" xmlns:wne="http://schemas.microsoft.com/office/word/2006/wordml" xmlns:wps="http://schemas.microsoft.com/office/word/2010/wordprocessingShape" mc:Ignorable="w14 w15 w16se w16cid w16 w16cex w16sdtdh wp14">
   <w:endnote w:type="separator" w:id="-1">
     <w:p>
       <w:r>
@@ -19229,7 +19140,7 @@
 </file>
 
 <file path=word/footer1.xml><?xml version="1.0" encoding="utf-8"?>
-<w:ftr xmlns:wpc="http://schemas.microsoft.com/office/word/2010/wordprocessingCanvas" xmlns:cx="http://schemas.microsoft.com/office/drawing/2014/chartex" xmlns:cx1="http://schemas.microsoft.com/office/drawing/2015/9/8/chartex" xmlns:cx2="http://schemas.microsoft.com/office/drawing/2015/10/21/chartex" xmlns:cx3="http://schemas.microsoft.com/office/drawing/2016/5/9/chartex" xmlns:cx4="http://schemas.microsoft.com/office/drawing/2016/5/10/chartex" xmlns:cx5="http://schemas.microsoft.com/office/drawing/2016/5/11/chartex" xmlns:cx6="http://schemas.microsoft.com/office/drawing/2016/5/12/chartex" xmlns:cx7="http://schemas.microsoft.com/office/drawing/2016/5/13/chartex" xmlns:cx8="http://schemas.microsoft.com/office/drawing/2016/5/14/chartex" xmlns:mc="http://schemas.openxmlformats.org/markup-compatibility/2006" xmlns:aink="http://schemas.microsoft.com/office/drawing/2016/ink" xmlns:am3d="http://schemas.microsoft.com/office/drawing/2017/model3d" xmlns:o="urn:schemas-microsoft-com:office:office" xmlns:r="http://schemas.openxmlformats.org/officeDocument/2006/relationships" xmlns:m="http://schemas.openxmlformats.org/officeDocument/2006/math" xmlns:v="urn:schemas-microsoft-com:vml" xmlns:wp14="http://schemas.microsoft.com/office/word/2010/wordprocessingDrawing" xmlns:wp="http://schemas.openxmlformats.org/drawingml/2006/wordprocessingDrawing" xmlns:w10="urn:schemas-microsoft-com:office:word" xmlns:w="http://schemas.openxmlformats.org/wordprocessingml/2006/main" xmlns:w14="http://schemas.microsoft.com/office/word/2010/wordml" xmlns:w15="http://schemas.microsoft.com/office/word/2012/wordml" xmlns:w16cex="http://schemas.microsoft.com/office/word/2018/wordml/cex" xmlns:w16cid="http://schemas.microsoft.com/office/word/2016/wordml/cid" xmlns:w16="http://schemas.microsoft.com/office/word/2018/wordml" xmlns:w16se="http://schemas.microsoft.com/office/word/2015/wordml/symex" xmlns:wpg="http://schemas.microsoft.com/office/word/2010/wordprocessingGroup" xmlns:wpi="http://schemas.microsoft.com/office/word/2010/wordprocessingInk" xmlns:wne="http://schemas.microsoft.com/office/word/2006/wordml" xmlns:wps="http://schemas.microsoft.com/office/word/2010/wordprocessingShape" mc:Ignorable="w14 w15 w16se w16cid w16 w16cex wp14">
+<w:ftr xmlns:wpc="http://schemas.microsoft.com/office/word/2010/wordprocessingCanvas" xmlns:cx="http://schemas.microsoft.com/office/drawing/2014/chartex" xmlns:cx1="http://schemas.microsoft.com/office/drawing/2015/9/8/chartex" xmlns:cx2="http://schemas.microsoft.com/office/drawing/2015/10/21/chartex" xmlns:cx3="http://schemas.microsoft.com/office/drawing/2016/5/9/chartex" xmlns:cx4="http://schemas.microsoft.com/office/drawing/2016/5/10/chartex" xmlns:cx5="http://schemas.microsoft.com/office/drawing/2016/5/11/chartex" xmlns:cx6="http://schemas.microsoft.com/office/drawing/2016/5/12/chartex" xmlns:cx7="http://schemas.microsoft.com/office/drawing/2016/5/13/chartex" xmlns:cx8="http://schemas.microsoft.com/office/drawing/2016/5/14/chartex" xmlns:mc="http://schemas.openxmlformats.org/markup-compatibility/2006" xmlns:aink="http://schemas.microsoft.com/office/drawing/2016/ink" xmlns:am3d="http://schemas.microsoft.com/office/drawing/2017/model3d" xmlns:o="urn:schemas-microsoft-com:office:office" xmlns:r="http://schemas.openxmlformats.org/officeDocument/2006/relationships" xmlns:m="http://schemas.openxmlformats.org/officeDocument/2006/math" xmlns:v="urn:schemas-microsoft-com:vml" xmlns:wp14="http://schemas.microsoft.com/office/word/2010/wordprocessingDrawing" xmlns:wp="http://schemas.openxmlformats.org/drawingml/2006/wordprocessingDrawing" xmlns:w10="urn:schemas-microsoft-com:office:word" xmlns:w="http://schemas.openxmlformats.org/wordprocessingml/2006/main" xmlns:w14="http://schemas.microsoft.com/office/word/2010/wordml" xmlns:w15="http://schemas.microsoft.com/office/word/2012/wordml" xmlns:w16cex="http://schemas.microsoft.com/office/word/2018/wordml/cex" xmlns:w16cid="http://schemas.microsoft.com/office/word/2016/wordml/cid" xmlns:w16="http://schemas.microsoft.com/office/word/2018/wordml" xmlns:w16sdtdh="http://schemas.microsoft.com/office/word/2020/wordml/sdtdatahash" xmlns:w16se="http://schemas.microsoft.com/office/word/2015/wordml/symex" xmlns:wpg="http://schemas.microsoft.com/office/word/2010/wordprocessingGroup" xmlns:wpi="http://schemas.microsoft.com/office/word/2010/wordprocessingInk" xmlns:wne="http://schemas.microsoft.com/office/word/2006/wordml" xmlns:wps="http://schemas.microsoft.com/office/word/2010/wordprocessingShape" mc:Ignorable="w14 w15 w16se w16cid w16 w16cex w16sdtdh wp14">
   <w:p>
     <w:pPr>
       <w:pStyle w:val="Pieddepage"/>
@@ -19243,7 +19154,7 @@
 </file>
 
 <file path=word/footer2.xml><?xml version="1.0" encoding="utf-8"?>
-<w:ftr xmlns:wpc="http://schemas.microsoft.com/office/word/2010/wordprocessingCanvas" xmlns:cx="http://schemas.microsoft.com/office/drawing/2014/chartex" xmlns:cx1="http://schemas.microsoft.com/office/drawing/2015/9/8/chartex" xmlns:cx2="http://schemas.microsoft.com/office/drawing/2015/10/21/chartex" xmlns:cx3="http://schemas.microsoft.com/office/drawing/2016/5/9/chartex" xmlns:cx4="http://schemas.microsoft.com/office/drawing/2016/5/10/chartex" xmlns:cx5="http://schemas.microsoft.com/office/drawing/2016/5/11/chartex" xmlns:cx6="http://schemas.microsoft.com/office/drawing/2016/5/12/chartex" xmlns:cx7="http://schemas.microsoft.com/office/drawing/2016/5/13/chartex" xmlns:cx8="http://schemas.microsoft.com/office/drawing/2016/5/14/chartex" xmlns:mc="http://schemas.openxmlformats.org/markup-compatibility/2006" xmlns:aink="http://schemas.microsoft.com/office/drawing/2016/ink" xmlns:am3d="http://schemas.microsoft.com/office/drawing/2017/model3d" xmlns:o="urn:schemas-microsoft-com:office:office" xmlns:r="http://schemas.openxmlformats.org/officeDocument/2006/relationships" xmlns:m="http://schemas.openxmlformats.org/officeDocument/2006/math" xmlns:v="urn:schemas-microsoft-com:vml" xmlns:wp14="http://schemas.microsoft.com/office/word/2010/wordprocessingDrawing" xmlns:wp="http://schemas.openxmlformats.org/drawingml/2006/wordprocessingDrawing" xmlns:w10="urn:schemas-microsoft-com:office:word" xmlns:w="http://schemas.openxmlformats.org/wordprocessingml/2006/main" xmlns:w14="http://schemas.microsoft.com/office/word/2010/wordml" xmlns:w15="http://schemas.microsoft.com/office/word/2012/wordml" xmlns:w16cex="http://schemas.microsoft.com/office/word/2018/wordml/cex" xmlns:w16cid="http://schemas.microsoft.com/office/word/2016/wordml/cid" xmlns:w16="http://schemas.microsoft.com/office/word/2018/wordml" xmlns:w16se="http://schemas.microsoft.com/office/word/2015/wordml/symex" xmlns:wpg="http://schemas.microsoft.com/office/word/2010/wordprocessingGroup" xmlns:wpi="http://schemas.microsoft.com/office/word/2010/wordprocessingInk" xmlns:wne="http://schemas.microsoft.com/office/word/2006/wordml" xmlns:wps="http://schemas.microsoft.com/office/word/2010/wordprocessingShape" mc:Ignorable="w14 w15 w16se w16cid w16 w16cex wp14">
+<w:ftr xmlns:wpc="http://schemas.microsoft.com/office/word/2010/wordprocessingCanvas" xmlns:cx="http://schemas.microsoft.com/office/drawing/2014/chartex" xmlns:cx1="http://schemas.microsoft.com/office/drawing/2015/9/8/chartex" xmlns:cx2="http://schemas.microsoft.com/office/drawing/2015/10/21/chartex" xmlns:cx3="http://schemas.microsoft.com/office/drawing/2016/5/9/chartex" xmlns:cx4="http://schemas.microsoft.com/office/drawing/2016/5/10/chartex" xmlns:cx5="http://schemas.microsoft.com/office/drawing/2016/5/11/chartex" xmlns:cx6="http://schemas.microsoft.com/office/drawing/2016/5/12/chartex" xmlns:cx7="http://schemas.microsoft.com/office/drawing/2016/5/13/chartex" xmlns:cx8="http://schemas.microsoft.com/office/drawing/2016/5/14/chartex" xmlns:mc="http://schemas.openxmlformats.org/markup-compatibility/2006" xmlns:aink="http://schemas.microsoft.com/office/drawing/2016/ink" xmlns:am3d="http://schemas.microsoft.com/office/drawing/2017/model3d" xmlns:o="urn:schemas-microsoft-com:office:office" xmlns:r="http://schemas.openxmlformats.org/officeDocument/2006/relationships" xmlns:m="http://schemas.openxmlformats.org/officeDocument/2006/math" xmlns:v="urn:schemas-microsoft-com:vml" xmlns:wp14="http://schemas.microsoft.com/office/word/2010/wordprocessingDrawing" xmlns:wp="http://schemas.openxmlformats.org/drawingml/2006/wordprocessingDrawing" xmlns:w10="urn:schemas-microsoft-com:office:word" xmlns:w="http://schemas.openxmlformats.org/wordprocessingml/2006/main" xmlns:w14="http://schemas.microsoft.com/office/word/2010/wordml" xmlns:w15="http://schemas.microsoft.com/office/word/2012/wordml" xmlns:w16cex="http://schemas.microsoft.com/office/word/2018/wordml/cex" xmlns:w16cid="http://schemas.microsoft.com/office/word/2016/wordml/cid" xmlns:w16="http://schemas.microsoft.com/office/word/2018/wordml" xmlns:w16sdtdh="http://schemas.microsoft.com/office/word/2020/wordml/sdtdatahash" xmlns:w16se="http://schemas.microsoft.com/office/word/2015/wordml/symex" xmlns:wpg="http://schemas.microsoft.com/office/word/2010/wordprocessingGroup" xmlns:wpi="http://schemas.microsoft.com/office/word/2010/wordprocessingInk" xmlns:wne="http://schemas.microsoft.com/office/word/2006/wordml" xmlns:wps="http://schemas.microsoft.com/office/word/2010/wordprocessingShape" mc:Ignorable="w14 w15 w16se w16cid w16 w16cex w16sdtdh wp14">
   <w:tbl>
     <w:tblPr>
       <w:tblW w:w="9500" w:type="dxa"/>
@@ -19328,13 +19239,13 @@
 </file>
 
 <file path=word/footer3.xml><?xml version="1.0" encoding="utf-8"?>
-<w:ftr xmlns:wpc="http://schemas.microsoft.com/office/word/2010/wordprocessingCanvas" xmlns:cx="http://schemas.microsoft.com/office/drawing/2014/chartex" xmlns:cx1="http://schemas.microsoft.com/office/drawing/2015/9/8/chartex" xmlns:cx2="http://schemas.microsoft.com/office/drawing/2015/10/21/chartex" xmlns:cx3="http://schemas.microsoft.com/office/drawing/2016/5/9/chartex" xmlns:cx4="http://schemas.microsoft.com/office/drawing/2016/5/10/chartex" xmlns:cx5="http://schemas.microsoft.com/office/drawing/2016/5/11/chartex" xmlns:cx6="http://schemas.microsoft.com/office/drawing/2016/5/12/chartex" xmlns:cx7="http://schemas.microsoft.com/office/drawing/2016/5/13/chartex" xmlns:cx8="http://schemas.microsoft.com/office/drawing/2016/5/14/chartex" xmlns:mc="http://schemas.openxmlformats.org/markup-compatibility/2006" xmlns:aink="http://schemas.microsoft.com/office/drawing/2016/ink" xmlns:am3d="http://schemas.microsoft.com/office/drawing/2017/model3d" xmlns:o="urn:schemas-microsoft-com:office:office" xmlns:r="http://schemas.openxmlformats.org/officeDocument/2006/relationships" xmlns:m="http://schemas.openxmlformats.org/officeDocument/2006/math" xmlns:v="urn:schemas-microsoft-com:vml" xmlns:wp14="http://schemas.microsoft.com/office/word/2010/wordprocessingDrawing" xmlns:wp="http://schemas.openxmlformats.org/drawingml/2006/wordprocessingDrawing" xmlns:w10="urn:schemas-microsoft-com:office:word" xmlns:w="http://schemas.openxmlformats.org/wordprocessingml/2006/main" xmlns:w14="http://schemas.microsoft.com/office/word/2010/wordml" xmlns:w15="http://schemas.microsoft.com/office/word/2012/wordml" xmlns:w16cex="http://schemas.microsoft.com/office/word/2018/wordml/cex" xmlns:w16cid="http://schemas.microsoft.com/office/word/2016/wordml/cid" xmlns:w16="http://schemas.microsoft.com/office/word/2018/wordml" xmlns:w16se="http://schemas.microsoft.com/office/word/2015/wordml/symex" xmlns:wpg="http://schemas.microsoft.com/office/word/2010/wordprocessingGroup" xmlns:wpi="http://schemas.microsoft.com/office/word/2010/wordprocessingInk" xmlns:wne="http://schemas.microsoft.com/office/word/2006/wordml" xmlns:wps="http://schemas.microsoft.com/office/word/2010/wordprocessingShape" mc:Ignorable="w14 w15 w16se w16cid w16 w16cex wp14">
+<w:ftr xmlns:wpc="http://schemas.microsoft.com/office/word/2010/wordprocessingCanvas" xmlns:cx="http://schemas.microsoft.com/office/drawing/2014/chartex" xmlns:cx1="http://schemas.microsoft.com/office/drawing/2015/9/8/chartex" xmlns:cx2="http://schemas.microsoft.com/office/drawing/2015/10/21/chartex" xmlns:cx3="http://schemas.microsoft.com/office/drawing/2016/5/9/chartex" xmlns:cx4="http://schemas.microsoft.com/office/drawing/2016/5/10/chartex" xmlns:cx5="http://schemas.microsoft.com/office/drawing/2016/5/11/chartex" xmlns:cx6="http://schemas.microsoft.com/office/drawing/2016/5/12/chartex" xmlns:cx7="http://schemas.microsoft.com/office/drawing/2016/5/13/chartex" xmlns:cx8="http://schemas.microsoft.com/office/drawing/2016/5/14/chartex" xmlns:mc="http://schemas.openxmlformats.org/markup-compatibility/2006" xmlns:aink="http://schemas.microsoft.com/office/drawing/2016/ink" xmlns:am3d="http://schemas.microsoft.com/office/drawing/2017/model3d" xmlns:o="urn:schemas-microsoft-com:office:office" xmlns:r="http://schemas.openxmlformats.org/officeDocument/2006/relationships" xmlns:m="http://schemas.openxmlformats.org/officeDocument/2006/math" xmlns:v="urn:schemas-microsoft-com:vml" xmlns:wp14="http://schemas.microsoft.com/office/word/2010/wordprocessingDrawing" xmlns:wp="http://schemas.openxmlformats.org/drawingml/2006/wordprocessingDrawing" xmlns:w10="urn:schemas-microsoft-com:office:word" xmlns:w="http://schemas.openxmlformats.org/wordprocessingml/2006/main" xmlns:w14="http://schemas.microsoft.com/office/word/2010/wordml" xmlns:w15="http://schemas.microsoft.com/office/word/2012/wordml" xmlns:w16cex="http://schemas.microsoft.com/office/word/2018/wordml/cex" xmlns:w16cid="http://schemas.microsoft.com/office/word/2016/wordml/cid" xmlns:w16="http://schemas.microsoft.com/office/word/2018/wordml" xmlns:w16sdtdh="http://schemas.microsoft.com/office/word/2020/wordml/sdtdatahash" xmlns:w16se="http://schemas.microsoft.com/office/word/2015/wordml/symex" xmlns:wpg="http://schemas.microsoft.com/office/word/2010/wordprocessingGroup" xmlns:wpi="http://schemas.microsoft.com/office/word/2010/wordprocessingInk" xmlns:wne="http://schemas.microsoft.com/office/word/2006/wordml" xmlns:wps="http://schemas.microsoft.com/office/word/2010/wordprocessingShape" mc:Ignorable="w14 w15 w16se w16cid w16 w16cex w16sdtdh wp14">
   <w:p/>
 </w:ftr>
 </file>
 
 <file path=word/footer4.xml><?xml version="1.0" encoding="utf-8"?>
-<w:ftr xmlns:wpc="http://schemas.microsoft.com/office/word/2010/wordprocessingCanvas" xmlns:cx="http://schemas.microsoft.com/office/drawing/2014/chartex" xmlns:cx1="http://schemas.microsoft.com/office/drawing/2015/9/8/chartex" xmlns:cx2="http://schemas.microsoft.com/office/drawing/2015/10/21/chartex" xmlns:cx3="http://schemas.microsoft.com/office/drawing/2016/5/9/chartex" xmlns:cx4="http://schemas.microsoft.com/office/drawing/2016/5/10/chartex" xmlns:cx5="http://schemas.microsoft.com/office/drawing/2016/5/11/chartex" xmlns:cx6="http://schemas.microsoft.com/office/drawing/2016/5/12/chartex" xmlns:cx7="http://schemas.microsoft.com/office/drawing/2016/5/13/chartex" xmlns:cx8="http://schemas.microsoft.com/office/drawing/2016/5/14/chartex" xmlns:mc="http://schemas.openxmlformats.org/markup-compatibility/2006" xmlns:aink="http://schemas.microsoft.com/office/drawing/2016/ink" xmlns:am3d="http://schemas.microsoft.com/office/drawing/2017/model3d" xmlns:o="urn:schemas-microsoft-com:office:office" xmlns:r="http://schemas.openxmlformats.org/officeDocument/2006/relationships" xmlns:m="http://schemas.openxmlformats.org/officeDocument/2006/math" xmlns:v="urn:schemas-microsoft-com:vml" xmlns:wp14="http://schemas.microsoft.com/office/word/2010/wordprocessingDrawing" xmlns:wp="http://schemas.openxmlformats.org/drawingml/2006/wordprocessingDrawing" xmlns:w10="urn:schemas-microsoft-com:office:word" xmlns:w="http://schemas.openxmlformats.org/wordprocessingml/2006/main" xmlns:w14="http://schemas.microsoft.com/office/word/2010/wordml" xmlns:w15="http://schemas.microsoft.com/office/word/2012/wordml" xmlns:w16cex="http://schemas.microsoft.com/office/word/2018/wordml/cex" xmlns:w16cid="http://schemas.microsoft.com/office/word/2016/wordml/cid" xmlns:w16="http://schemas.microsoft.com/office/word/2018/wordml" xmlns:w16se="http://schemas.microsoft.com/office/word/2015/wordml/symex" xmlns:wpg="http://schemas.microsoft.com/office/word/2010/wordprocessingGroup" xmlns:wpi="http://schemas.microsoft.com/office/word/2010/wordprocessingInk" xmlns:wne="http://schemas.microsoft.com/office/word/2006/wordml" xmlns:wps="http://schemas.microsoft.com/office/word/2010/wordprocessingShape" mc:Ignorable="w14 w15 w16se w16cid w16 w16cex wp14">
+<w:ftr xmlns:wpc="http://schemas.microsoft.com/office/word/2010/wordprocessingCanvas" xmlns:cx="http://schemas.microsoft.com/office/drawing/2014/chartex" xmlns:cx1="http://schemas.microsoft.com/office/drawing/2015/9/8/chartex" xmlns:cx2="http://schemas.microsoft.com/office/drawing/2015/10/21/chartex" xmlns:cx3="http://schemas.microsoft.com/office/drawing/2016/5/9/chartex" xmlns:cx4="http://schemas.microsoft.com/office/drawing/2016/5/10/chartex" xmlns:cx5="http://schemas.microsoft.com/office/drawing/2016/5/11/chartex" xmlns:cx6="http://schemas.microsoft.com/office/drawing/2016/5/12/chartex" xmlns:cx7="http://schemas.microsoft.com/office/drawing/2016/5/13/chartex" xmlns:cx8="http://schemas.microsoft.com/office/drawing/2016/5/14/chartex" xmlns:mc="http://schemas.openxmlformats.org/markup-compatibility/2006" xmlns:aink="http://schemas.microsoft.com/office/drawing/2016/ink" xmlns:am3d="http://schemas.microsoft.com/office/drawing/2017/model3d" xmlns:o="urn:schemas-microsoft-com:office:office" xmlns:r="http://schemas.openxmlformats.org/officeDocument/2006/relationships" xmlns:m="http://schemas.openxmlformats.org/officeDocument/2006/math" xmlns:v="urn:schemas-microsoft-com:vml" xmlns:wp14="http://schemas.microsoft.com/office/word/2010/wordprocessingDrawing" xmlns:wp="http://schemas.openxmlformats.org/drawingml/2006/wordprocessingDrawing" xmlns:w10="urn:schemas-microsoft-com:office:word" xmlns:w="http://schemas.openxmlformats.org/wordprocessingml/2006/main" xmlns:w14="http://schemas.microsoft.com/office/word/2010/wordml" xmlns:w15="http://schemas.microsoft.com/office/word/2012/wordml" xmlns:w16cex="http://schemas.microsoft.com/office/word/2018/wordml/cex" xmlns:w16cid="http://schemas.microsoft.com/office/word/2016/wordml/cid" xmlns:w16="http://schemas.microsoft.com/office/word/2018/wordml" xmlns:w16sdtdh="http://schemas.microsoft.com/office/word/2020/wordml/sdtdatahash" xmlns:w16se="http://schemas.microsoft.com/office/word/2015/wordml/symex" xmlns:wpg="http://schemas.microsoft.com/office/word/2010/wordprocessingGroup" xmlns:wpi="http://schemas.microsoft.com/office/word/2010/wordprocessingInk" xmlns:wne="http://schemas.microsoft.com/office/word/2006/wordml" xmlns:wps="http://schemas.microsoft.com/office/word/2010/wordprocessingShape" mc:Ignorable="w14 w15 w16se w16cid w16 w16cex w16sdtdh wp14">
   <w:tbl>
     <w:tblPr>
       <w:tblW w:w="9500" w:type="dxa"/>
@@ -19418,7 +19329,7 @@
 </file>
 
 <file path=word/footnotes.xml><?xml version="1.0" encoding="utf-8"?>
-<w:footnotes xmlns:wpc="http://schemas.microsoft.com/office/word/2010/wordprocessingCanvas" xmlns:cx="http://schemas.microsoft.com/office/drawing/2014/chartex" xmlns:cx1="http://schemas.microsoft.com/office/drawing/2015/9/8/chartex" xmlns:cx2="http://schemas.microsoft.com/office/drawing/2015/10/21/chartex" xmlns:cx3="http://schemas.microsoft.com/office/drawing/2016/5/9/chartex" xmlns:cx4="http://schemas.microsoft.com/office/drawing/2016/5/10/chartex" xmlns:cx5="http://schemas.microsoft.com/office/drawing/2016/5/11/chartex" xmlns:cx6="http://schemas.microsoft.com/office/drawing/2016/5/12/chartex" xmlns:cx7="http://schemas.microsoft.com/office/drawing/2016/5/13/chartex" xmlns:cx8="http://schemas.microsoft.com/office/drawing/2016/5/14/chartex" xmlns:mc="http://schemas.openxmlformats.org/markup-compatibility/2006" xmlns:aink="http://schemas.microsoft.com/office/drawing/2016/ink" xmlns:am3d="http://schemas.microsoft.com/office/drawing/2017/model3d" xmlns:o="urn:schemas-microsoft-com:office:office" xmlns:r="http://schemas.openxmlformats.org/officeDocument/2006/relationships" xmlns:m="http://schemas.openxmlformats.org/officeDocument/2006/math" xmlns:v="urn:schemas-microsoft-com:vml" xmlns:wp14="http://schemas.microsoft.com/office/word/2010/wordprocessingDrawing" xmlns:wp="http://schemas.openxmlformats.org/drawingml/2006/wordprocessingDrawing" xmlns:w10="urn:schemas-microsoft-com:office:word" xmlns:w="http://schemas.openxmlformats.org/wordprocessingml/2006/main" xmlns:w14="http://schemas.microsoft.com/office/word/2010/wordml" xmlns:w15="http://schemas.microsoft.com/office/word/2012/wordml" xmlns:w16cex="http://schemas.microsoft.com/office/word/2018/wordml/cex" xmlns:w16cid="http://schemas.microsoft.com/office/word/2016/wordml/cid" xmlns:w16="http://schemas.microsoft.com/office/word/2018/wordml" xmlns:w16se="http://schemas.microsoft.com/office/word/2015/wordml/symex" xmlns:wpg="http://schemas.microsoft.com/office/word/2010/wordprocessingGroup" xmlns:wpi="http://schemas.microsoft.com/office/word/2010/wordprocessingInk" xmlns:wne="http://schemas.microsoft.com/office/word/2006/wordml" xmlns:wps="http://schemas.microsoft.com/office/word/2010/wordprocessingShape" mc:Ignorable="w14 w15 w16se w16cid w16 w16cex wp14">
+<w:footnotes xmlns:wpc="http://schemas.microsoft.com/office/word/2010/wordprocessingCanvas" xmlns:cx="http://schemas.microsoft.com/office/drawing/2014/chartex" xmlns:cx1="http://schemas.microsoft.com/office/drawing/2015/9/8/chartex" xmlns:cx2="http://schemas.microsoft.com/office/drawing/2015/10/21/chartex" xmlns:cx3="http://schemas.microsoft.com/office/drawing/2016/5/9/chartex" xmlns:cx4="http://schemas.microsoft.com/office/drawing/2016/5/10/chartex" xmlns:cx5="http://schemas.microsoft.com/office/drawing/2016/5/11/chartex" xmlns:cx6="http://schemas.microsoft.com/office/drawing/2016/5/12/chartex" xmlns:cx7="http://schemas.microsoft.com/office/drawing/2016/5/13/chartex" xmlns:cx8="http://schemas.microsoft.com/office/drawing/2016/5/14/chartex" xmlns:mc="http://schemas.openxmlformats.org/markup-compatibility/2006" xmlns:aink="http://schemas.microsoft.com/office/drawing/2016/ink" xmlns:am3d="http://schemas.microsoft.com/office/drawing/2017/model3d" xmlns:o="urn:schemas-microsoft-com:office:office" xmlns:r="http://schemas.openxmlformats.org/officeDocument/2006/relationships" xmlns:m="http://schemas.openxmlformats.org/officeDocument/2006/math" xmlns:v="urn:schemas-microsoft-com:vml" xmlns:wp14="http://schemas.microsoft.com/office/word/2010/wordprocessingDrawing" xmlns:wp="http://schemas.openxmlformats.org/drawingml/2006/wordprocessingDrawing" xmlns:w10="urn:schemas-microsoft-com:office:word" xmlns:w="http://schemas.openxmlformats.org/wordprocessingml/2006/main" xmlns:w14="http://schemas.microsoft.com/office/word/2010/wordml" xmlns:w15="http://schemas.microsoft.com/office/word/2012/wordml" xmlns:w16cex="http://schemas.microsoft.com/office/word/2018/wordml/cex" xmlns:w16cid="http://schemas.microsoft.com/office/word/2016/wordml/cid" xmlns:w16="http://schemas.microsoft.com/office/word/2018/wordml" xmlns:w16sdtdh="http://schemas.microsoft.com/office/word/2020/wordml/sdtdatahash" xmlns:w16se="http://schemas.microsoft.com/office/word/2015/wordml/symex" xmlns:wpg="http://schemas.microsoft.com/office/word/2010/wordprocessingGroup" xmlns:wpi="http://schemas.microsoft.com/office/word/2010/wordprocessingInk" xmlns:wne="http://schemas.microsoft.com/office/word/2006/wordml" xmlns:wps="http://schemas.microsoft.com/office/word/2010/wordprocessingShape" mc:Ignorable="w14 w15 w16se w16cid w16 w16cex w16sdtdh wp14">
   <w:footnote w:type="separator" w:id="-1">
     <w:p>
       <w:r>
@@ -19437,7 +19348,7 @@
 </file>
 
 <file path=word/header1.xml><?xml version="1.0" encoding="utf-8"?>
-<w:hdr xmlns:wpc="http://schemas.microsoft.com/office/word/2010/wordprocessingCanvas" xmlns:cx="http://schemas.microsoft.com/office/drawing/2014/chartex" xmlns:cx1="http://schemas.microsoft.com/office/drawing/2015/9/8/chartex" xmlns:cx2="http://schemas.microsoft.com/office/drawing/2015/10/21/chartex" xmlns:cx3="http://schemas.microsoft.com/office/drawing/2016/5/9/chartex" xmlns:cx4="http://schemas.microsoft.com/office/drawing/2016/5/10/chartex" xmlns:cx5="http://schemas.microsoft.com/office/drawing/2016/5/11/chartex" xmlns:cx6="http://schemas.microsoft.com/office/drawing/2016/5/12/chartex" xmlns:cx7="http://schemas.microsoft.com/office/drawing/2016/5/13/chartex" xmlns:cx8="http://schemas.microsoft.com/office/drawing/2016/5/14/chartex" xmlns:mc="http://schemas.openxmlformats.org/markup-compatibility/2006" xmlns:aink="http://schemas.microsoft.com/office/drawing/2016/ink" xmlns:am3d="http://schemas.microsoft.com/office/drawing/2017/model3d" xmlns:o="urn:schemas-microsoft-com:office:office" xmlns:r="http://schemas.openxmlformats.org/officeDocument/2006/relationships" xmlns:m="http://schemas.openxmlformats.org/officeDocument/2006/math" xmlns:v="urn:schemas-microsoft-com:vml" xmlns:wp14="http://schemas.microsoft.com/office/word/2010/wordprocessingDrawing" xmlns:wp="http://schemas.openxmlformats.org/drawingml/2006/wordprocessingDrawing" xmlns:w10="urn:schemas-microsoft-com:office:word" xmlns:w="http://schemas.openxmlformats.org/wordprocessingml/2006/main" xmlns:w14="http://schemas.microsoft.com/office/word/2010/wordml" xmlns:w15="http://schemas.microsoft.com/office/word/2012/wordml" xmlns:w16cex="http://schemas.microsoft.com/office/word/2018/wordml/cex" xmlns:w16cid="http://schemas.microsoft.com/office/word/2016/wordml/cid" xmlns:w16="http://schemas.microsoft.com/office/word/2018/wordml" xmlns:w16se="http://schemas.microsoft.com/office/word/2015/wordml/symex" xmlns:wpg="http://schemas.microsoft.com/office/word/2010/wordprocessingGroup" xmlns:wpi="http://schemas.microsoft.com/office/word/2010/wordprocessingInk" xmlns:wne="http://schemas.microsoft.com/office/word/2006/wordml" xmlns:wps="http://schemas.microsoft.com/office/word/2010/wordprocessingShape" mc:Ignorable="w14 w15 w16se w16cid w16 w16cex wp14">
+<w:hdr xmlns:wpc="http://schemas.microsoft.com/office/word/2010/wordprocessingCanvas" xmlns:cx="http://schemas.microsoft.com/office/drawing/2014/chartex" xmlns:cx1="http://schemas.microsoft.com/office/drawing/2015/9/8/chartex" xmlns:cx2="http://schemas.microsoft.com/office/drawing/2015/10/21/chartex" xmlns:cx3="http://schemas.microsoft.com/office/drawing/2016/5/9/chartex" xmlns:cx4="http://schemas.microsoft.com/office/drawing/2016/5/10/chartex" xmlns:cx5="http://schemas.microsoft.com/office/drawing/2016/5/11/chartex" xmlns:cx6="http://schemas.microsoft.com/office/drawing/2016/5/12/chartex" xmlns:cx7="http://schemas.microsoft.com/office/drawing/2016/5/13/chartex" xmlns:cx8="http://schemas.microsoft.com/office/drawing/2016/5/14/chartex" xmlns:mc="http://schemas.openxmlformats.org/markup-compatibility/2006" xmlns:aink="http://schemas.microsoft.com/office/drawing/2016/ink" xmlns:am3d="http://schemas.microsoft.com/office/drawing/2017/model3d" xmlns:o="urn:schemas-microsoft-com:office:office" xmlns:r="http://schemas.openxmlformats.org/officeDocument/2006/relationships" xmlns:m="http://schemas.openxmlformats.org/officeDocument/2006/math" xmlns:v="urn:schemas-microsoft-com:vml" xmlns:wp14="http://schemas.microsoft.com/office/word/2010/wordprocessingDrawing" xmlns:wp="http://schemas.openxmlformats.org/drawingml/2006/wordprocessingDrawing" xmlns:w10="urn:schemas-microsoft-com:office:word" xmlns:w="http://schemas.openxmlformats.org/wordprocessingml/2006/main" xmlns:w14="http://schemas.microsoft.com/office/word/2010/wordml" xmlns:w15="http://schemas.microsoft.com/office/word/2012/wordml" xmlns:w16cex="http://schemas.microsoft.com/office/word/2018/wordml/cex" xmlns:w16cid="http://schemas.microsoft.com/office/word/2016/wordml/cid" xmlns:w16="http://schemas.microsoft.com/office/word/2018/wordml" xmlns:w16sdtdh="http://schemas.microsoft.com/office/word/2020/wordml/sdtdatahash" xmlns:w16se="http://schemas.microsoft.com/office/word/2015/wordml/symex" xmlns:wpg="http://schemas.microsoft.com/office/word/2010/wordprocessingGroup" xmlns:wpi="http://schemas.microsoft.com/office/word/2010/wordprocessingInk" xmlns:wne="http://schemas.microsoft.com/office/word/2006/wordml" xmlns:wps="http://schemas.microsoft.com/office/word/2010/wordprocessingShape" mc:Ignorable="w14 w15 w16se w16cid w16 w16cex w16sdtdh wp14">
   <w:p>
     <w:pPr>
       <w:pStyle w:val="En-tte"/>
@@ -19456,7 +19367,7 @@
 </file>
 
 <file path=word/header2.xml><?xml version="1.0" encoding="utf-8"?>
-<w:hdr xmlns:wpc="http://schemas.microsoft.com/office/word/2010/wordprocessingCanvas" xmlns:cx="http://schemas.microsoft.com/office/drawing/2014/chartex" xmlns:cx1="http://schemas.microsoft.com/office/drawing/2015/9/8/chartex" xmlns:cx2="http://schemas.microsoft.com/office/drawing/2015/10/21/chartex" xmlns:cx3="http://schemas.microsoft.com/office/drawing/2016/5/9/chartex" xmlns:cx4="http://schemas.microsoft.com/office/drawing/2016/5/10/chartex" xmlns:cx5="http://schemas.microsoft.com/office/drawing/2016/5/11/chartex" xmlns:cx6="http://schemas.microsoft.com/office/drawing/2016/5/12/chartex" xmlns:cx7="http://schemas.microsoft.com/office/drawing/2016/5/13/chartex" xmlns:cx8="http://schemas.microsoft.com/office/drawing/2016/5/14/chartex" xmlns:mc="http://schemas.openxmlformats.org/markup-compatibility/2006" xmlns:aink="http://schemas.microsoft.com/office/drawing/2016/ink" xmlns:am3d="http://schemas.microsoft.com/office/drawing/2017/model3d" xmlns:o="urn:schemas-microsoft-com:office:office" xmlns:r="http://schemas.openxmlformats.org/officeDocument/2006/relationships" xmlns:m="http://schemas.openxmlformats.org/officeDocument/2006/math" xmlns:v="urn:schemas-microsoft-com:vml" xmlns:wp14="http://schemas.microsoft.com/office/word/2010/wordprocessingDrawing" xmlns:wp="http://schemas.openxmlformats.org/drawingml/2006/wordprocessingDrawing" xmlns:w10="urn:schemas-microsoft-com:office:word" xmlns:w="http://schemas.openxmlformats.org/wordprocessingml/2006/main" xmlns:w14="http://schemas.microsoft.com/office/word/2010/wordml" xmlns:w15="http://schemas.microsoft.com/office/word/2012/wordml" xmlns:w16cex="http://schemas.microsoft.com/office/word/2018/wordml/cex" xmlns:w16cid="http://schemas.microsoft.com/office/word/2016/wordml/cid" xmlns:w16="http://schemas.microsoft.com/office/word/2018/wordml" xmlns:w16se="http://schemas.microsoft.com/office/word/2015/wordml/symex" xmlns:wpg="http://schemas.microsoft.com/office/word/2010/wordprocessingGroup" xmlns:wpi="http://schemas.microsoft.com/office/word/2010/wordprocessingInk" xmlns:wne="http://schemas.microsoft.com/office/word/2006/wordml" xmlns:wps="http://schemas.microsoft.com/office/word/2010/wordprocessingShape" mc:Ignorable="w14 w15 w16se w16cid w16 w16cex wp14">
+<w:hdr xmlns:wpc="http://schemas.microsoft.com/office/word/2010/wordprocessingCanvas" xmlns:cx="http://schemas.microsoft.com/office/drawing/2014/chartex" xmlns:cx1="http://schemas.microsoft.com/office/drawing/2015/9/8/chartex" xmlns:cx2="http://schemas.microsoft.com/office/drawing/2015/10/21/chartex" xmlns:cx3="http://schemas.microsoft.com/office/drawing/2016/5/9/chartex" xmlns:cx4="http://schemas.microsoft.com/office/drawing/2016/5/10/chartex" xmlns:cx5="http://schemas.microsoft.com/office/drawing/2016/5/11/chartex" xmlns:cx6="http://schemas.microsoft.com/office/drawing/2016/5/12/chartex" xmlns:cx7="http://schemas.microsoft.com/office/drawing/2016/5/13/chartex" xmlns:cx8="http://schemas.microsoft.com/office/drawing/2016/5/14/chartex" xmlns:mc="http://schemas.openxmlformats.org/markup-compatibility/2006" xmlns:aink="http://schemas.microsoft.com/office/drawing/2016/ink" xmlns:am3d="http://schemas.microsoft.com/office/drawing/2017/model3d" xmlns:o="urn:schemas-microsoft-com:office:office" xmlns:r="http://schemas.openxmlformats.org/officeDocument/2006/relationships" xmlns:m="http://schemas.openxmlformats.org/officeDocument/2006/math" xmlns:v="urn:schemas-microsoft-com:vml" xmlns:wp14="http://schemas.microsoft.com/office/word/2010/wordprocessingDrawing" xmlns:wp="http://schemas.openxmlformats.org/drawingml/2006/wordprocessingDrawing" xmlns:w10="urn:schemas-microsoft-com:office:word" xmlns:w="http://schemas.openxmlformats.org/wordprocessingml/2006/main" xmlns:w14="http://schemas.microsoft.com/office/word/2010/wordml" xmlns:w15="http://schemas.microsoft.com/office/word/2012/wordml" xmlns:w16cex="http://schemas.microsoft.com/office/word/2018/wordml/cex" xmlns:w16cid="http://schemas.microsoft.com/office/word/2016/wordml/cid" xmlns:w16="http://schemas.microsoft.com/office/word/2018/wordml" xmlns:w16sdtdh="http://schemas.microsoft.com/office/word/2020/wordml/sdtdatahash" xmlns:w16se="http://schemas.microsoft.com/office/word/2015/wordml/symex" xmlns:wpg="http://schemas.microsoft.com/office/word/2010/wordprocessingGroup" xmlns:wpi="http://schemas.microsoft.com/office/word/2010/wordprocessingInk" xmlns:wne="http://schemas.microsoft.com/office/word/2006/wordml" xmlns:wps="http://schemas.microsoft.com/office/word/2010/wordprocessingShape" mc:Ignorable="w14 w15 w16se w16cid w16 w16cex w16sdtdh wp14">
   <w:p>
     <w:pPr>
       <w:pStyle w:val="En-tte"/>
@@ -19497,13 +19408,13 @@
 </file>
 
 <file path=word/header3.xml><?xml version="1.0" encoding="utf-8"?>
-<w:hdr xmlns:wpc="http://schemas.microsoft.com/office/word/2010/wordprocessingCanvas" xmlns:cx="http://schemas.microsoft.com/office/drawing/2014/chartex" xmlns:cx1="http://schemas.microsoft.com/office/drawing/2015/9/8/chartex" xmlns:cx2="http://schemas.microsoft.com/office/drawing/2015/10/21/chartex" xmlns:cx3="http://schemas.microsoft.com/office/drawing/2016/5/9/chartex" xmlns:cx4="http://schemas.microsoft.com/office/drawing/2016/5/10/chartex" xmlns:cx5="http://schemas.microsoft.com/office/drawing/2016/5/11/chartex" xmlns:cx6="http://schemas.microsoft.com/office/drawing/2016/5/12/chartex" xmlns:cx7="http://schemas.microsoft.com/office/drawing/2016/5/13/chartex" xmlns:cx8="http://schemas.microsoft.com/office/drawing/2016/5/14/chartex" xmlns:mc="http://schemas.openxmlformats.org/markup-compatibility/2006" xmlns:aink="http://schemas.microsoft.com/office/drawing/2016/ink" xmlns:am3d="http://schemas.microsoft.com/office/drawing/2017/model3d" xmlns:o="urn:schemas-microsoft-com:office:office" xmlns:r="http://schemas.openxmlformats.org/officeDocument/2006/relationships" xmlns:m="http://schemas.openxmlformats.org/officeDocument/2006/math" xmlns:v="urn:schemas-microsoft-com:vml" xmlns:wp14="http://schemas.microsoft.com/office/word/2010/wordprocessingDrawing" xmlns:wp="http://schemas.openxmlformats.org/drawingml/2006/wordprocessingDrawing" xmlns:w10="urn:schemas-microsoft-com:office:word" xmlns:w="http://schemas.openxmlformats.org/wordprocessingml/2006/main" xmlns:w14="http://schemas.microsoft.com/office/word/2010/wordml" xmlns:w15="http://schemas.microsoft.com/office/word/2012/wordml" xmlns:w16cex="http://schemas.microsoft.com/office/word/2018/wordml/cex" xmlns:w16cid="http://schemas.microsoft.com/office/word/2016/wordml/cid" xmlns:w16="http://schemas.microsoft.com/office/word/2018/wordml" xmlns:w16se="http://schemas.microsoft.com/office/word/2015/wordml/symex" xmlns:wpg="http://schemas.microsoft.com/office/word/2010/wordprocessingGroup" xmlns:wpi="http://schemas.microsoft.com/office/word/2010/wordprocessingInk" xmlns:wne="http://schemas.microsoft.com/office/word/2006/wordml" xmlns:wps="http://schemas.microsoft.com/office/word/2010/wordprocessingShape" mc:Ignorable="w14 w15 w16se w16cid w16 w16cex wp14">
+<w:hdr xmlns:wpc="http://schemas.microsoft.com/office/word/2010/wordprocessingCanvas" xmlns:cx="http://schemas.microsoft.com/office/drawing/2014/chartex" xmlns:cx1="http://schemas.microsoft.com/office/drawing/2015/9/8/chartex" xmlns:cx2="http://schemas.microsoft.com/office/drawing/2015/10/21/chartex" xmlns:cx3="http://schemas.microsoft.com/office/drawing/2016/5/9/chartex" xmlns:cx4="http://schemas.microsoft.com/office/drawing/2016/5/10/chartex" xmlns:cx5="http://schemas.microsoft.com/office/drawing/2016/5/11/chartex" xmlns:cx6="http://schemas.microsoft.com/office/drawing/2016/5/12/chartex" xmlns:cx7="http://schemas.microsoft.com/office/drawing/2016/5/13/chartex" xmlns:cx8="http://schemas.microsoft.com/office/drawing/2016/5/14/chartex" xmlns:mc="http://schemas.openxmlformats.org/markup-compatibility/2006" xmlns:aink="http://schemas.microsoft.com/office/drawing/2016/ink" xmlns:am3d="http://schemas.microsoft.com/office/drawing/2017/model3d" xmlns:o="urn:schemas-microsoft-com:office:office" xmlns:r="http://schemas.openxmlformats.org/officeDocument/2006/relationships" xmlns:m="http://schemas.openxmlformats.org/officeDocument/2006/math" xmlns:v="urn:schemas-microsoft-com:vml" xmlns:wp14="http://schemas.microsoft.com/office/word/2010/wordprocessingDrawing" xmlns:wp="http://schemas.openxmlformats.org/drawingml/2006/wordprocessingDrawing" xmlns:w10="urn:schemas-microsoft-com:office:word" xmlns:w="http://schemas.openxmlformats.org/wordprocessingml/2006/main" xmlns:w14="http://schemas.microsoft.com/office/word/2010/wordml" xmlns:w15="http://schemas.microsoft.com/office/word/2012/wordml" xmlns:w16cex="http://schemas.microsoft.com/office/word/2018/wordml/cex" xmlns:w16cid="http://schemas.microsoft.com/office/word/2016/wordml/cid" xmlns:w16="http://schemas.microsoft.com/office/word/2018/wordml" xmlns:w16sdtdh="http://schemas.microsoft.com/office/word/2020/wordml/sdtdatahash" xmlns:w16se="http://schemas.microsoft.com/office/word/2015/wordml/symex" xmlns:wpg="http://schemas.microsoft.com/office/word/2010/wordprocessingGroup" xmlns:wpi="http://schemas.microsoft.com/office/word/2010/wordprocessingInk" xmlns:wne="http://schemas.microsoft.com/office/word/2006/wordml" xmlns:wps="http://schemas.microsoft.com/office/word/2010/wordprocessingShape" mc:Ignorable="w14 w15 w16se w16cid w16 w16cex w16sdtdh wp14">
   <w:p/>
 </w:hdr>
 </file>
 
 <file path=word/header4.xml><?xml version="1.0" encoding="utf-8"?>
-<w:hdr xmlns:wpc="http://schemas.microsoft.com/office/word/2010/wordprocessingCanvas" xmlns:cx="http://schemas.microsoft.com/office/drawing/2014/chartex" xmlns:cx1="http://schemas.microsoft.com/office/drawing/2015/9/8/chartex" xmlns:cx2="http://schemas.microsoft.com/office/drawing/2015/10/21/chartex" xmlns:cx3="http://schemas.microsoft.com/office/drawing/2016/5/9/chartex" xmlns:cx4="http://schemas.microsoft.com/office/drawing/2016/5/10/chartex" xmlns:cx5="http://schemas.microsoft.com/office/drawing/2016/5/11/chartex" xmlns:cx6="http://schemas.microsoft.com/office/drawing/2016/5/12/chartex" xmlns:cx7="http://schemas.microsoft.com/office/drawing/2016/5/13/chartex" xmlns:cx8="http://schemas.microsoft.com/office/drawing/2016/5/14/chartex" xmlns:mc="http://schemas.openxmlformats.org/markup-compatibility/2006" xmlns:aink="http://schemas.microsoft.com/office/drawing/2016/ink" xmlns:am3d="http://schemas.microsoft.com/office/drawing/2017/model3d" xmlns:o="urn:schemas-microsoft-com:office:office" xmlns:r="http://schemas.openxmlformats.org/officeDocument/2006/relationships" xmlns:m="http://schemas.openxmlformats.org/officeDocument/2006/math" xmlns:v="urn:schemas-microsoft-com:vml" xmlns:wp14="http://schemas.microsoft.com/office/word/2010/wordprocessingDrawing" xmlns:wp="http://schemas.openxmlformats.org/drawingml/2006/wordprocessingDrawing" xmlns:w10="urn:schemas-microsoft-com:office:word" xmlns:w="http://schemas.openxmlformats.org/wordprocessingml/2006/main" xmlns:w14="http://schemas.microsoft.com/office/word/2010/wordml" xmlns:w15="http://schemas.microsoft.com/office/word/2012/wordml" xmlns:w16cex="http://schemas.microsoft.com/office/word/2018/wordml/cex" xmlns:w16cid="http://schemas.microsoft.com/office/word/2016/wordml/cid" xmlns:w16="http://schemas.microsoft.com/office/word/2018/wordml" xmlns:w16se="http://schemas.microsoft.com/office/word/2015/wordml/symex" xmlns:wpg="http://schemas.microsoft.com/office/word/2010/wordprocessingGroup" xmlns:wpi="http://schemas.microsoft.com/office/word/2010/wordprocessingInk" xmlns:wne="http://schemas.microsoft.com/office/word/2006/wordml" xmlns:wps="http://schemas.microsoft.com/office/word/2010/wordprocessingShape" mc:Ignorable="w14 w15 w16se w16cid w16 w16cex wp14">
+<w:hdr xmlns:wpc="http://schemas.microsoft.com/office/word/2010/wordprocessingCanvas" xmlns:cx="http://schemas.microsoft.com/office/drawing/2014/chartex" xmlns:cx1="http://schemas.microsoft.com/office/drawing/2015/9/8/chartex" xmlns:cx2="http://schemas.microsoft.com/office/drawing/2015/10/21/chartex" xmlns:cx3="http://schemas.microsoft.com/office/drawing/2016/5/9/chartex" xmlns:cx4="http://schemas.microsoft.com/office/drawing/2016/5/10/chartex" xmlns:cx5="http://schemas.microsoft.com/office/drawing/2016/5/11/chartex" xmlns:cx6="http://schemas.microsoft.com/office/drawing/2016/5/12/chartex" xmlns:cx7="http://schemas.microsoft.com/office/drawing/2016/5/13/chartex" xmlns:cx8="http://schemas.microsoft.com/office/drawing/2016/5/14/chartex" xmlns:mc="http://schemas.openxmlformats.org/markup-compatibility/2006" xmlns:aink="http://schemas.microsoft.com/office/drawing/2016/ink" xmlns:am3d="http://schemas.microsoft.com/office/drawing/2017/model3d" xmlns:o="urn:schemas-microsoft-com:office:office" xmlns:r="http://schemas.openxmlformats.org/officeDocument/2006/relationships" xmlns:m="http://schemas.openxmlformats.org/officeDocument/2006/math" xmlns:v="urn:schemas-microsoft-com:vml" xmlns:wp14="http://schemas.microsoft.com/office/word/2010/wordprocessingDrawing" xmlns:wp="http://schemas.openxmlformats.org/drawingml/2006/wordprocessingDrawing" xmlns:w10="urn:schemas-microsoft-com:office:word" xmlns:w="http://schemas.openxmlformats.org/wordprocessingml/2006/main" xmlns:w14="http://schemas.microsoft.com/office/word/2010/wordml" xmlns:w15="http://schemas.microsoft.com/office/word/2012/wordml" xmlns:w16cex="http://schemas.microsoft.com/office/word/2018/wordml/cex" xmlns:w16cid="http://schemas.microsoft.com/office/word/2016/wordml/cid" xmlns:w16="http://schemas.microsoft.com/office/word/2018/wordml" xmlns:w16sdtdh="http://schemas.microsoft.com/office/word/2020/wordml/sdtdatahash" xmlns:w16se="http://schemas.microsoft.com/office/word/2015/wordml/symex" xmlns:wpg="http://schemas.microsoft.com/office/word/2010/wordprocessingGroup" xmlns:wpi="http://schemas.microsoft.com/office/word/2010/wordprocessingInk" xmlns:wne="http://schemas.microsoft.com/office/word/2006/wordml" xmlns:wps="http://schemas.microsoft.com/office/word/2010/wordprocessingShape" mc:Ignorable="w14 w15 w16se w16cid w16 w16cex w16sdtdh wp14">
   <w:p>
     <w:pPr>
       <w:pStyle w:val="En-tte"/>
@@ -19556,7 +19467,7 @@
 </file>
 
 <file path=word/numbering.xml><?xml version="1.0" encoding="utf-8"?>
-<w:numbering xmlns:wpc="http://schemas.microsoft.com/office/word/2010/wordprocessingCanvas" xmlns:cx="http://schemas.microsoft.com/office/drawing/2014/chartex" xmlns:cx1="http://schemas.microsoft.com/office/drawing/2015/9/8/chartex" xmlns:cx2="http://schemas.microsoft.com/office/drawing/2015/10/21/chartex" xmlns:cx3="http://schemas.microsoft.com/office/drawing/2016/5/9/chartex" xmlns:cx4="http://schemas.microsoft.com/office/drawing/2016/5/10/chartex" xmlns:cx5="http://schemas.microsoft.com/office/drawing/2016/5/11/chartex" xmlns:cx6="http://schemas.microsoft.com/office/drawing/2016/5/12/chartex" xmlns:cx7="http://schemas.microsoft.com/office/drawing/2016/5/13/chartex" xmlns:cx8="http://schemas.microsoft.com/office/drawing/2016/5/14/chartex" xmlns:mc="http://schemas.openxmlformats.org/markup-compatibility/2006" xmlns:aink="http://schemas.microsoft.com/office/drawing/2016/ink" xmlns:am3d="http://schemas.microsoft.com/office/drawing/2017/model3d" xmlns:o="urn:schemas-microsoft-com:office:office" xmlns:r="http://schemas.openxmlformats.org/officeDocument/2006/relationships" xmlns:m="http://schemas.openxmlformats.org/officeDocument/2006/math" xmlns:v="urn:schemas-microsoft-com:vml" xmlns:wp14="http://schemas.microsoft.com/office/word/2010/wordprocessingDrawing" xmlns:wp="http://schemas.openxmlformats.org/drawingml/2006/wordprocessingDrawing" xmlns:w10="urn:schemas-microsoft-com:office:word" xmlns:w="http://schemas.openxmlformats.org/wordprocessingml/2006/main" xmlns:w14="http://schemas.microsoft.com/office/word/2010/wordml" xmlns:w15="http://schemas.microsoft.com/office/word/2012/wordml" xmlns:w16cex="http://schemas.microsoft.com/office/word/2018/wordml/cex" xmlns:w16cid="http://schemas.microsoft.com/office/word/2016/wordml/cid" xmlns:w16="http://schemas.microsoft.com/office/word/2018/wordml" xmlns:w16se="http://schemas.microsoft.com/office/word/2015/wordml/symex" xmlns:wpg="http://schemas.microsoft.com/office/word/2010/wordprocessingGroup" xmlns:wpi="http://schemas.microsoft.com/office/word/2010/wordprocessingInk" xmlns:wne="http://schemas.microsoft.com/office/word/2006/wordml" xmlns:wps="http://schemas.microsoft.com/office/word/2010/wordprocessingShape" mc:Ignorable="w14 w15 w16se w16cid w16 w16cex wp14">
+<w:numbering xmlns:wpc="http://schemas.microsoft.com/office/word/2010/wordprocessingCanvas" xmlns:cx="http://schemas.microsoft.com/office/drawing/2014/chartex" xmlns:cx1="http://schemas.microsoft.com/office/drawing/2015/9/8/chartex" xmlns:cx2="http://schemas.microsoft.com/office/drawing/2015/10/21/chartex" xmlns:cx3="http://schemas.microsoft.com/office/drawing/2016/5/9/chartex" xmlns:cx4="http://schemas.microsoft.com/office/drawing/2016/5/10/chartex" xmlns:cx5="http://schemas.microsoft.com/office/drawing/2016/5/11/chartex" xmlns:cx6="http://schemas.microsoft.com/office/drawing/2016/5/12/chartex" xmlns:cx7="http://schemas.microsoft.com/office/drawing/2016/5/13/chartex" xmlns:cx8="http://schemas.microsoft.com/office/drawing/2016/5/14/chartex" xmlns:mc="http://schemas.openxmlformats.org/markup-compatibility/2006" xmlns:aink="http://schemas.microsoft.com/office/drawing/2016/ink" xmlns:am3d="http://schemas.microsoft.com/office/drawing/2017/model3d" xmlns:o="urn:schemas-microsoft-com:office:office" xmlns:r="http://schemas.openxmlformats.org/officeDocument/2006/relationships" xmlns:m="http://schemas.openxmlformats.org/officeDocument/2006/math" xmlns:v="urn:schemas-microsoft-com:vml" xmlns:wp14="http://schemas.microsoft.com/office/word/2010/wordprocessingDrawing" xmlns:wp="http://schemas.openxmlformats.org/drawingml/2006/wordprocessingDrawing" xmlns:w10="urn:schemas-microsoft-com:office:word" xmlns:w="http://schemas.openxmlformats.org/wordprocessingml/2006/main" xmlns:w14="http://schemas.microsoft.com/office/word/2010/wordml" xmlns:w15="http://schemas.microsoft.com/office/word/2012/wordml" xmlns:w16cex="http://schemas.microsoft.com/office/word/2018/wordml/cex" xmlns:w16cid="http://schemas.microsoft.com/office/word/2016/wordml/cid" xmlns:w16="http://schemas.microsoft.com/office/word/2018/wordml" xmlns:w16sdtdh="http://schemas.microsoft.com/office/word/2020/wordml/sdtdatahash" xmlns:w16se="http://schemas.microsoft.com/office/word/2015/wordml/symex" xmlns:wpg="http://schemas.microsoft.com/office/word/2010/wordprocessingGroup" xmlns:wpi="http://schemas.microsoft.com/office/word/2010/wordprocessingInk" xmlns:wne="http://schemas.microsoft.com/office/word/2006/wordml" xmlns:wps="http://schemas.microsoft.com/office/word/2010/wordprocessingShape" mc:Ignorable="w14 w15 w16se w16cid w16 w16cex w16sdtdh wp14">
   <w:abstractNum w:abstractNumId="0" w15:restartNumberingAfterBreak="0">
     <w:nsid w:val="05165DE0"/>
     <w:multiLevelType w:val="multilevel"/>
@@ -20208,7 +20119,7 @@
 </file>
 
 <file path=word/styles.xml><?xml version="1.0" encoding="utf-8"?>
-<w:styles xmlns:mc="http://schemas.openxmlformats.org/markup-compatibility/2006" xmlns:r="http://schemas.openxmlformats.org/officeDocument/2006/relationships" xmlns:w="http://schemas.openxmlformats.org/wordprocessingml/2006/main" xmlns:w14="http://schemas.microsoft.com/office/word/2010/wordml" xmlns:w15="http://schemas.microsoft.com/office/word/2012/wordml" xmlns:w16cex="http://schemas.microsoft.com/office/word/2018/wordml/cex" xmlns:w16cid="http://schemas.microsoft.com/office/word/2016/wordml/cid" xmlns:w16="http://schemas.microsoft.com/office/word/2018/wordml" xmlns:w16se="http://schemas.microsoft.com/office/word/2015/wordml/symex" mc:Ignorable="w14 w15 w16se w16cid w16 w16cex">
+<w:styles xmlns:mc="http://schemas.openxmlformats.org/markup-compatibility/2006" xmlns:r="http://schemas.openxmlformats.org/officeDocument/2006/relationships" xmlns:w="http://schemas.openxmlformats.org/wordprocessingml/2006/main" xmlns:w14="http://schemas.microsoft.com/office/word/2010/wordml" xmlns:w15="http://schemas.microsoft.com/office/word/2012/wordml" xmlns:w16cex="http://schemas.microsoft.com/office/word/2018/wordml/cex" xmlns:w16cid="http://schemas.microsoft.com/office/word/2016/wordml/cid" xmlns:w16="http://schemas.microsoft.com/office/word/2018/wordml" xmlns:w16sdtdh="http://schemas.microsoft.com/office/word/2020/wordml/sdtdatahash" xmlns:w16se="http://schemas.microsoft.com/office/word/2015/wordml/symex" mc:Ignorable="w14 w15 w16se w16cid w16 w16cex w16sdtdh">
   <w:docDefaults>
     <w:rPrDefault>
       <w:rPr>
@@ -20377,7 +20288,7 @@
     <w:lsdException w:name="Table Web 2" w:semiHidden="1" w:unhideWhenUsed="1"/>
     <w:lsdException w:name="Table Web 3" w:semiHidden="1" w:unhideWhenUsed="1"/>
     <w:lsdException w:name="Balloon Text" w:semiHidden="1" w:unhideWhenUsed="1"/>
-    <w:lsdException w:name="Table Grid" w:semiHidden="1" w:uiPriority="59" w:unhideWhenUsed="1"/>
+    <w:lsdException w:name="Table Grid" w:uiPriority="59"/>
     <w:lsdException w:name="Table Theme" w:semiHidden="1" w:unhideWhenUsed="1"/>
     <w:lsdException w:name="Placeholder Text" w:semiHidden="1"/>
     <w:lsdException w:name="No Spacing" w:uiPriority="1" w:qFormat="1"/>

</xml_diff>